<commit_message>
docx file modify kiya h
</commit_message>
<xml_diff>
--- a/Git Command.docx
+++ b/Git Command.docx
@@ -474,28 +474,57 @@
           <w:sz w:val="18"/>
           <w:szCs w:val="24"/>
         </w:rPr>
-        <w:t xml:space="preserve">   18  git status</w:t>
-      </w:r>
-    </w:p>
-    <w:p>
-      <w:pPr>
-        <w:spacing w:beforeLines="0" w:afterLines="0"/>
-        <w:jc w:val="left"/>
-        <w:rPr>
-          <w:rFonts w:hint="default" w:ascii="Lucida Console" w:hAnsi="Lucida Console" w:eastAsia="Lucida Console"/>
-          <w:color w:val="auto"/>
-          <w:sz w:val="18"/>
-          <w:szCs w:val="24"/>
-        </w:rPr>
-      </w:pPr>
-      <w:r>
-        <w:rPr>
-          <w:rFonts w:hint="default" w:ascii="Lucida Console" w:hAnsi="Lucida Console" w:eastAsia="Lucida Console"/>
-          <w:color w:val="auto"/>
-          <w:sz w:val="18"/>
-          <w:szCs w:val="24"/>
-        </w:rPr>
-        <w:t xml:space="preserve">   19  git add index.html</w:t>
+        <w:t xml:space="preserve">   18  git </w:t>
+      </w:r>
+      <w:r>
+        <w:rPr>
+          <w:rFonts w:hint="default" w:ascii="Lucida Console" w:hAnsi="Lucida Console" w:eastAsia="Lucida Console"/>
+          <w:color w:val="auto"/>
+          <w:sz w:val="18"/>
+          <w:szCs w:val="24"/>
+          <w:u w:val="single"/>
+        </w:rPr>
+        <w:t>status</w:t>
+      </w:r>
+    </w:p>
+    <w:p>
+      <w:pPr>
+        <w:spacing w:beforeLines="0" w:afterLines="0"/>
+        <w:jc w:val="left"/>
+        <w:rPr>
+          <w:rFonts w:hint="default" w:ascii="Lucida Console" w:hAnsi="Lucida Console" w:eastAsia="Lucida Console"/>
+          <w:color w:val="auto"/>
+          <w:sz w:val="18"/>
+          <w:szCs w:val="24"/>
+        </w:rPr>
+      </w:pPr>
+      <w:r>
+        <w:rPr>
+          <w:rFonts w:hint="default" w:ascii="Lucida Console" w:hAnsi="Lucida Console" w:eastAsia="Lucida Console"/>
+          <w:color w:val="auto"/>
+          <w:sz w:val="18"/>
+          <w:szCs w:val="24"/>
+        </w:rPr>
+        <w:t xml:space="preserve">   19  git </w:t>
+      </w:r>
+      <w:r>
+        <w:rPr>
+          <w:rFonts w:hint="default" w:ascii="Lucida Console" w:hAnsi="Lucida Console" w:eastAsia="Lucida Console"/>
+          <w:color w:val="auto"/>
+          <w:sz w:val="18"/>
+          <w:szCs w:val="24"/>
+          <w:u w:val="single"/>
+        </w:rPr>
+        <w:t>add</w:t>
+      </w:r>
+      <w:r>
+        <w:rPr>
+          <w:rFonts w:hint="default" w:ascii="Lucida Console" w:hAnsi="Lucida Console" w:eastAsia="Lucida Console"/>
+          <w:color w:val="auto"/>
+          <w:sz w:val="18"/>
+          <w:szCs w:val="24"/>
+        </w:rPr>
+        <w:t xml:space="preserve"> index.html</w:t>
       </w:r>
     </w:p>
     <w:p>
@@ -669,8 +698,623 @@
           <w:szCs w:val="24"/>
           <w:lang w:val="en-US"/>
         </w:rPr>
-        <w:t xml:space="preserve">   23</w:t>
-      </w:r>
+        <w:t xml:space="preserve">   </w:t>
+      </w:r>
+    </w:p>
+    <w:p>
+      <w:pPr>
+        <w:spacing w:beforeLines="0" w:afterLines="0"/>
+        <w:jc w:val="left"/>
+        <w:rPr>
+          <w:rFonts w:hint="default" w:ascii="Lucida Console" w:hAnsi="Lucida Console" w:eastAsia="Lucida Console"/>
+          <w:color w:val="auto"/>
+          <w:sz w:val="18"/>
+          <w:szCs w:val="24"/>
+          <w:lang w:val="en-US"/>
+        </w:rPr>
+      </w:pPr>
+    </w:p>
+    <w:p>
+      <w:pPr>
+        <w:spacing w:beforeLines="0" w:afterLines="0"/>
+        <w:ind w:firstLine="270" w:firstLineChars="150"/>
+        <w:jc w:val="left"/>
+        <w:rPr>
+          <w:rFonts w:hint="default" w:ascii="Lucida Console" w:hAnsi="Lucida Console" w:eastAsia="Lucida Console"/>
+          <w:color w:val="auto"/>
+          <w:sz w:val="18"/>
+          <w:szCs w:val="24"/>
+          <w:lang w:val="en-US"/>
+        </w:rPr>
+      </w:pPr>
+      <w:r>
+        <w:rPr>
+          <w:rFonts w:hint="default" w:ascii="Lucida Console" w:hAnsi="Lucida Console" w:eastAsia="Lucida Console"/>
+          <w:color w:val="auto"/>
+          <w:sz w:val="18"/>
+          <w:szCs w:val="24"/>
+        </w:rPr>
+        <w:t xml:space="preserve">28  </w:t>
+      </w:r>
+      <w:r>
+        <w:rPr>
+          <w:rFonts w:hint="default" w:ascii="Lucida Console" w:hAnsi="Lucida Console" w:eastAsia="Lucida Console"/>
+          <w:color w:val="auto"/>
+          <w:sz w:val="18"/>
+          <w:szCs w:val="24"/>
+          <w:u w:val="single"/>
+        </w:rPr>
+        <w:t>touch</w:t>
+      </w:r>
+      <w:r>
+        <w:rPr>
+          <w:rFonts w:hint="default" w:ascii="Lucida Console" w:hAnsi="Lucida Console" w:eastAsia="Lucida Console"/>
+          <w:color w:val="auto"/>
+          <w:sz w:val="18"/>
+          <w:szCs w:val="24"/>
+        </w:rPr>
+        <w:t xml:space="preserve"> about.html</w:t>
+      </w:r>
+      <w:r>
+        <w:rPr>
+          <w:rFonts w:hint="default" w:ascii="Lucida Console" w:hAnsi="Lucida Console" w:eastAsia="Lucida Console"/>
+          <w:color w:val="auto"/>
+          <w:sz w:val="18"/>
+          <w:szCs w:val="24"/>
+          <w:lang w:val="en-US"/>
+        </w:rPr>
+        <w:t xml:space="preserve">   //touch command blank file bana deta h//</w:t>
+      </w:r>
+    </w:p>
+    <w:p>
+      <w:pPr>
+        <w:spacing w:beforeLines="0" w:afterLines="0"/>
+        <w:ind w:firstLine="270" w:firstLineChars="150"/>
+        <w:jc w:val="left"/>
+        <w:rPr>
+          <w:rFonts w:hint="default" w:ascii="Lucida Console" w:hAnsi="Lucida Console" w:eastAsia="Lucida Console"/>
+          <w:color w:val="auto"/>
+          <w:sz w:val="18"/>
+          <w:szCs w:val="24"/>
+          <w:lang w:val="en-US"/>
+        </w:rPr>
+      </w:pPr>
+    </w:p>
+    <w:p>
+      <w:pPr>
+        <w:spacing w:beforeLines="0" w:afterLines="0"/>
+        <w:jc w:val="left"/>
+        <w:rPr>
+          <w:rFonts w:hint="default" w:ascii="Lucida Console" w:hAnsi="Lucida Console" w:eastAsia="Lucida Console"/>
+          <w:color w:val="auto"/>
+          <w:sz w:val="18"/>
+          <w:szCs w:val="24"/>
+        </w:rPr>
+      </w:pPr>
+      <w:r>
+        <w:rPr>
+          <w:rFonts w:hint="default" w:ascii="Lucida Console" w:hAnsi="Lucida Console" w:eastAsia="Lucida Console"/>
+          <w:color w:val="auto"/>
+          <w:sz w:val="18"/>
+          <w:szCs w:val="24"/>
+        </w:rPr>
+        <w:t xml:space="preserve">   29  git status</w:t>
+      </w:r>
+    </w:p>
+    <w:p>
+      <w:pPr>
+        <w:spacing w:beforeLines="0" w:afterLines="0"/>
+        <w:jc w:val="left"/>
+        <w:rPr>
+          <w:rFonts w:hint="default" w:ascii="Lucida Console" w:hAnsi="Lucida Console" w:eastAsia="Lucida Console"/>
+          <w:color w:val="auto"/>
+          <w:sz w:val="18"/>
+          <w:szCs w:val="24"/>
+        </w:rPr>
+      </w:pPr>
+      <w:r>
+        <w:rPr>
+          <w:rFonts w:hint="default" w:ascii="Lucida Console" w:hAnsi="Lucida Console" w:eastAsia="Lucida Console"/>
+          <w:color w:val="auto"/>
+          <w:sz w:val="18"/>
+          <w:szCs w:val="24"/>
+        </w:rPr>
+        <w:t xml:space="preserve">   30  touch contact.html</w:t>
+      </w:r>
+    </w:p>
+    <w:p>
+      <w:pPr>
+        <w:spacing w:beforeLines="0" w:afterLines="0"/>
+        <w:jc w:val="left"/>
+        <w:rPr>
+          <w:rFonts w:hint="default" w:ascii="Lucida Console" w:hAnsi="Lucida Console" w:eastAsia="Lucida Console"/>
+          <w:color w:val="auto"/>
+          <w:sz w:val="18"/>
+          <w:szCs w:val="24"/>
+        </w:rPr>
+      </w:pPr>
+      <w:r>
+        <w:rPr>
+          <w:rFonts w:hint="default" w:ascii="Lucida Console" w:hAnsi="Lucida Console" w:eastAsia="Lucida Console"/>
+          <w:color w:val="auto"/>
+          <w:sz w:val="18"/>
+          <w:szCs w:val="24"/>
+        </w:rPr>
+        <w:t xml:space="preserve">   31  touch monuments.html</w:t>
+      </w:r>
+    </w:p>
+    <w:p>
+      <w:pPr>
+        <w:spacing w:beforeLines="0" w:afterLines="0"/>
+        <w:jc w:val="left"/>
+        <w:rPr>
+          <w:rFonts w:hint="default" w:ascii="Lucida Console" w:hAnsi="Lucida Console" w:eastAsia="Lucida Console"/>
+          <w:color w:val="auto"/>
+          <w:sz w:val="18"/>
+          <w:szCs w:val="24"/>
+        </w:rPr>
+      </w:pPr>
+    </w:p>
+    <w:p>
+      <w:pPr>
+        <w:spacing w:beforeLines="0" w:afterLines="0"/>
+        <w:jc w:val="left"/>
+        <w:rPr>
+          <w:rFonts w:hint="default" w:ascii="Lucida Console" w:hAnsi="Lucida Console" w:eastAsia="Lucida Console"/>
+          <w:color w:val="auto"/>
+          <w:sz w:val="18"/>
+          <w:szCs w:val="24"/>
+          <w:lang w:val="en-US"/>
+        </w:rPr>
+      </w:pPr>
+      <w:r>
+        <w:rPr>
+          <w:rFonts w:hint="default" w:ascii="Lucida Console" w:hAnsi="Lucida Console" w:eastAsia="Lucida Console"/>
+          <w:color w:val="auto"/>
+          <w:sz w:val="18"/>
+          <w:szCs w:val="24"/>
+        </w:rPr>
+        <w:t xml:space="preserve">   32  git add -A</w:t>
+      </w:r>
+      <w:r>
+        <w:rPr>
+          <w:rFonts w:hint="default" w:ascii="Lucida Console" w:hAnsi="Lucida Console" w:eastAsia="Lucida Console"/>
+          <w:color w:val="auto"/>
+          <w:sz w:val="18"/>
+          <w:szCs w:val="24"/>
+          <w:lang w:val="en-US"/>
+        </w:rPr>
+        <w:t xml:space="preserve">        //sabhi k sabhi file ko staging area men daal deta h//</w:t>
+      </w:r>
+    </w:p>
+    <w:p>
+      <w:pPr>
+        <w:spacing w:beforeLines="0" w:afterLines="0"/>
+        <w:jc w:val="left"/>
+        <w:rPr>
+          <w:rFonts w:hint="default" w:ascii="Lucida Console" w:hAnsi="Lucida Console" w:eastAsia="Lucida Console"/>
+          <w:color w:val="auto"/>
+          <w:sz w:val="18"/>
+          <w:szCs w:val="24"/>
+        </w:rPr>
+      </w:pPr>
+    </w:p>
+    <w:p>
+      <w:pPr>
+        <w:spacing w:beforeLines="0" w:afterLines="0"/>
+        <w:jc w:val="left"/>
+        <w:rPr>
+          <w:rFonts w:hint="default" w:ascii="Lucida Console" w:hAnsi="Lucida Console" w:eastAsia="Lucida Console"/>
+          <w:color w:val="auto"/>
+          <w:sz w:val="18"/>
+          <w:szCs w:val="24"/>
+        </w:rPr>
+      </w:pPr>
+      <w:r>
+        <w:rPr>
+          <w:rFonts w:hint="default" w:ascii="Lucida Console" w:hAnsi="Lucida Console" w:eastAsia="Lucida Console"/>
+          <w:color w:val="auto"/>
+          <w:sz w:val="18"/>
+          <w:szCs w:val="24"/>
+        </w:rPr>
+        <w:t xml:space="preserve">   33  git status</w:t>
+      </w:r>
+    </w:p>
+    <w:p>
+      <w:pPr>
+        <w:spacing w:beforeLines="0" w:afterLines="0"/>
+        <w:jc w:val="left"/>
+        <w:rPr>
+          <w:rFonts w:hint="default" w:ascii="Lucida Console" w:hAnsi="Lucida Console" w:eastAsia="Lucida Console"/>
+          <w:color w:val="auto"/>
+          <w:sz w:val="18"/>
+          <w:szCs w:val="24"/>
+        </w:rPr>
+      </w:pPr>
+      <w:r>
+        <w:rPr>
+          <w:rFonts w:hint="default" w:ascii="Lucida Console" w:hAnsi="Lucida Console" w:eastAsia="Lucida Console"/>
+          <w:color w:val="auto"/>
+          <w:sz w:val="18"/>
+          <w:szCs w:val="24"/>
+        </w:rPr>
+        <w:t xml:space="preserve">   34  git status</w:t>
+      </w:r>
+    </w:p>
+    <w:p>
+      <w:pPr>
+        <w:spacing w:beforeLines="0" w:afterLines="0"/>
+        <w:jc w:val="left"/>
+        <w:rPr>
+          <w:rFonts w:hint="default" w:ascii="Lucida Console" w:hAnsi="Lucida Console" w:eastAsia="Lucida Console"/>
+          <w:color w:val="auto"/>
+          <w:sz w:val="18"/>
+          <w:szCs w:val="24"/>
+        </w:rPr>
+      </w:pPr>
+    </w:p>
+    <w:p>
+      <w:pPr>
+        <w:spacing w:beforeLines="0" w:afterLines="0"/>
+        <w:jc w:val="left"/>
+        <w:rPr>
+          <w:rFonts w:hint="default" w:ascii="Lucida Console" w:hAnsi="Lucida Console" w:eastAsia="Lucida Console"/>
+          <w:color w:val="auto"/>
+          <w:sz w:val="18"/>
+          <w:szCs w:val="24"/>
+          <w:lang w:val="en-US"/>
+        </w:rPr>
+      </w:pPr>
+      <w:r>
+        <w:rPr>
+          <w:rFonts w:hint="default" w:ascii="Lucida Console" w:hAnsi="Lucida Console" w:eastAsia="Lucida Console"/>
+          <w:color w:val="auto"/>
+          <w:sz w:val="18"/>
+          <w:szCs w:val="24"/>
+        </w:rPr>
+        <w:t xml:space="preserve">   35  git </w:t>
+      </w:r>
+      <w:r>
+        <w:rPr>
+          <w:rFonts w:hint="default" w:ascii="Lucida Console" w:hAnsi="Lucida Console" w:eastAsia="Lucida Console"/>
+          <w:color w:val="auto"/>
+          <w:sz w:val="18"/>
+          <w:szCs w:val="24"/>
+          <w:u w:val="single"/>
+        </w:rPr>
+        <w:t>commit</w:t>
+      </w:r>
+      <w:r>
+        <w:rPr>
+          <w:rFonts w:hint="default" w:ascii="Lucida Console" w:hAnsi="Lucida Console" w:eastAsia="Lucida Console"/>
+          <w:color w:val="auto"/>
+          <w:sz w:val="18"/>
+          <w:szCs w:val="24"/>
+        </w:rPr>
+        <w:t xml:space="preserve"> -m "Added more HTMLS"</w:t>
+      </w:r>
+      <w:r>
+        <w:rPr>
+          <w:rFonts w:hint="default" w:ascii="Lucida Console" w:hAnsi="Lucida Console" w:eastAsia="Lucida Console"/>
+          <w:color w:val="auto"/>
+          <w:sz w:val="18"/>
+          <w:szCs w:val="24"/>
+          <w:lang w:val="en-US"/>
+        </w:rPr>
+        <w:t xml:space="preserve"> </w:t>
+      </w:r>
+    </w:p>
+    <w:p>
+      <w:pPr>
+        <w:spacing w:beforeLines="0" w:afterLines="0"/>
+        <w:ind w:firstLine="1080" w:firstLineChars="600"/>
+        <w:jc w:val="left"/>
+        <w:rPr>
+          <w:rFonts w:hint="default" w:ascii="Lucida Console" w:hAnsi="Lucida Console" w:eastAsia="Lucida Console"/>
+          <w:color w:val="auto"/>
+          <w:sz w:val="18"/>
+          <w:szCs w:val="24"/>
+          <w:lang w:val="en-US"/>
+        </w:rPr>
+      </w:pPr>
+      <w:r>
+        <w:rPr>
+          <w:rFonts w:hint="default" w:ascii="Lucida Console" w:hAnsi="Lucida Console" w:eastAsia="Lucida Console"/>
+          <w:color w:val="auto"/>
+          <w:sz w:val="18"/>
+          <w:szCs w:val="24"/>
+          <w:lang w:val="en-US"/>
+        </w:rPr>
+        <w:t xml:space="preserve">               //without VIM editor khole commit krr dega//</w:t>
+      </w:r>
+    </w:p>
+    <w:p>
+      <w:pPr>
+        <w:spacing w:beforeLines="0" w:afterLines="0"/>
+        <w:jc w:val="left"/>
+        <w:rPr>
+          <w:rFonts w:hint="default" w:ascii="Lucida Console" w:hAnsi="Lucida Console" w:eastAsia="Lucida Console"/>
+          <w:color w:val="auto"/>
+          <w:sz w:val="18"/>
+          <w:szCs w:val="24"/>
+          <w:lang w:val="en-US"/>
+        </w:rPr>
+      </w:pPr>
+    </w:p>
+    <w:p>
+      <w:pPr>
+        <w:spacing w:beforeLines="0" w:afterLines="0"/>
+        <w:jc w:val="left"/>
+        <w:rPr>
+          <w:rFonts w:hint="default" w:ascii="Lucida Console" w:hAnsi="Lucida Console" w:eastAsia="Lucida Console"/>
+          <w:color w:val="auto"/>
+          <w:sz w:val="18"/>
+          <w:szCs w:val="24"/>
+        </w:rPr>
+      </w:pPr>
+      <w:r>
+        <w:rPr>
+          <w:rFonts w:hint="default" w:ascii="Lucida Console" w:hAnsi="Lucida Console" w:eastAsia="Lucida Console"/>
+          <w:color w:val="auto"/>
+          <w:sz w:val="18"/>
+          <w:szCs w:val="24"/>
+        </w:rPr>
+        <w:t xml:space="preserve">   36  git status</w:t>
+      </w:r>
+    </w:p>
+    <w:p>
+      <w:pPr>
+        <w:spacing w:beforeLines="0" w:afterLines="0"/>
+        <w:jc w:val="left"/>
+        <w:rPr>
+          <w:rFonts w:hint="default" w:ascii="Lucida Console" w:hAnsi="Lucida Console" w:eastAsia="Lucida Console"/>
+          <w:color w:val="auto"/>
+          <w:sz w:val="18"/>
+          <w:szCs w:val="24"/>
+        </w:rPr>
+      </w:pPr>
+    </w:p>
+    <w:p>
+      <w:pPr>
+        <w:spacing w:beforeLines="0" w:afterLines="0"/>
+        <w:jc w:val="left"/>
+        <w:rPr>
+          <w:rFonts w:hint="default" w:ascii="Lucida Console" w:hAnsi="Lucida Console" w:eastAsia="Lucida Console"/>
+          <w:color w:val="auto"/>
+          <w:sz w:val="18"/>
+          <w:szCs w:val="24"/>
+        </w:rPr>
+      </w:pPr>
+      <w:r>
+        <w:rPr>
+          <w:rFonts w:hint="default" w:ascii="Lucida Console" w:hAnsi="Lucida Console" w:eastAsia="Lucida Console"/>
+          <w:color w:val="auto"/>
+          <w:sz w:val="18"/>
+          <w:szCs w:val="24"/>
+        </w:rPr>
+        <w:t xml:space="preserve">   37  git </w:t>
+      </w:r>
+      <w:r>
+        <w:rPr>
+          <w:rFonts w:hint="default" w:ascii="Lucida Console" w:hAnsi="Lucida Console" w:eastAsia="Lucida Console"/>
+          <w:color w:val="auto"/>
+          <w:sz w:val="18"/>
+          <w:szCs w:val="24"/>
+          <w:u w:val="single"/>
+        </w:rPr>
+        <w:t>checkout</w:t>
+      </w:r>
+      <w:r>
+        <w:rPr>
+          <w:rFonts w:hint="default" w:ascii="Lucida Console" w:hAnsi="Lucida Console" w:eastAsia="Lucida Console"/>
+          <w:color w:val="auto"/>
+          <w:sz w:val="18"/>
+          <w:szCs w:val="24"/>
+        </w:rPr>
+        <w:t xml:space="preserve"> contact.html</w:t>
+      </w:r>
+    </w:p>
+    <w:p>
+      <w:pPr>
+        <w:spacing w:beforeLines="0" w:afterLines="0"/>
+        <w:jc w:val="left"/>
+        <w:rPr>
+          <w:rFonts w:hint="default" w:ascii="Lucida Console" w:hAnsi="Lucida Console" w:eastAsia="Lucida Console"/>
+          <w:color w:val="auto"/>
+          <w:sz w:val="18"/>
+          <w:szCs w:val="24"/>
+          <w:lang w:val="en-US"/>
+        </w:rPr>
+      </w:pPr>
+      <w:r>
+        <w:rPr>
+          <w:rFonts w:hint="default" w:ascii="Lucida Console" w:hAnsi="Lucida Console" w:eastAsia="Lucida Console"/>
+          <w:color w:val="auto"/>
+          <w:sz w:val="18"/>
+          <w:szCs w:val="24"/>
+          <w:lang w:val="en-US"/>
+        </w:rPr>
+        <w:t xml:space="preserve">                         //mera jo last commit tha usse match kra dega//</w:t>
+      </w:r>
+    </w:p>
+    <w:p>
+      <w:pPr>
+        <w:spacing w:beforeLines="0" w:afterLines="0"/>
+        <w:jc w:val="left"/>
+        <w:rPr>
+          <w:rFonts w:hint="default" w:ascii="Lucida Console" w:hAnsi="Lucida Console" w:eastAsia="Lucida Console"/>
+          <w:color w:val="auto"/>
+          <w:sz w:val="18"/>
+          <w:szCs w:val="24"/>
+        </w:rPr>
+      </w:pPr>
+      <w:r>
+        <w:rPr>
+          <w:rFonts w:hint="default" w:ascii="Lucida Console" w:hAnsi="Lucida Console" w:eastAsia="Lucida Console"/>
+          <w:color w:val="auto"/>
+          <w:sz w:val="18"/>
+          <w:szCs w:val="24"/>
+        </w:rPr>
+        <w:t xml:space="preserve">   38  git status</w:t>
+      </w:r>
+    </w:p>
+    <w:p>
+      <w:pPr>
+        <w:spacing w:beforeLines="0" w:afterLines="0"/>
+        <w:jc w:val="left"/>
+        <w:rPr>
+          <w:rFonts w:hint="default" w:ascii="Lucida Console" w:hAnsi="Lucida Console" w:eastAsia="Lucida Console"/>
+          <w:color w:val="auto"/>
+          <w:sz w:val="18"/>
+          <w:szCs w:val="24"/>
+        </w:rPr>
+      </w:pPr>
+      <w:r>
+        <w:rPr>
+          <w:rFonts w:hint="default" w:ascii="Lucida Console" w:hAnsi="Lucida Console" w:eastAsia="Lucida Console"/>
+          <w:color w:val="auto"/>
+          <w:sz w:val="18"/>
+          <w:szCs w:val="24"/>
+        </w:rPr>
+        <w:t xml:space="preserve">   39  git checkout about.html</w:t>
+      </w:r>
+    </w:p>
+    <w:p>
+      <w:pPr>
+        <w:spacing w:beforeLines="0" w:afterLines="0"/>
+        <w:jc w:val="left"/>
+        <w:rPr>
+          <w:rFonts w:hint="default" w:ascii="Lucida Console" w:hAnsi="Lucida Console" w:eastAsia="Lucida Console"/>
+          <w:color w:val="auto"/>
+          <w:sz w:val="18"/>
+          <w:szCs w:val="24"/>
+        </w:rPr>
+      </w:pPr>
+      <w:r>
+        <w:rPr>
+          <w:rFonts w:hint="default" w:ascii="Lucida Console" w:hAnsi="Lucida Console" w:eastAsia="Lucida Console"/>
+          <w:color w:val="auto"/>
+          <w:sz w:val="18"/>
+          <w:szCs w:val="24"/>
+        </w:rPr>
+        <w:t xml:space="preserve">   40  git status</w:t>
+      </w:r>
+    </w:p>
+    <w:p>
+      <w:pPr>
+        <w:spacing w:beforeLines="0" w:afterLines="0"/>
+        <w:jc w:val="left"/>
+        <w:rPr>
+          <w:rFonts w:hint="default" w:ascii="Lucida Console" w:hAnsi="Lucida Console" w:eastAsia="Lucida Console"/>
+          <w:color w:val="auto"/>
+          <w:sz w:val="18"/>
+          <w:szCs w:val="24"/>
+        </w:rPr>
+      </w:pPr>
+    </w:p>
+    <w:p>
+      <w:pPr>
+        <w:spacing w:beforeLines="0" w:afterLines="0"/>
+        <w:jc w:val="left"/>
+        <w:rPr>
+          <w:rFonts w:hint="default" w:ascii="Lucida Console" w:hAnsi="Lucida Console" w:eastAsia="Lucida Console"/>
+          <w:color w:val="auto"/>
+          <w:sz w:val="18"/>
+          <w:szCs w:val="24"/>
+          <w:lang w:val="en-US"/>
+        </w:rPr>
+      </w:pPr>
+      <w:r>
+        <w:rPr>
+          <w:rFonts w:hint="default" w:ascii="Lucida Console" w:hAnsi="Lucida Console" w:eastAsia="Lucida Console"/>
+          <w:color w:val="auto"/>
+          <w:sz w:val="18"/>
+          <w:szCs w:val="24"/>
+        </w:rPr>
+        <w:t xml:space="preserve">   41  git checkout -f</w:t>
+      </w:r>
+      <w:r>
+        <w:rPr>
+          <w:rFonts w:hint="default" w:ascii="Lucida Console" w:hAnsi="Lucida Console" w:eastAsia="Lucida Console"/>
+          <w:color w:val="auto"/>
+          <w:sz w:val="18"/>
+          <w:szCs w:val="24"/>
+          <w:lang w:val="en-US"/>
+        </w:rPr>
+        <w:t xml:space="preserve">   </w:t>
+      </w:r>
+    </w:p>
+    <w:p>
+      <w:pPr>
+        <w:spacing w:beforeLines="0" w:afterLines="0"/>
+        <w:ind w:firstLine="2340" w:firstLineChars="1300"/>
+        <w:jc w:val="left"/>
+        <w:rPr>
+          <w:rFonts w:hint="default" w:ascii="Lucida Console" w:hAnsi="Lucida Console" w:eastAsia="Lucida Console"/>
+          <w:color w:val="auto"/>
+          <w:sz w:val="18"/>
+          <w:szCs w:val="24"/>
+          <w:lang w:val="en-US"/>
+        </w:rPr>
+      </w:pPr>
+      <w:bookmarkStart w:id="0" w:name="_GoBack"/>
+      <w:bookmarkEnd w:id="0"/>
+      <w:r>
+        <w:rPr>
+          <w:rFonts w:hint="default" w:ascii="Lucida Console" w:hAnsi="Lucida Console" w:eastAsia="Lucida Console"/>
+          <w:color w:val="auto"/>
+          <w:sz w:val="18"/>
+          <w:szCs w:val="24"/>
+          <w:lang w:val="en-US"/>
+        </w:rPr>
+        <w:t>//sabhi k sabhi file ko pichle commit se match kra dega//</w:t>
+      </w:r>
+    </w:p>
+    <w:p>
+      <w:pPr>
+        <w:spacing w:beforeLines="0" w:afterLines="0"/>
+        <w:jc w:val="left"/>
+        <w:rPr>
+          <w:rFonts w:hint="default" w:ascii="Lucida Console" w:hAnsi="Lucida Console" w:eastAsia="Lucida Console"/>
+          <w:color w:val="auto"/>
+          <w:sz w:val="18"/>
+          <w:szCs w:val="24"/>
+        </w:rPr>
+      </w:pPr>
+    </w:p>
+    <w:p>
+      <w:pPr>
+        <w:spacing w:beforeLines="0" w:afterLines="0"/>
+        <w:jc w:val="left"/>
+        <w:rPr>
+          <w:rFonts w:hint="default" w:ascii="Lucida Console" w:hAnsi="Lucida Console" w:eastAsia="Lucida Console"/>
+          <w:color w:val="auto"/>
+          <w:sz w:val="18"/>
+          <w:szCs w:val="24"/>
+        </w:rPr>
+      </w:pPr>
+      <w:r>
+        <w:rPr>
+          <w:rFonts w:hint="default" w:ascii="Lucida Console" w:hAnsi="Lucida Console" w:eastAsia="Lucida Console"/>
+          <w:color w:val="auto"/>
+          <w:sz w:val="18"/>
+          <w:szCs w:val="24"/>
+        </w:rPr>
+        <w:t xml:space="preserve">   42  history</w:t>
+      </w:r>
+    </w:p>
+    <w:p>
+      <w:pPr>
+        <w:spacing w:beforeLines="0" w:afterLines="0"/>
+        <w:jc w:val="left"/>
+        <w:rPr>
+          <w:rFonts w:hint="default" w:ascii="Lucida Console" w:hAnsi="Lucida Console" w:eastAsia="Lucida Console"/>
+          <w:color w:val="auto"/>
+          <w:sz w:val="18"/>
+          <w:szCs w:val="24"/>
+          <w:lang w:val="en-US"/>
+        </w:rPr>
+      </w:pPr>
     </w:p>
     <w:p>
       <w:pPr>
@@ -763,8 +1407,6 @@
           </wp:inline>
         </w:drawing>
       </w:r>
-      <w:bookmarkStart w:id="0" w:name="_GoBack"/>
-      <w:bookmarkEnd w:id="0"/>
     </w:p>
     <w:sectPr>
       <w:pgSz w:w="12240" w:h="15840"/>

</xml_diff>

<commit_message>
Ek baar aur direct commit kiya h
</commit_message>
<xml_diff>
--- a/Git Command.docx
+++ b/Git Command.docx
@@ -1257,51 +1257,658 @@
           <w:lang w:val="en-US"/>
         </w:rPr>
       </w:pPr>
+      <w:r>
+        <w:rPr>
+          <w:rFonts w:hint="default" w:ascii="Lucida Console" w:hAnsi="Lucida Console" w:eastAsia="Lucida Console"/>
+          <w:color w:val="auto"/>
+          <w:sz w:val="18"/>
+          <w:szCs w:val="24"/>
+          <w:lang w:val="en-US"/>
+        </w:rPr>
+        <w:t>//sabhi k sabhi file ko pichle commit se match kra dega//</w:t>
+      </w:r>
+    </w:p>
+    <w:p>
+      <w:pPr>
+        <w:spacing w:beforeLines="0" w:afterLines="0"/>
+        <w:jc w:val="left"/>
+        <w:rPr>
+          <w:rFonts w:hint="default" w:ascii="Lucida Console" w:hAnsi="Lucida Console" w:eastAsia="Lucida Console"/>
+          <w:color w:val="auto"/>
+          <w:sz w:val="18"/>
+          <w:szCs w:val="24"/>
+        </w:rPr>
+      </w:pPr>
+    </w:p>
+    <w:p>
+      <w:pPr>
+        <w:spacing w:beforeLines="0" w:afterLines="0"/>
+        <w:jc w:val="left"/>
+        <w:rPr>
+          <w:rFonts w:hint="default" w:ascii="Lucida Console" w:hAnsi="Lucida Console" w:eastAsia="Lucida Console"/>
+          <w:color w:val="auto"/>
+          <w:sz w:val="18"/>
+          <w:szCs w:val="24"/>
+        </w:rPr>
+      </w:pPr>
+      <w:r>
+        <w:rPr>
+          <w:rFonts w:hint="default" w:ascii="Lucida Console" w:hAnsi="Lucida Console" w:eastAsia="Lucida Console"/>
+          <w:color w:val="auto"/>
+          <w:sz w:val="18"/>
+          <w:szCs w:val="24"/>
+        </w:rPr>
+        <w:t xml:space="preserve">   42  history</w:t>
+      </w:r>
+    </w:p>
+    <w:p>
+      <w:pPr>
+        <w:spacing w:beforeLines="0" w:afterLines="0"/>
+        <w:jc w:val="left"/>
+        <w:rPr>
+          <w:rFonts w:hint="default" w:ascii="Lucida Console" w:hAnsi="Lucida Console" w:eastAsia="Lucida Console"/>
+          <w:color w:val="auto"/>
+          <w:sz w:val="18"/>
+          <w:szCs w:val="24"/>
+        </w:rPr>
+      </w:pPr>
+    </w:p>
+    <w:p>
+      <w:pPr>
+        <w:spacing w:beforeLines="0" w:afterLines="0"/>
+        <w:jc w:val="left"/>
+        <w:rPr>
+          <w:rFonts w:hint="default" w:ascii="Lucida Console" w:hAnsi="Lucida Console" w:eastAsia="Lucida Console"/>
+          <w:color w:val="auto"/>
+          <w:sz w:val="18"/>
+          <w:szCs w:val="24"/>
+        </w:rPr>
+      </w:pPr>
+    </w:p>
+    <w:p>
+      <w:pPr>
+        <w:spacing w:beforeLines="0" w:afterLines="0"/>
+        <w:jc w:val="left"/>
+        <w:rPr>
+          <w:rFonts w:hint="default" w:ascii="Lucida Console" w:hAnsi="Lucida Console" w:eastAsia="Lucida Console"/>
+          <w:color w:val="auto"/>
+          <w:sz w:val="18"/>
+          <w:szCs w:val="24"/>
+          <w:lang w:val="en-US"/>
+        </w:rPr>
+      </w:pPr>
+      <w:r>
+        <w:rPr>
+          <w:rFonts w:hint="default" w:ascii="Lucida Console" w:hAnsi="Lucida Console" w:eastAsia="Lucida Console"/>
+          <w:color w:val="auto"/>
+          <w:sz w:val="18"/>
+          <w:szCs w:val="24"/>
+        </w:rPr>
+        <w:t xml:space="preserve"> </w:t>
+      </w:r>
+      <w:r>
+        <w:rPr>
+          <w:rFonts w:hint="default" w:ascii="Lucida Console" w:hAnsi="Lucida Console" w:eastAsia="Lucida Console"/>
+          <w:color w:val="auto"/>
+          <w:sz w:val="18"/>
+          <w:szCs w:val="24"/>
+          <w:lang w:val="en-US"/>
+        </w:rPr>
+        <w:t xml:space="preserve">  </w:t>
+      </w:r>
+      <w:r>
+        <w:rPr>
+          <w:rFonts w:hint="default" w:ascii="Lucida Console" w:hAnsi="Lucida Console" w:eastAsia="Lucida Console"/>
+          <w:color w:val="auto"/>
+          <w:sz w:val="18"/>
+          <w:szCs w:val="24"/>
+        </w:rPr>
+        <w:t>43  git log</w:t>
+      </w:r>
+      <w:r>
+        <w:rPr>
+          <w:rFonts w:hint="default" w:ascii="Lucida Console" w:hAnsi="Lucida Console" w:eastAsia="Lucida Console"/>
+          <w:color w:val="auto"/>
+          <w:sz w:val="18"/>
+          <w:szCs w:val="24"/>
+          <w:lang w:val="en-US"/>
+        </w:rPr>
+        <w:t xml:space="preserve">       //Ye bata h ki apne kya aur kab commit kiya//</w:t>
+      </w:r>
+    </w:p>
+    <w:p>
+      <w:pPr>
+        <w:spacing w:beforeLines="0" w:afterLines="0"/>
+        <w:jc w:val="left"/>
+        <w:rPr>
+          <w:rFonts w:hint="default" w:ascii="Lucida Console" w:hAnsi="Lucida Console" w:eastAsia="Lucida Console"/>
+          <w:color w:val="auto"/>
+          <w:sz w:val="18"/>
+          <w:szCs w:val="24"/>
+          <w:lang w:val="en-US"/>
+        </w:rPr>
+      </w:pPr>
+    </w:p>
+    <w:p>
+      <w:pPr>
+        <w:spacing w:beforeLines="0" w:afterLines="0"/>
+        <w:jc w:val="left"/>
+        <w:rPr>
+          <w:rFonts w:hint="default" w:ascii="Lucida Console" w:hAnsi="Lucida Console" w:eastAsia="Lucida Console"/>
+          <w:color w:val="auto"/>
+          <w:sz w:val="18"/>
+          <w:szCs w:val="24"/>
+          <w:lang w:val="en-US"/>
+        </w:rPr>
+      </w:pPr>
+      <w:r>
+        <w:rPr>
+          <w:rFonts w:hint="default" w:ascii="Lucida Console" w:hAnsi="Lucida Console" w:eastAsia="Lucida Console"/>
+          <w:color w:val="auto"/>
+          <w:sz w:val="18"/>
+          <w:szCs w:val="24"/>
+        </w:rPr>
+        <w:t xml:space="preserve">   44  git log -</w:t>
+      </w:r>
+      <w:r>
+        <w:rPr>
+          <w:rFonts w:hint="default" w:ascii="Lucida Console" w:hAnsi="Lucida Console" w:eastAsia="Lucida Console"/>
+          <w:color w:val="auto"/>
+          <w:sz w:val="18"/>
+          <w:szCs w:val="24"/>
+          <w:lang w:val="en-US"/>
+        </w:rPr>
+        <w:t>p -5  //Last 5 commit ki detail dega//</w:t>
+      </w:r>
+    </w:p>
+    <w:p>
+      <w:pPr>
+        <w:spacing w:beforeLines="0" w:afterLines="0"/>
+        <w:jc w:val="left"/>
+        <w:rPr>
+          <w:rFonts w:hint="default" w:ascii="Lucida Console" w:hAnsi="Lucida Console" w:eastAsia="Lucida Console"/>
+          <w:color w:val="auto"/>
+          <w:sz w:val="18"/>
+          <w:szCs w:val="24"/>
+          <w:lang w:val="en-US"/>
+        </w:rPr>
+      </w:pPr>
+    </w:p>
+    <w:p>
+      <w:pPr>
+        <w:spacing w:beforeLines="0" w:afterLines="0"/>
+        <w:jc w:val="left"/>
+        <w:rPr>
+          <w:rFonts w:hint="default" w:ascii="Lucida Console" w:hAnsi="Lucida Console" w:eastAsia="Lucida Console"/>
+          <w:color w:val="auto"/>
+          <w:sz w:val="18"/>
+          <w:szCs w:val="24"/>
+        </w:rPr>
+      </w:pPr>
+      <w:r>
+        <w:rPr>
+          <w:rFonts w:hint="default" w:ascii="Lucida Console" w:hAnsi="Lucida Console" w:eastAsia="Lucida Console"/>
+          <w:color w:val="auto"/>
+          <w:sz w:val="18"/>
+          <w:szCs w:val="24"/>
+        </w:rPr>
+        <w:t xml:space="preserve">   45  git status</w:t>
+      </w:r>
+    </w:p>
+    <w:p>
+      <w:pPr>
+        <w:spacing w:beforeLines="0" w:afterLines="0"/>
+        <w:jc w:val="left"/>
+        <w:rPr>
+          <w:rFonts w:hint="default" w:ascii="Lucida Console" w:hAnsi="Lucida Console" w:eastAsia="Lucida Console"/>
+          <w:color w:val="auto"/>
+          <w:sz w:val="18"/>
+          <w:szCs w:val="24"/>
+        </w:rPr>
+      </w:pPr>
+    </w:p>
+    <w:p>
+      <w:pPr>
+        <w:spacing w:beforeLines="0" w:afterLines="0"/>
+        <w:jc w:val="left"/>
+        <w:rPr>
+          <w:rFonts w:hint="default" w:ascii="Lucida Console" w:hAnsi="Lucida Console" w:eastAsia="Lucida Console"/>
+          <w:color w:val="auto"/>
+          <w:sz w:val="18"/>
+          <w:szCs w:val="24"/>
+        </w:rPr>
+      </w:pPr>
+      <w:r>
+        <w:rPr>
+          <w:rFonts w:hint="default" w:ascii="Lucida Console" w:hAnsi="Lucida Console" w:eastAsia="Lucida Console"/>
+          <w:color w:val="auto"/>
+          <w:sz w:val="18"/>
+          <w:szCs w:val="24"/>
+        </w:rPr>
+        <w:t xml:space="preserve">   46  git commit Git Command.docx</w:t>
+      </w:r>
+    </w:p>
+    <w:p>
+      <w:pPr>
+        <w:spacing w:beforeLines="0" w:afterLines="0"/>
+        <w:jc w:val="left"/>
+        <w:rPr>
+          <w:rFonts w:hint="default" w:ascii="Lucida Console" w:hAnsi="Lucida Console" w:eastAsia="Lucida Console"/>
+          <w:color w:val="auto"/>
+          <w:sz w:val="18"/>
+          <w:szCs w:val="24"/>
+        </w:rPr>
+      </w:pPr>
+      <w:r>
+        <w:rPr>
+          <w:rFonts w:hint="default" w:ascii="Lucida Console" w:hAnsi="Lucida Console" w:eastAsia="Lucida Console"/>
+          <w:color w:val="auto"/>
+          <w:sz w:val="18"/>
+          <w:szCs w:val="24"/>
+        </w:rPr>
+        <w:t xml:space="preserve">   47  git commit "Git Command.docx"</w:t>
+      </w:r>
+    </w:p>
+    <w:p>
+      <w:pPr>
+        <w:spacing w:beforeLines="0" w:afterLines="0"/>
+        <w:jc w:val="left"/>
+        <w:rPr>
+          <w:rFonts w:hint="default" w:ascii="Lucida Console" w:hAnsi="Lucida Console" w:eastAsia="Lucida Console"/>
+          <w:color w:val="auto"/>
+          <w:sz w:val="18"/>
+          <w:szCs w:val="24"/>
+        </w:rPr>
+      </w:pPr>
+      <w:r>
+        <w:rPr>
+          <w:rFonts w:hint="default" w:ascii="Lucida Console" w:hAnsi="Lucida Console" w:eastAsia="Lucida Console"/>
+          <w:color w:val="auto"/>
+          <w:sz w:val="18"/>
+          <w:szCs w:val="24"/>
+        </w:rPr>
+        <w:t xml:space="preserve">   48  git log</w:t>
+      </w:r>
+    </w:p>
+    <w:p>
+      <w:pPr>
+        <w:spacing w:beforeLines="0" w:afterLines="0"/>
+        <w:jc w:val="left"/>
+        <w:rPr>
+          <w:rFonts w:hint="default" w:ascii="Lucida Console" w:hAnsi="Lucida Console" w:eastAsia="Lucida Console"/>
+          <w:color w:val="auto"/>
+          <w:sz w:val="18"/>
+          <w:szCs w:val="24"/>
+        </w:rPr>
+      </w:pPr>
+      <w:r>
+        <w:rPr>
+          <w:rFonts w:hint="default" w:ascii="Lucida Console" w:hAnsi="Lucida Console" w:eastAsia="Lucida Console"/>
+          <w:color w:val="auto"/>
+          <w:sz w:val="18"/>
+          <w:szCs w:val="24"/>
+        </w:rPr>
+        <w:t xml:space="preserve">   49  git status</w:t>
+      </w:r>
+    </w:p>
+    <w:p>
+      <w:pPr>
+        <w:spacing w:beforeLines="0" w:afterLines="0"/>
+        <w:jc w:val="left"/>
+        <w:rPr>
+          <w:rFonts w:hint="default" w:ascii="Lucida Console" w:hAnsi="Lucida Console" w:eastAsia="Lucida Console"/>
+          <w:color w:val="auto"/>
+          <w:sz w:val="18"/>
+          <w:szCs w:val="24"/>
+        </w:rPr>
+      </w:pPr>
+    </w:p>
+    <w:p>
+      <w:pPr>
+        <w:spacing w:beforeLines="0" w:afterLines="0"/>
+        <w:jc w:val="left"/>
+        <w:rPr>
+          <w:rFonts w:hint="default" w:ascii="Lucida Console" w:hAnsi="Lucida Console" w:eastAsia="Lucida Console"/>
+          <w:color w:val="auto"/>
+          <w:sz w:val="18"/>
+          <w:szCs w:val="24"/>
+          <w:lang w:val="en-US"/>
+        </w:rPr>
+      </w:pPr>
+      <w:r>
+        <w:rPr>
+          <w:rFonts w:hint="default" w:ascii="Lucida Console" w:hAnsi="Lucida Console" w:eastAsia="Lucida Console"/>
+          <w:color w:val="auto"/>
+          <w:sz w:val="18"/>
+          <w:szCs w:val="24"/>
+        </w:rPr>
+        <w:t xml:space="preserve">   50  git diff</w:t>
+      </w:r>
+      <w:r>
+        <w:rPr>
+          <w:rFonts w:hint="default" w:ascii="Lucida Console" w:hAnsi="Lucida Console" w:eastAsia="Lucida Console"/>
+          <w:color w:val="auto"/>
+          <w:sz w:val="18"/>
+          <w:szCs w:val="24"/>
+          <w:lang w:val="en-US"/>
+        </w:rPr>
+        <w:t xml:space="preserve">   // Working directory ko Staging area se compare karega//</w:t>
+      </w:r>
+    </w:p>
+    <w:p>
+      <w:pPr>
+        <w:spacing w:beforeLines="0" w:afterLines="0"/>
+        <w:jc w:val="left"/>
+        <w:rPr>
+          <w:rFonts w:hint="default" w:ascii="Lucida Console" w:hAnsi="Lucida Console" w:eastAsia="Lucida Console"/>
+          <w:color w:val="auto"/>
+          <w:sz w:val="18"/>
+          <w:szCs w:val="24"/>
+          <w:lang w:val="en-US"/>
+        </w:rPr>
+      </w:pPr>
+    </w:p>
+    <w:p>
+      <w:pPr>
+        <w:spacing w:beforeLines="0" w:afterLines="0"/>
+        <w:jc w:val="left"/>
+        <w:rPr>
+          <w:rFonts w:hint="default" w:ascii="Lucida Console" w:hAnsi="Lucida Console" w:eastAsia="Lucida Console"/>
+          <w:color w:val="auto"/>
+          <w:sz w:val="18"/>
+          <w:szCs w:val="24"/>
+        </w:rPr>
+      </w:pPr>
+      <w:r>
+        <w:rPr>
+          <w:rFonts w:hint="default" w:ascii="Lucida Console" w:hAnsi="Lucida Console" w:eastAsia="Lucida Console"/>
+          <w:color w:val="auto"/>
+          <w:sz w:val="18"/>
+          <w:szCs w:val="24"/>
+        </w:rPr>
+        <w:t xml:space="preserve">   51  git add -A</w:t>
+      </w:r>
+    </w:p>
+    <w:p>
+      <w:pPr>
+        <w:spacing w:beforeLines="0" w:afterLines="0"/>
+        <w:jc w:val="left"/>
+        <w:rPr>
+          <w:rFonts w:hint="default" w:ascii="Lucida Console" w:hAnsi="Lucida Console" w:eastAsia="Lucida Console"/>
+          <w:color w:val="auto"/>
+          <w:sz w:val="18"/>
+          <w:szCs w:val="24"/>
+        </w:rPr>
+      </w:pPr>
+      <w:r>
+        <w:rPr>
+          <w:rFonts w:hint="default" w:ascii="Lucida Console" w:hAnsi="Lucida Console" w:eastAsia="Lucida Console"/>
+          <w:color w:val="auto"/>
+          <w:sz w:val="18"/>
+          <w:szCs w:val="24"/>
+        </w:rPr>
+        <w:t xml:space="preserve">   52  git status</w:t>
+      </w:r>
+    </w:p>
+    <w:p>
+      <w:pPr>
+        <w:spacing w:beforeLines="0" w:afterLines="0"/>
+        <w:jc w:val="left"/>
+        <w:rPr>
+          <w:rFonts w:hint="default" w:ascii="Lucida Console" w:hAnsi="Lucida Console" w:eastAsia="Lucida Console"/>
+          <w:color w:val="auto"/>
+          <w:sz w:val="18"/>
+          <w:szCs w:val="24"/>
+        </w:rPr>
+      </w:pPr>
+      <w:r>
+        <w:rPr>
+          <w:rFonts w:hint="default" w:ascii="Lucida Console" w:hAnsi="Lucida Console" w:eastAsia="Lucida Console"/>
+          <w:color w:val="auto"/>
+          <w:sz w:val="18"/>
+          <w:szCs w:val="24"/>
+        </w:rPr>
+        <w:t xml:space="preserve">   53  git diff</w:t>
+      </w:r>
+    </w:p>
+    <w:p>
+      <w:pPr>
+        <w:spacing w:beforeLines="0" w:afterLines="0"/>
+        <w:jc w:val="left"/>
+        <w:rPr>
+          <w:rFonts w:hint="default" w:ascii="Lucida Console" w:hAnsi="Lucida Console" w:eastAsia="Lucida Console"/>
+          <w:color w:val="auto"/>
+          <w:sz w:val="18"/>
+          <w:szCs w:val="24"/>
+        </w:rPr>
+      </w:pPr>
+    </w:p>
+    <w:p>
+      <w:pPr>
+        <w:spacing w:beforeLines="0" w:afterLines="0"/>
+        <w:jc w:val="left"/>
+        <w:rPr>
+          <w:rFonts w:hint="default" w:ascii="Lucida Console" w:hAnsi="Lucida Console" w:eastAsia="Lucida Console"/>
+          <w:color w:val="auto"/>
+          <w:sz w:val="18"/>
+          <w:szCs w:val="24"/>
+          <w:lang w:val="en-US"/>
+        </w:rPr>
+      </w:pPr>
+      <w:r>
+        <w:rPr>
+          <w:rFonts w:hint="default" w:ascii="Lucida Console" w:hAnsi="Lucida Console" w:eastAsia="Lucida Console"/>
+          <w:color w:val="auto"/>
+          <w:sz w:val="18"/>
+          <w:szCs w:val="24"/>
+        </w:rPr>
+        <w:t xml:space="preserve">   54  git diff --staged</w:t>
+      </w:r>
+      <w:r>
+        <w:rPr>
+          <w:rFonts w:hint="default" w:ascii="Lucida Console" w:hAnsi="Lucida Console" w:eastAsia="Lucida Console"/>
+          <w:color w:val="auto"/>
+          <w:sz w:val="18"/>
+          <w:szCs w:val="24"/>
+          <w:lang w:val="en-US"/>
+        </w:rPr>
+        <w:t xml:space="preserve">  //Staging area ko last commit se compare karega//</w:t>
+      </w:r>
+    </w:p>
+    <w:p>
+      <w:pPr>
+        <w:spacing w:beforeLines="0" w:afterLines="0"/>
+        <w:jc w:val="left"/>
+        <w:rPr>
+          <w:rFonts w:hint="default" w:ascii="Lucida Console" w:hAnsi="Lucida Console" w:eastAsia="Lucida Console"/>
+          <w:color w:val="auto"/>
+          <w:sz w:val="18"/>
+          <w:szCs w:val="24"/>
+          <w:lang w:val="en-US"/>
+        </w:rPr>
+      </w:pPr>
+    </w:p>
+    <w:p>
+      <w:pPr>
+        <w:spacing w:beforeLines="0" w:afterLines="0"/>
+        <w:jc w:val="left"/>
+        <w:rPr>
+          <w:rFonts w:hint="default" w:ascii="Lucida Console" w:hAnsi="Lucida Console" w:eastAsia="Lucida Console"/>
+          <w:color w:val="auto"/>
+          <w:sz w:val="18"/>
+          <w:szCs w:val="24"/>
+        </w:rPr>
+      </w:pPr>
+      <w:r>
+        <w:rPr>
+          <w:rFonts w:hint="default" w:ascii="Lucida Console" w:hAnsi="Lucida Console" w:eastAsia="Lucida Console"/>
+          <w:color w:val="auto"/>
+          <w:sz w:val="18"/>
+          <w:szCs w:val="24"/>
+        </w:rPr>
+        <w:t xml:space="preserve">   55  git status</w:t>
+      </w:r>
+    </w:p>
+    <w:p>
+      <w:pPr>
+        <w:spacing w:beforeLines="0" w:afterLines="0"/>
+        <w:jc w:val="left"/>
+        <w:rPr>
+          <w:rFonts w:hint="default" w:ascii="Lucida Console" w:hAnsi="Lucida Console" w:eastAsia="Lucida Console"/>
+          <w:color w:val="auto"/>
+          <w:sz w:val="18"/>
+          <w:szCs w:val="24"/>
+        </w:rPr>
+      </w:pPr>
+      <w:r>
+        <w:rPr>
+          <w:rFonts w:hint="default" w:ascii="Lucida Console" w:hAnsi="Lucida Console" w:eastAsia="Lucida Console"/>
+          <w:color w:val="auto"/>
+          <w:sz w:val="18"/>
+          <w:szCs w:val="24"/>
+        </w:rPr>
+        <w:t xml:space="preserve">   56  git status</w:t>
+      </w:r>
+    </w:p>
+    <w:p>
+      <w:pPr>
+        <w:spacing w:beforeLines="0" w:afterLines="0"/>
+        <w:jc w:val="left"/>
+        <w:rPr>
+          <w:rFonts w:hint="default" w:ascii="Lucida Console" w:hAnsi="Lucida Console" w:eastAsia="Lucida Console"/>
+          <w:color w:val="auto"/>
+          <w:sz w:val="18"/>
+          <w:szCs w:val="24"/>
+        </w:rPr>
+      </w:pPr>
+    </w:p>
+    <w:p>
+      <w:pPr>
+        <w:spacing w:beforeLines="0" w:afterLines="0"/>
+        <w:jc w:val="left"/>
+        <w:rPr>
+          <w:rFonts w:hint="default" w:ascii="Lucida Console" w:hAnsi="Lucida Console" w:eastAsia="Lucida Console"/>
+          <w:color w:val="auto"/>
+          <w:sz w:val="18"/>
+          <w:szCs w:val="24"/>
+        </w:rPr>
+      </w:pPr>
+    </w:p>
+    <w:p>
+      <w:pPr>
+        <w:spacing w:beforeLines="0" w:afterLines="0"/>
+        <w:ind w:left="2250" w:hanging="2250" w:hangingChars="1250"/>
+        <w:jc w:val="left"/>
+        <w:rPr>
+          <w:rFonts w:hint="default" w:ascii="Lucida Console" w:hAnsi="Lucida Console" w:eastAsia="Lucida Console"/>
+          <w:color w:val="auto"/>
+          <w:sz w:val="18"/>
+          <w:szCs w:val="24"/>
+          <w:lang w:val="en-US"/>
+        </w:rPr>
+      </w:pPr>
+      <w:r>
+        <w:rPr>
+          <w:rFonts w:hint="default" w:ascii="Lucida Console" w:hAnsi="Lucida Console" w:eastAsia="Lucida Console"/>
+          <w:color w:val="auto"/>
+          <w:sz w:val="18"/>
+          <w:szCs w:val="24"/>
+          <w:lang w:val="en-US"/>
+        </w:rPr>
+        <w:t xml:space="preserve">                   //pehle baar baar staging area mein add karte the&gt;&gt; fir commit karte the//</w:t>
+      </w:r>
+    </w:p>
+    <w:p>
+      <w:pPr>
+        <w:spacing w:beforeLines="0" w:afterLines="0"/>
+        <w:jc w:val="left"/>
+        <w:rPr>
+          <w:rFonts w:hint="default" w:ascii="Lucida Console" w:hAnsi="Lucida Console" w:eastAsia="Lucida Console"/>
+          <w:color w:val="auto"/>
+          <w:sz w:val="18"/>
+          <w:szCs w:val="24"/>
+        </w:rPr>
+      </w:pPr>
+      <w:r>
+        <w:rPr>
+          <w:rFonts w:hint="default" w:ascii="Lucida Console" w:hAnsi="Lucida Console" w:eastAsia="Lucida Console"/>
+          <w:color w:val="auto"/>
+          <w:sz w:val="18"/>
+          <w:szCs w:val="24"/>
+        </w:rPr>
+        <w:t xml:space="preserve">   57  git commit -a -m "Skipped staging area and fixed&lt;"</w:t>
+      </w:r>
+    </w:p>
+    <w:p>
+      <w:pPr>
+        <w:spacing w:beforeLines="0" w:afterLines="0"/>
+        <w:jc w:val="left"/>
+        <w:rPr>
+          <w:rFonts w:hint="default" w:ascii="Lucida Console" w:hAnsi="Lucida Console" w:eastAsia="Lucida Console"/>
+          <w:color w:val="auto"/>
+          <w:sz w:val="18"/>
+          <w:szCs w:val="24"/>
+        </w:rPr>
+      </w:pPr>
+    </w:p>
+    <w:p>
+      <w:pPr>
+        <w:spacing w:beforeLines="0" w:afterLines="0"/>
+        <w:jc w:val="left"/>
+        <w:rPr>
+          <w:rFonts w:hint="default" w:ascii="Lucida Console" w:hAnsi="Lucida Console" w:eastAsia="Lucida Console"/>
+          <w:color w:val="auto"/>
+          <w:sz w:val="18"/>
+          <w:szCs w:val="24"/>
+        </w:rPr>
+      </w:pPr>
+    </w:p>
+    <w:p>
+      <w:pPr>
+        <w:spacing w:beforeLines="0" w:afterLines="0"/>
+        <w:jc w:val="left"/>
+        <w:rPr>
+          <w:rFonts w:hint="default" w:ascii="Lucida Console" w:hAnsi="Lucida Console" w:eastAsia="Lucida Console"/>
+          <w:color w:val="auto"/>
+          <w:sz w:val="18"/>
+          <w:szCs w:val="24"/>
+        </w:rPr>
+      </w:pPr>
+      <w:r>
+        <w:rPr>
+          <w:rFonts w:hint="default" w:ascii="Lucida Console" w:hAnsi="Lucida Console" w:eastAsia="Lucida Console"/>
+          <w:color w:val="auto"/>
+          <w:sz w:val="18"/>
+          <w:szCs w:val="24"/>
+        </w:rPr>
+        <w:t xml:space="preserve">   58  git log</w:t>
+      </w:r>
+    </w:p>
+    <w:p>
+      <w:pPr>
+        <w:spacing w:beforeLines="0" w:afterLines="0"/>
+        <w:jc w:val="left"/>
+        <w:rPr>
+          <w:rFonts w:hint="default" w:ascii="Lucida Console" w:hAnsi="Lucida Console" w:eastAsia="Lucida Console"/>
+          <w:color w:val="auto"/>
+          <w:sz w:val="18"/>
+          <w:szCs w:val="24"/>
+        </w:rPr>
+      </w:pPr>
       <w:bookmarkStart w:id="0" w:name="_GoBack"/>
       <w:bookmarkEnd w:id="0"/>
-      <w:r>
-        <w:rPr>
-          <w:rFonts w:hint="default" w:ascii="Lucida Console" w:hAnsi="Lucida Console" w:eastAsia="Lucida Console"/>
-          <w:color w:val="auto"/>
-          <w:sz w:val="18"/>
-          <w:szCs w:val="24"/>
-          <w:lang w:val="en-US"/>
-        </w:rPr>
-        <w:t>//sabhi k sabhi file ko pichle commit se match kra dega//</w:t>
-      </w:r>
-    </w:p>
-    <w:p>
-      <w:pPr>
-        <w:spacing w:beforeLines="0" w:afterLines="0"/>
-        <w:jc w:val="left"/>
-        <w:rPr>
-          <w:rFonts w:hint="default" w:ascii="Lucida Console" w:hAnsi="Lucida Console" w:eastAsia="Lucida Console"/>
-          <w:color w:val="auto"/>
-          <w:sz w:val="18"/>
-          <w:szCs w:val="24"/>
-        </w:rPr>
-      </w:pPr>
-    </w:p>
-    <w:p>
-      <w:pPr>
-        <w:spacing w:beforeLines="0" w:afterLines="0"/>
-        <w:jc w:val="left"/>
-        <w:rPr>
-          <w:rFonts w:hint="default" w:ascii="Lucida Console" w:hAnsi="Lucida Console" w:eastAsia="Lucida Console"/>
-          <w:color w:val="auto"/>
-          <w:sz w:val="18"/>
-          <w:szCs w:val="24"/>
-        </w:rPr>
-      </w:pPr>
-      <w:r>
-        <w:rPr>
-          <w:rFonts w:hint="default" w:ascii="Lucida Console" w:hAnsi="Lucida Console" w:eastAsia="Lucida Console"/>
-          <w:color w:val="auto"/>
-          <w:sz w:val="18"/>
-          <w:szCs w:val="24"/>
-        </w:rPr>
-        <w:t xml:space="preserve">   42  history</w:t>
-      </w:r>
+    </w:p>
+    <w:p>
+      <w:pPr>
+        <w:spacing w:beforeLines="0" w:afterLines="0"/>
+        <w:jc w:val="left"/>
+        <w:rPr>
+          <w:rFonts w:hint="default" w:ascii="Lucida Console" w:hAnsi="Lucida Console" w:eastAsia="Lucida Console"/>
+          <w:color w:val="auto"/>
+          <w:sz w:val="18"/>
+          <w:szCs w:val="24"/>
+        </w:rPr>
+      </w:pPr>
     </w:p>
     <w:p>
       <w:pPr>

</xml_diff>

<commit_message>
Fixed extra brackets and commit modified contact files
</commit_message>
<xml_diff>
--- a/Git Command.docx
+++ b/Git Command.docx
@@ -2474,6 +2474,949 @@
           <w:lang w:val="en-US"/>
         </w:rPr>
       </w:pPr>
+    </w:p>
+    <w:p>
+      <w:pPr>
+        <w:spacing w:beforeLines="0" w:afterLines="0"/>
+        <w:jc w:val="left"/>
+        <w:rPr>
+          <w:rFonts w:hint="default" w:ascii="Lucida Console" w:hAnsi="Lucida Console" w:eastAsia="Lucida Console"/>
+          <w:color w:val="auto"/>
+          <w:sz w:val="18"/>
+          <w:szCs w:val="24"/>
+        </w:rPr>
+      </w:pPr>
+      <w:r>
+        <w:rPr>
+          <w:rFonts w:hint="default" w:ascii="Lucida Console" w:hAnsi="Lucida Console" w:eastAsia="Lucida Console"/>
+          <w:color w:val="auto"/>
+          <w:sz w:val="18"/>
+          <w:szCs w:val="24"/>
+        </w:rPr>
+        <w:t xml:space="preserve">   80  git status</w:t>
+      </w:r>
+    </w:p>
+    <w:p>
+      <w:pPr>
+        <w:spacing w:beforeLines="0" w:afterLines="0"/>
+        <w:jc w:val="left"/>
+        <w:rPr>
+          <w:rFonts w:hint="default" w:ascii="Lucida Console" w:hAnsi="Lucida Console" w:eastAsia="Lucida Console"/>
+          <w:color w:val="auto"/>
+          <w:sz w:val="18"/>
+          <w:szCs w:val="24"/>
+        </w:rPr>
+      </w:pPr>
+      <w:r>
+        <w:rPr>
+          <w:rFonts w:hint="default" w:ascii="Lucida Console" w:hAnsi="Lucida Console" w:eastAsia="Lucida Console"/>
+          <w:color w:val="auto"/>
+          <w:sz w:val="18"/>
+          <w:szCs w:val="24"/>
+        </w:rPr>
+        <w:t xml:space="preserve">   81  history</w:t>
+      </w:r>
+    </w:p>
+    <w:p>
+      <w:pPr>
+        <w:spacing w:beforeLines="0" w:afterLines="0"/>
+        <w:jc w:val="left"/>
+        <w:rPr>
+          <w:rFonts w:hint="default" w:ascii="Lucida Console" w:hAnsi="Lucida Console" w:eastAsia="Lucida Console"/>
+          <w:color w:val="auto"/>
+          <w:sz w:val="18"/>
+          <w:szCs w:val="24"/>
+        </w:rPr>
+      </w:pPr>
+    </w:p>
+    <w:p>
+      <w:pPr>
+        <w:spacing w:beforeLines="0" w:afterLines="0"/>
+        <w:jc w:val="left"/>
+        <w:rPr>
+          <w:rFonts w:hint="default" w:ascii="Lucida Console" w:hAnsi="Lucida Console" w:eastAsia="Lucida Console"/>
+          <w:color w:val="auto"/>
+          <w:sz w:val="18"/>
+          <w:szCs w:val="24"/>
+        </w:rPr>
+      </w:pPr>
+      <w:r>
+        <w:rPr>
+          <w:rFonts w:hint="default" w:ascii="Lucida Console" w:hAnsi="Lucida Console" w:eastAsia="Lucida Console"/>
+          <w:color w:val="auto"/>
+          <w:sz w:val="18"/>
+          <w:szCs w:val="24"/>
+        </w:rPr>
+        <w:t xml:space="preserve"> </w:t>
+      </w:r>
+      <w:r>
+        <w:rPr>
+          <w:rFonts w:hint="default" w:ascii="Lucida Console" w:hAnsi="Lucida Console" w:eastAsia="Lucida Console"/>
+          <w:color w:val="auto"/>
+          <w:sz w:val="18"/>
+          <w:szCs w:val="24"/>
+          <w:lang w:val="en-US"/>
+        </w:rPr>
+        <w:t xml:space="preserve">  </w:t>
+      </w:r>
+      <w:r>
+        <w:rPr>
+          <w:rFonts w:hint="default" w:ascii="Lucida Console" w:hAnsi="Lucida Console" w:eastAsia="Lucida Console"/>
+          <w:color w:val="auto"/>
+          <w:sz w:val="18"/>
+          <w:szCs w:val="24"/>
+        </w:rPr>
+        <w:t>82  git status</w:t>
+      </w:r>
+    </w:p>
+    <w:p>
+      <w:pPr>
+        <w:spacing w:beforeLines="0" w:afterLines="0"/>
+        <w:jc w:val="left"/>
+        <w:rPr>
+          <w:rFonts w:hint="default" w:ascii="Lucida Console" w:hAnsi="Lucida Console" w:eastAsia="Lucida Console"/>
+          <w:color w:val="auto"/>
+          <w:sz w:val="18"/>
+          <w:szCs w:val="24"/>
+        </w:rPr>
+      </w:pPr>
+      <w:r>
+        <w:rPr>
+          <w:rFonts w:hint="default" w:ascii="Lucida Console" w:hAnsi="Lucida Console" w:eastAsia="Lucida Console"/>
+          <w:color w:val="auto"/>
+          <w:sz w:val="18"/>
+          <w:szCs w:val="24"/>
+        </w:rPr>
+        <w:t xml:space="preserve">   83  git rm waste1.html</w:t>
+      </w:r>
+    </w:p>
+    <w:p>
+      <w:pPr>
+        <w:spacing w:beforeLines="0" w:afterLines="0"/>
+        <w:jc w:val="left"/>
+        <w:rPr>
+          <w:rFonts w:hint="default" w:ascii="Lucida Console" w:hAnsi="Lucida Console" w:eastAsia="Lucida Console"/>
+          <w:color w:val="auto"/>
+          <w:sz w:val="18"/>
+          <w:szCs w:val="24"/>
+        </w:rPr>
+      </w:pPr>
+      <w:r>
+        <w:rPr>
+          <w:rFonts w:hint="default" w:ascii="Lucida Console" w:hAnsi="Lucida Console" w:eastAsia="Lucida Console"/>
+          <w:color w:val="auto"/>
+          <w:sz w:val="18"/>
+          <w:szCs w:val="24"/>
+        </w:rPr>
+        <w:t xml:space="preserve">   84  ls</w:t>
+      </w:r>
+    </w:p>
+    <w:p>
+      <w:pPr>
+        <w:spacing w:beforeLines="0" w:afterLines="0"/>
+        <w:jc w:val="left"/>
+        <w:rPr>
+          <w:rFonts w:hint="default" w:ascii="Lucida Console" w:hAnsi="Lucida Console" w:eastAsia="Lucida Console"/>
+          <w:color w:val="auto"/>
+          <w:sz w:val="18"/>
+          <w:szCs w:val="24"/>
+        </w:rPr>
+      </w:pPr>
+      <w:r>
+        <w:rPr>
+          <w:rFonts w:hint="default" w:ascii="Lucida Console" w:hAnsi="Lucida Console" w:eastAsia="Lucida Console"/>
+          <w:color w:val="auto"/>
+          <w:sz w:val="18"/>
+          <w:szCs w:val="24"/>
+        </w:rPr>
+        <w:t xml:space="preserve">   85  git add "waste1.html"</w:t>
+      </w:r>
+    </w:p>
+    <w:p>
+      <w:pPr>
+        <w:spacing w:beforeLines="0" w:afterLines="0"/>
+        <w:jc w:val="left"/>
+        <w:rPr>
+          <w:rFonts w:hint="default" w:ascii="Lucida Console" w:hAnsi="Lucida Console" w:eastAsia="Lucida Console"/>
+          <w:color w:val="auto"/>
+          <w:sz w:val="18"/>
+          <w:szCs w:val="24"/>
+        </w:rPr>
+      </w:pPr>
+      <w:r>
+        <w:rPr>
+          <w:rFonts w:hint="default" w:ascii="Lucida Console" w:hAnsi="Lucida Console" w:eastAsia="Lucida Console"/>
+          <w:color w:val="auto"/>
+          <w:sz w:val="18"/>
+          <w:szCs w:val="24"/>
+        </w:rPr>
+        <w:t xml:space="preserve">   86  git status</w:t>
+      </w:r>
+    </w:p>
+    <w:p>
+      <w:pPr>
+        <w:spacing w:beforeLines="0" w:afterLines="0"/>
+        <w:jc w:val="left"/>
+        <w:rPr>
+          <w:rFonts w:hint="default" w:ascii="Lucida Console" w:hAnsi="Lucida Console" w:eastAsia="Lucida Console"/>
+          <w:color w:val="auto"/>
+          <w:sz w:val="18"/>
+          <w:szCs w:val="24"/>
+        </w:rPr>
+      </w:pPr>
+      <w:r>
+        <w:rPr>
+          <w:rFonts w:hint="default" w:ascii="Lucida Console" w:hAnsi="Lucida Console" w:eastAsia="Lucida Console"/>
+          <w:color w:val="auto"/>
+          <w:sz w:val="18"/>
+          <w:szCs w:val="24"/>
+        </w:rPr>
+        <w:t xml:space="preserve">   87  git rm waste1.html</w:t>
+      </w:r>
+    </w:p>
+    <w:p>
+      <w:pPr>
+        <w:spacing w:beforeLines="0" w:afterLines="0"/>
+        <w:jc w:val="left"/>
+        <w:rPr>
+          <w:rFonts w:hint="default" w:ascii="Lucida Console" w:hAnsi="Lucida Console" w:eastAsia="Lucida Console"/>
+          <w:color w:val="auto"/>
+          <w:sz w:val="18"/>
+          <w:szCs w:val="24"/>
+        </w:rPr>
+      </w:pPr>
+      <w:r>
+        <w:rPr>
+          <w:rFonts w:hint="default" w:ascii="Lucida Console" w:hAnsi="Lucida Console" w:eastAsia="Lucida Console"/>
+          <w:color w:val="auto"/>
+          <w:sz w:val="18"/>
+          <w:szCs w:val="24"/>
+        </w:rPr>
+        <w:t xml:space="preserve">   88  git status</w:t>
+      </w:r>
+    </w:p>
+    <w:p>
+      <w:pPr>
+        <w:spacing w:beforeLines="0" w:afterLines="0"/>
+        <w:jc w:val="left"/>
+        <w:rPr>
+          <w:rFonts w:hint="default" w:ascii="Lucida Console" w:hAnsi="Lucida Console" w:eastAsia="Lucida Console"/>
+          <w:color w:val="auto"/>
+          <w:sz w:val="18"/>
+          <w:szCs w:val="24"/>
+        </w:rPr>
+      </w:pPr>
+      <w:r>
+        <w:rPr>
+          <w:rFonts w:hint="default" w:ascii="Lucida Console" w:hAnsi="Lucida Console" w:eastAsia="Lucida Console"/>
+          <w:color w:val="auto"/>
+          <w:sz w:val="18"/>
+          <w:szCs w:val="24"/>
+        </w:rPr>
+        <w:t xml:space="preserve">   89  git status</w:t>
+      </w:r>
+    </w:p>
+    <w:p>
+      <w:pPr>
+        <w:spacing w:beforeLines="0" w:afterLines="0"/>
+        <w:jc w:val="left"/>
+        <w:rPr>
+          <w:rFonts w:hint="default" w:ascii="Lucida Console" w:hAnsi="Lucida Console" w:eastAsia="Lucida Console"/>
+          <w:color w:val="auto"/>
+          <w:sz w:val="18"/>
+          <w:szCs w:val="24"/>
+        </w:rPr>
+      </w:pPr>
+      <w:r>
+        <w:rPr>
+          <w:rFonts w:hint="default" w:ascii="Lucida Console" w:hAnsi="Lucida Console" w:eastAsia="Lucida Console"/>
+          <w:color w:val="auto"/>
+          <w:sz w:val="18"/>
+          <w:szCs w:val="24"/>
+        </w:rPr>
+        <w:t xml:space="preserve">   90  git commit -a -m "Removing Waste"</w:t>
+      </w:r>
+    </w:p>
+    <w:p>
+      <w:pPr>
+        <w:spacing w:beforeLines="0" w:afterLines="0"/>
+        <w:jc w:val="left"/>
+        <w:rPr>
+          <w:rFonts w:hint="default" w:ascii="Lucida Console" w:hAnsi="Lucida Console" w:eastAsia="Lucida Console"/>
+          <w:color w:val="auto"/>
+          <w:sz w:val="18"/>
+          <w:szCs w:val="24"/>
+        </w:rPr>
+      </w:pPr>
+    </w:p>
+    <w:p>
+      <w:pPr>
+        <w:spacing w:beforeLines="0" w:afterLines="0"/>
+        <w:jc w:val="left"/>
+        <w:rPr>
+          <w:rFonts w:hint="default" w:ascii="Lucida Console" w:hAnsi="Lucida Console" w:eastAsia="Lucida Console"/>
+          <w:color w:val="auto"/>
+          <w:sz w:val="18"/>
+          <w:szCs w:val="24"/>
+        </w:rPr>
+      </w:pPr>
+    </w:p>
+    <w:p>
+      <w:pPr>
+        <w:spacing w:beforeLines="0" w:afterLines="0"/>
+        <w:jc w:val="left"/>
+        <w:rPr>
+          <w:rFonts w:hint="default" w:ascii="Lucida Console" w:hAnsi="Lucida Console" w:eastAsia="Lucida Console"/>
+          <w:color w:val="auto"/>
+          <w:sz w:val="18"/>
+          <w:szCs w:val="24"/>
+          <w:lang w:val="en-US"/>
+        </w:rPr>
+      </w:pPr>
+      <w:r>
+        <w:rPr>
+          <w:rFonts w:hint="default" w:ascii="Lucida Console" w:hAnsi="Lucida Console" w:eastAsia="Lucida Console"/>
+          <w:color w:val="auto"/>
+          <w:sz w:val="18"/>
+          <w:szCs w:val="24"/>
+        </w:rPr>
+        <w:t xml:space="preserve">   91  git status</w:t>
+      </w:r>
+      <w:r>
+        <w:rPr>
+          <w:rFonts w:hint="default" w:ascii="Lucida Console" w:hAnsi="Lucida Console" w:eastAsia="Lucida Console"/>
+          <w:color w:val="auto"/>
+          <w:sz w:val="18"/>
+          <w:szCs w:val="24"/>
+          <w:lang w:val="en-US"/>
+        </w:rPr>
+        <w:t xml:space="preserve"> -s  //Ye status ka summary de dega//</w:t>
+      </w:r>
+    </w:p>
+    <w:p>
+      <w:pPr>
+        <w:spacing w:beforeLines="0" w:afterLines="0"/>
+        <w:jc w:val="left"/>
+        <w:rPr>
+          <w:rFonts w:hint="default" w:ascii="Lucida Console" w:hAnsi="Lucida Console" w:eastAsia="Lucida Console"/>
+          <w:color w:val="auto"/>
+          <w:sz w:val="18"/>
+          <w:szCs w:val="24"/>
+          <w:lang w:val="en-US"/>
+        </w:rPr>
+      </w:pPr>
+    </w:p>
+    <w:p>
+      <w:pPr>
+        <w:spacing w:beforeLines="0" w:afterLines="0"/>
+        <w:jc w:val="left"/>
+        <w:rPr>
+          <w:rFonts w:hint="default" w:ascii="Lucida Console" w:hAnsi="Lucida Console" w:eastAsia="Lucida Console"/>
+          <w:color w:val="auto"/>
+          <w:sz w:val="18"/>
+          <w:szCs w:val="24"/>
+        </w:rPr>
+      </w:pPr>
+      <w:r>
+        <w:rPr>
+          <w:rFonts w:hint="default" w:ascii="Lucida Console" w:hAnsi="Lucida Console" w:eastAsia="Lucida Console"/>
+          <w:color w:val="auto"/>
+          <w:sz w:val="18"/>
+          <w:szCs w:val="24"/>
+        </w:rPr>
+        <w:t xml:space="preserve">   92  git log -p -4</w:t>
+      </w:r>
+    </w:p>
+    <w:p>
+      <w:pPr>
+        <w:spacing w:beforeLines="0" w:afterLines="0"/>
+        <w:jc w:val="left"/>
+        <w:rPr>
+          <w:rFonts w:hint="default" w:ascii="Lucida Console" w:hAnsi="Lucida Console" w:eastAsia="Lucida Console"/>
+          <w:color w:val="auto"/>
+          <w:sz w:val="18"/>
+          <w:szCs w:val="24"/>
+        </w:rPr>
+      </w:pPr>
+      <w:r>
+        <w:rPr>
+          <w:rFonts w:hint="default" w:ascii="Lucida Console" w:hAnsi="Lucida Console" w:eastAsia="Lucida Console"/>
+          <w:color w:val="auto"/>
+          <w:sz w:val="18"/>
+          <w:szCs w:val="24"/>
+        </w:rPr>
+        <w:t xml:space="preserve">   93  git status</w:t>
+      </w:r>
+    </w:p>
+    <w:p>
+      <w:pPr>
+        <w:spacing w:beforeLines="0" w:afterLines="0"/>
+        <w:jc w:val="left"/>
+        <w:rPr>
+          <w:rFonts w:hint="default" w:ascii="Lucida Console" w:hAnsi="Lucida Console" w:eastAsia="Lucida Console"/>
+          <w:color w:val="auto"/>
+          <w:sz w:val="18"/>
+          <w:szCs w:val="24"/>
+        </w:rPr>
+      </w:pPr>
+    </w:p>
+    <w:p>
+      <w:pPr>
+        <w:spacing w:beforeLines="0" w:afterLines="0"/>
+        <w:jc w:val="left"/>
+        <w:rPr>
+          <w:rFonts w:hint="default" w:ascii="Lucida Console" w:hAnsi="Lucida Console" w:eastAsia="Lucida Console"/>
+          <w:color w:val="auto"/>
+          <w:sz w:val="18"/>
+          <w:szCs w:val="24"/>
+        </w:rPr>
+      </w:pPr>
+    </w:p>
+    <w:p>
+      <w:pPr>
+        <w:spacing w:beforeLines="0" w:afterLines="0"/>
+        <w:jc w:val="left"/>
+        <w:rPr>
+          <w:rFonts w:hint="default" w:ascii="Lucida Console" w:hAnsi="Lucida Console" w:eastAsia="Lucida Console"/>
+          <w:color w:val="auto"/>
+          <w:sz w:val="18"/>
+          <w:szCs w:val="24"/>
+          <w:lang w:val="en-US"/>
+        </w:rPr>
+      </w:pPr>
+      <w:r>
+        <w:rPr>
+          <w:rFonts w:hint="default" w:ascii="Lucida Console" w:hAnsi="Lucida Console" w:eastAsia="Lucida Console"/>
+          <w:color w:val="auto"/>
+          <w:sz w:val="18"/>
+          <w:szCs w:val="24"/>
+        </w:rPr>
+        <w:t xml:space="preserve">   94  touch .gitignore</w:t>
+      </w:r>
+      <w:r>
+        <w:rPr>
+          <w:rFonts w:hint="default" w:ascii="Lucida Console" w:hAnsi="Lucida Console" w:eastAsia="Lucida Console"/>
+          <w:color w:val="auto"/>
+          <w:sz w:val="18"/>
+          <w:szCs w:val="24"/>
+          <w:lang w:val="en-US"/>
+        </w:rPr>
+        <w:t xml:space="preserve">  //kuch auto-generated files ko hum ignore karte hain//</w:t>
+      </w:r>
+    </w:p>
+    <w:p>
+      <w:pPr>
+        <w:spacing w:beforeLines="0" w:afterLines="0"/>
+        <w:jc w:val="left"/>
+        <w:rPr>
+          <w:rFonts w:hint="default" w:ascii="Lucida Console" w:hAnsi="Lucida Console" w:eastAsia="Lucida Console"/>
+          <w:color w:val="auto"/>
+          <w:sz w:val="18"/>
+          <w:szCs w:val="24"/>
+          <w:lang w:val="en-US"/>
+        </w:rPr>
+      </w:pPr>
+      <w:r>
+        <w:rPr>
+          <w:rFonts w:hint="default" w:ascii="Lucida Console" w:hAnsi="Lucida Console" w:eastAsia="Lucida Console"/>
+          <w:color w:val="auto"/>
+          <w:sz w:val="18"/>
+          <w:szCs w:val="24"/>
+          <w:lang w:val="en-US"/>
+        </w:rPr>
+        <w:t xml:space="preserve">                         //Isee terminal se he banana hoga//</w:t>
+      </w:r>
+    </w:p>
+    <w:p>
+      <w:pPr>
+        <w:spacing w:beforeLines="0" w:afterLines="0"/>
+        <w:jc w:val="left"/>
+        <w:rPr>
+          <w:rFonts w:hint="default" w:ascii="Lucida Console" w:hAnsi="Lucida Console" w:eastAsia="Lucida Console"/>
+          <w:color w:val="auto"/>
+          <w:sz w:val="18"/>
+          <w:szCs w:val="24"/>
+          <w:lang w:val="en-US"/>
+        </w:rPr>
+      </w:pPr>
+      <w:r>
+        <w:rPr>
+          <w:rFonts w:hint="default" w:ascii="Lucida Console" w:hAnsi="Lucida Console" w:eastAsia="Lucida Console"/>
+          <w:color w:val="auto"/>
+          <w:sz w:val="18"/>
+          <w:szCs w:val="24"/>
+          <w:lang w:val="en-US"/>
+        </w:rPr>
+        <w:t xml:space="preserve">                         // iske ander&gt;&gt; </w:t>
+      </w:r>
+    </w:p>
+    <w:p>
+      <w:pPr>
+        <w:spacing w:beforeLines="0" w:afterLines="0"/>
+        <w:jc w:val="left"/>
+        <w:rPr>
+          <w:rFonts w:hint="default" w:ascii="Lucida Console" w:hAnsi="Lucida Console" w:eastAsia="Lucida Console"/>
+          <w:color w:val="auto"/>
+          <w:sz w:val="18"/>
+          <w:szCs w:val="24"/>
+          <w:lang w:val="en-US"/>
+        </w:rPr>
+      </w:pPr>
+      <w:r>
+        <w:rPr>
+          <w:rFonts w:hint="default" w:ascii="Lucida Console" w:hAnsi="Lucida Console" w:eastAsia="Lucida Console"/>
+          <w:color w:val="auto"/>
+          <w:sz w:val="18"/>
+          <w:szCs w:val="24"/>
+          <w:lang w:val="en-US"/>
+        </w:rPr>
+        <w:t xml:space="preserve">                                 Mylogs.log (mylogs file ko ignore karega)</w:t>
+      </w:r>
+    </w:p>
+    <w:p>
+      <w:pPr>
+        <w:spacing w:beforeLines="0" w:afterLines="0"/>
+        <w:jc w:val="left"/>
+        <w:rPr>
+          <w:rFonts w:hint="default" w:ascii="Lucida Console" w:hAnsi="Lucida Console" w:eastAsia="Lucida Console"/>
+          <w:color w:val="auto"/>
+          <w:sz w:val="18"/>
+          <w:szCs w:val="24"/>
+          <w:lang w:val="en-US"/>
+        </w:rPr>
+      </w:pPr>
+      <w:r>
+        <w:rPr>
+          <w:rFonts w:hint="default" w:ascii="Lucida Console" w:hAnsi="Lucida Console" w:eastAsia="Lucida Console"/>
+          <w:color w:val="auto"/>
+          <w:sz w:val="18"/>
+          <w:szCs w:val="24"/>
+          <w:lang w:val="en-US"/>
+        </w:rPr>
+        <w:t xml:space="preserve">                                 *.log (sirf .log extention ko ignore karega)</w:t>
+      </w:r>
+    </w:p>
+    <w:p>
+      <w:pPr>
+        <w:spacing w:beforeLines="0" w:afterLines="0"/>
+        <w:ind w:left="4950" w:hanging="4950" w:hangingChars="2750"/>
+        <w:jc w:val="left"/>
+        <w:rPr>
+          <w:rFonts w:hint="default" w:ascii="Lucida Console" w:hAnsi="Lucida Console" w:eastAsia="Lucida Console"/>
+          <w:color w:val="auto"/>
+          <w:sz w:val="18"/>
+          <w:szCs w:val="24"/>
+          <w:lang w:val="en-US"/>
+        </w:rPr>
+      </w:pPr>
+      <w:r>
+        <w:rPr>
+          <w:rFonts w:hint="default" w:ascii="Lucida Console" w:hAnsi="Lucida Console" w:eastAsia="Lucida Console"/>
+          <w:color w:val="auto"/>
+          <w:sz w:val="18"/>
+          <w:szCs w:val="24"/>
+          <w:lang w:val="en-US"/>
+        </w:rPr>
+        <w:t xml:space="preserve">                                 /mylogs.log (jhan gitignor h sirf wahi file ko ignore karega)</w:t>
+      </w:r>
+    </w:p>
+    <w:p>
+      <w:pPr>
+        <w:spacing w:beforeLines="0" w:afterLines="0"/>
+        <w:ind w:left="4950" w:hanging="4950" w:hangingChars="2750"/>
+        <w:jc w:val="left"/>
+        <w:rPr>
+          <w:rFonts w:hint="default" w:ascii="Lucida Console" w:hAnsi="Lucida Console" w:eastAsia="Lucida Console"/>
+          <w:color w:val="auto"/>
+          <w:sz w:val="18"/>
+          <w:szCs w:val="24"/>
+          <w:lang w:val="en-US"/>
+        </w:rPr>
+      </w:pPr>
+    </w:p>
+    <w:p>
+      <w:pPr>
+        <w:spacing w:beforeLines="0" w:afterLines="0"/>
+        <w:jc w:val="left"/>
+        <w:rPr>
+          <w:rFonts w:hint="default" w:ascii="Lucida Console" w:hAnsi="Lucida Console" w:eastAsia="Lucida Console"/>
+          <w:color w:val="auto"/>
+          <w:sz w:val="18"/>
+          <w:szCs w:val="24"/>
+        </w:rPr>
+      </w:pPr>
+      <w:r>
+        <w:rPr>
+          <w:rFonts w:hint="default" w:ascii="Lucida Console" w:hAnsi="Lucida Console" w:eastAsia="Lucida Console"/>
+          <w:color w:val="auto"/>
+          <w:sz w:val="18"/>
+          <w:szCs w:val="24"/>
+        </w:rPr>
+        <w:t xml:space="preserve">   95  touch mylogs.log</w:t>
+      </w:r>
+    </w:p>
+    <w:p>
+      <w:pPr>
+        <w:spacing w:beforeLines="0" w:afterLines="0"/>
+        <w:jc w:val="left"/>
+        <w:rPr>
+          <w:rFonts w:hint="default" w:ascii="Lucida Console" w:hAnsi="Lucida Console" w:eastAsia="Lucida Console"/>
+          <w:color w:val="auto"/>
+          <w:sz w:val="18"/>
+          <w:szCs w:val="24"/>
+        </w:rPr>
+      </w:pPr>
+      <w:r>
+        <w:rPr>
+          <w:rFonts w:hint="default" w:ascii="Lucida Console" w:hAnsi="Lucida Console" w:eastAsia="Lucida Console"/>
+          <w:color w:val="auto"/>
+          <w:sz w:val="18"/>
+          <w:szCs w:val="24"/>
+        </w:rPr>
+        <w:t xml:space="preserve">   96  git status</w:t>
+      </w:r>
+    </w:p>
+    <w:p>
+      <w:pPr>
+        <w:spacing w:beforeLines="0" w:afterLines="0"/>
+        <w:jc w:val="left"/>
+        <w:rPr>
+          <w:rFonts w:hint="default" w:ascii="Lucida Console" w:hAnsi="Lucida Console" w:eastAsia="Lucida Console"/>
+          <w:color w:val="auto"/>
+          <w:sz w:val="18"/>
+          <w:szCs w:val="24"/>
+        </w:rPr>
+      </w:pPr>
+      <w:r>
+        <w:rPr>
+          <w:rFonts w:hint="default" w:ascii="Lucida Console" w:hAnsi="Lucida Console" w:eastAsia="Lucida Console"/>
+          <w:color w:val="auto"/>
+          <w:sz w:val="18"/>
+          <w:szCs w:val="24"/>
+        </w:rPr>
+        <w:t xml:space="preserve">   97  git add -A</w:t>
+      </w:r>
+    </w:p>
+    <w:p>
+      <w:pPr>
+        <w:spacing w:beforeLines="0" w:afterLines="0"/>
+        <w:jc w:val="left"/>
+        <w:rPr>
+          <w:rFonts w:hint="default" w:ascii="Lucida Console" w:hAnsi="Lucida Console" w:eastAsia="Lucida Console"/>
+          <w:color w:val="auto"/>
+          <w:sz w:val="18"/>
+          <w:szCs w:val="24"/>
+        </w:rPr>
+      </w:pPr>
+      <w:r>
+        <w:rPr>
+          <w:rFonts w:hint="default" w:ascii="Lucida Console" w:hAnsi="Lucida Console" w:eastAsia="Lucida Console"/>
+          <w:color w:val="auto"/>
+          <w:sz w:val="18"/>
+          <w:szCs w:val="24"/>
+        </w:rPr>
+        <w:t xml:space="preserve">   98  git status</w:t>
+      </w:r>
+    </w:p>
+    <w:p>
+      <w:pPr>
+        <w:spacing w:beforeLines="0" w:afterLines="0"/>
+        <w:jc w:val="left"/>
+        <w:rPr>
+          <w:rFonts w:hint="default" w:ascii="Lucida Console" w:hAnsi="Lucida Console" w:eastAsia="Lucida Console"/>
+          <w:color w:val="auto"/>
+          <w:sz w:val="18"/>
+          <w:szCs w:val="24"/>
+        </w:rPr>
+      </w:pPr>
+      <w:r>
+        <w:rPr>
+          <w:rFonts w:hint="default" w:ascii="Lucida Console" w:hAnsi="Lucida Console" w:eastAsia="Lucida Console"/>
+          <w:color w:val="auto"/>
+          <w:sz w:val="18"/>
+          <w:szCs w:val="24"/>
+        </w:rPr>
+        <w:t xml:space="preserve">   99  git commit -a -m "ignored some files and added gitignore"</w:t>
+      </w:r>
+    </w:p>
+    <w:p>
+      <w:pPr>
+        <w:spacing w:beforeLines="0" w:afterLines="0"/>
+        <w:jc w:val="left"/>
+        <w:rPr>
+          <w:rFonts w:hint="default" w:ascii="Lucida Console" w:hAnsi="Lucida Console" w:eastAsia="Lucida Console"/>
+          <w:color w:val="auto"/>
+          <w:sz w:val="18"/>
+          <w:szCs w:val="24"/>
+        </w:rPr>
+      </w:pPr>
+    </w:p>
+    <w:p>
+      <w:pPr>
+        <w:spacing w:beforeLines="0" w:afterLines="0"/>
+        <w:jc w:val="left"/>
+        <w:rPr>
+          <w:rFonts w:hint="default" w:ascii="Lucida Console" w:hAnsi="Lucida Console" w:eastAsia="Lucida Console"/>
+          <w:color w:val="auto"/>
+          <w:sz w:val="18"/>
+          <w:szCs w:val="24"/>
+        </w:rPr>
+      </w:pPr>
+      <w:r>
+        <w:rPr>
+          <w:rFonts w:hint="default" w:ascii="Lucida Console" w:hAnsi="Lucida Console" w:eastAsia="Lucida Console"/>
+          <w:color w:val="auto"/>
+          <w:sz w:val="18"/>
+          <w:szCs w:val="24"/>
+        </w:rPr>
+        <w:t xml:space="preserve">  100  git status</w:t>
+      </w:r>
+    </w:p>
+    <w:p>
+      <w:pPr>
+        <w:spacing w:beforeLines="0" w:afterLines="0"/>
+        <w:jc w:val="left"/>
+        <w:rPr>
+          <w:rFonts w:hint="default" w:ascii="Lucida Console" w:hAnsi="Lucida Console" w:eastAsia="Lucida Console"/>
+          <w:color w:val="auto"/>
+          <w:sz w:val="18"/>
+          <w:szCs w:val="24"/>
+        </w:rPr>
+      </w:pPr>
+      <w:r>
+        <w:rPr>
+          <w:rFonts w:hint="default" w:ascii="Lucida Console" w:hAnsi="Lucida Console" w:eastAsia="Lucida Console"/>
+          <w:color w:val="auto"/>
+          <w:sz w:val="18"/>
+          <w:szCs w:val="24"/>
+        </w:rPr>
+        <w:t xml:space="preserve">  101  history</w:t>
+      </w:r>
+    </w:p>
+    <w:p>
+      <w:pPr>
+        <w:spacing w:beforeLines="0" w:afterLines="0"/>
+        <w:jc w:val="left"/>
+        <w:rPr>
+          <w:rFonts w:hint="default" w:ascii="Lucida Console" w:hAnsi="Lucida Console" w:eastAsia="Lucida Console"/>
+          <w:color w:val="auto"/>
+          <w:sz w:val="18"/>
+          <w:szCs w:val="24"/>
+        </w:rPr>
+      </w:pPr>
+    </w:p>
+    <w:p>
+      <w:pPr>
+        <w:spacing w:beforeLines="0" w:afterLines="0"/>
+        <w:jc w:val="left"/>
+        <w:rPr>
+          <w:rFonts w:hint="default" w:ascii="Lucida Console" w:hAnsi="Lucida Console" w:eastAsia="Lucida Console"/>
+          <w:color w:val="auto"/>
+          <w:sz w:val="18"/>
+          <w:szCs w:val="24"/>
+        </w:rPr>
+      </w:pPr>
+    </w:p>
+    <w:p>
+      <w:pPr>
+        <w:spacing w:beforeLines="0" w:afterLines="0"/>
+        <w:ind w:firstLine="270" w:firstLineChars="150"/>
+        <w:jc w:val="left"/>
+        <w:rPr>
+          <w:rFonts w:hint="default" w:ascii="Lucida Console" w:hAnsi="Lucida Console" w:eastAsia="Lucida Console"/>
+          <w:color w:val="auto"/>
+          <w:sz w:val="18"/>
+          <w:szCs w:val="24"/>
+          <w:lang w:val="en-US"/>
+        </w:rPr>
+      </w:pPr>
+      <w:r>
+        <w:rPr>
+          <w:rFonts w:hint="default" w:ascii="Lucida Console" w:hAnsi="Lucida Console" w:eastAsia="Lucida Console"/>
+          <w:color w:val="auto"/>
+          <w:sz w:val="18"/>
+          <w:szCs w:val="24"/>
+        </w:rPr>
+        <w:t xml:space="preserve">105  git </w:t>
+      </w:r>
+      <w:r>
+        <w:rPr>
+          <w:rFonts w:hint="default" w:ascii="Lucida Console" w:hAnsi="Lucida Console" w:eastAsia="Lucida Console"/>
+          <w:color w:val="auto"/>
+          <w:sz w:val="18"/>
+          <w:szCs w:val="24"/>
+          <w:u w:val="single"/>
+        </w:rPr>
+        <w:t>branch</w:t>
+      </w:r>
+      <w:r>
+        <w:rPr>
+          <w:rFonts w:hint="default" w:ascii="Lucida Console" w:hAnsi="Lucida Console" w:eastAsia="Lucida Console"/>
+          <w:color w:val="auto"/>
+          <w:sz w:val="18"/>
+          <w:szCs w:val="24"/>
+        </w:rPr>
+        <w:t xml:space="preserve"> feature1</w:t>
+      </w:r>
+      <w:r>
+        <w:rPr>
+          <w:rFonts w:hint="default" w:ascii="Lucida Console" w:hAnsi="Lucida Console" w:eastAsia="Lucida Console"/>
+          <w:color w:val="auto"/>
+          <w:sz w:val="18"/>
+          <w:szCs w:val="24"/>
+          <w:lang w:val="en-US"/>
+        </w:rPr>
+        <w:t xml:space="preserve">  // new copy bana degi master branch ki</w:t>
+      </w:r>
+    </w:p>
+    <w:p>
+      <w:pPr>
+        <w:spacing w:beforeLines="0" w:afterLines="0"/>
+        <w:ind w:firstLine="270" w:firstLineChars="150"/>
+        <w:jc w:val="left"/>
+        <w:rPr>
+          <w:rFonts w:hint="default" w:ascii="Lucida Console" w:hAnsi="Lucida Console" w:eastAsia="Lucida Console"/>
+          <w:color w:val="auto"/>
+          <w:sz w:val="18"/>
+          <w:szCs w:val="24"/>
+          <w:lang w:val="en-US"/>
+        </w:rPr>
+      </w:pPr>
+    </w:p>
+    <w:p>
+      <w:pPr>
+        <w:spacing w:beforeLines="0" w:afterLines="0"/>
+        <w:jc w:val="left"/>
+        <w:rPr>
+          <w:rFonts w:hint="default" w:ascii="Lucida Console" w:hAnsi="Lucida Console" w:eastAsia="Lucida Console"/>
+          <w:color w:val="auto"/>
+          <w:sz w:val="18"/>
+          <w:szCs w:val="24"/>
+          <w:lang w:val="en-US"/>
+        </w:rPr>
+      </w:pPr>
+      <w:r>
+        <w:rPr>
+          <w:rFonts w:hint="default" w:ascii="Lucida Console" w:hAnsi="Lucida Console" w:eastAsia="Lucida Console"/>
+          <w:color w:val="auto"/>
+          <w:sz w:val="18"/>
+          <w:szCs w:val="24"/>
+        </w:rPr>
+        <w:t xml:space="preserve">  106  git branch</w:t>
+      </w:r>
+      <w:r>
+        <w:rPr>
+          <w:rFonts w:hint="default" w:ascii="Lucida Console" w:hAnsi="Lucida Console" w:eastAsia="Lucida Console"/>
+          <w:color w:val="auto"/>
+          <w:sz w:val="18"/>
+          <w:szCs w:val="24"/>
+          <w:lang w:val="en-US"/>
+        </w:rPr>
+        <w:t xml:space="preserve">    // kon kon se branch hain who bata degi</w:t>
+      </w:r>
+    </w:p>
+    <w:p>
+      <w:pPr>
+        <w:spacing w:beforeLines="0" w:afterLines="0"/>
+        <w:jc w:val="left"/>
+        <w:rPr>
+          <w:rFonts w:hint="default" w:ascii="Lucida Console" w:hAnsi="Lucida Console" w:eastAsia="Lucida Console"/>
+          <w:color w:val="auto"/>
+          <w:sz w:val="18"/>
+          <w:szCs w:val="24"/>
+          <w:lang w:val="en-US"/>
+        </w:rPr>
+      </w:pPr>
+    </w:p>
+    <w:p>
+      <w:pPr>
+        <w:spacing w:beforeLines="0" w:afterLines="0"/>
+        <w:jc w:val="left"/>
+        <w:rPr>
+          <w:rFonts w:hint="default" w:ascii="Lucida Console" w:hAnsi="Lucida Console" w:eastAsia="Lucida Console"/>
+          <w:color w:val="auto"/>
+          <w:sz w:val="18"/>
+          <w:szCs w:val="24"/>
+          <w:lang w:val="en-US"/>
+        </w:rPr>
+      </w:pPr>
+      <w:r>
+        <w:rPr>
+          <w:rFonts w:hint="default" w:ascii="Lucida Console" w:hAnsi="Lucida Console" w:eastAsia="Lucida Console"/>
+          <w:color w:val="auto"/>
+          <w:sz w:val="18"/>
+          <w:szCs w:val="24"/>
+        </w:rPr>
+        <w:t xml:space="preserve">  107  git checkout feature1</w:t>
+      </w:r>
+      <w:r>
+        <w:rPr>
+          <w:rFonts w:hint="default" w:ascii="Lucida Console" w:hAnsi="Lucida Console" w:eastAsia="Lucida Console"/>
+          <w:color w:val="auto"/>
+          <w:sz w:val="18"/>
+          <w:szCs w:val="24"/>
+          <w:lang w:val="en-US"/>
+        </w:rPr>
+        <w:t xml:space="preserve">  //switches to branch features</w:t>
+      </w:r>
+    </w:p>
+    <w:p>
+      <w:pPr>
+        <w:spacing w:beforeLines="0" w:afterLines="0"/>
+        <w:jc w:val="left"/>
+        <w:rPr>
+          <w:rFonts w:hint="default" w:ascii="Lucida Console" w:hAnsi="Lucida Console" w:eastAsia="Lucida Console"/>
+          <w:color w:val="auto"/>
+          <w:sz w:val="18"/>
+          <w:szCs w:val="24"/>
+          <w:lang w:val="en-US"/>
+        </w:rPr>
+      </w:pPr>
+    </w:p>
+    <w:p>
+      <w:pPr>
+        <w:spacing w:beforeLines="0" w:afterLines="0"/>
+        <w:jc w:val="left"/>
+        <w:rPr>
+          <w:rFonts w:hint="default" w:ascii="Lucida Console" w:hAnsi="Lucida Console" w:eastAsia="Lucida Console"/>
+          <w:color w:val="auto"/>
+          <w:sz w:val="18"/>
+          <w:szCs w:val="24"/>
+        </w:rPr>
+      </w:pPr>
+      <w:r>
+        <w:rPr>
+          <w:rFonts w:hint="default" w:ascii="Lucida Console" w:hAnsi="Lucida Console" w:eastAsia="Lucida Console"/>
+          <w:color w:val="auto"/>
+          <w:sz w:val="18"/>
+          <w:szCs w:val="24"/>
+        </w:rPr>
+        <w:t xml:space="preserve">  108  git status</w:t>
+      </w:r>
+    </w:p>
+    <w:p>
+      <w:pPr>
+        <w:spacing w:beforeLines="0" w:afterLines="0"/>
+        <w:jc w:val="left"/>
+        <w:rPr>
+          <w:rFonts w:hint="default" w:ascii="Lucida Console" w:hAnsi="Lucida Console" w:eastAsia="Lucida Console"/>
+          <w:color w:val="auto"/>
+          <w:sz w:val="18"/>
+          <w:szCs w:val="24"/>
+        </w:rPr>
+      </w:pPr>
+    </w:p>
+    <w:p>
+      <w:pPr>
+        <w:spacing w:beforeLines="0" w:afterLines="0"/>
+        <w:jc w:val="left"/>
+        <w:rPr>
+          <w:rFonts w:hint="default" w:ascii="Lucida Console" w:hAnsi="Lucida Console" w:eastAsia="Lucida Console"/>
+          <w:color w:val="auto"/>
+          <w:sz w:val="18"/>
+          <w:szCs w:val="24"/>
+        </w:rPr>
+      </w:pPr>
       <w:bookmarkStart w:id="0" w:name="_GoBack"/>
       <w:bookmarkEnd w:id="0"/>
     </w:p>
@@ -2486,73 +3429,6 @@
           <w:color w:val="auto"/>
           <w:sz w:val="18"/>
           <w:szCs w:val="24"/>
-        </w:rPr>
-      </w:pPr>
-      <w:r>
-        <w:rPr>
-          <w:rFonts w:hint="default" w:ascii="Lucida Console" w:hAnsi="Lucida Console" w:eastAsia="Lucida Console"/>
-          <w:color w:val="auto"/>
-          <w:sz w:val="18"/>
-          <w:szCs w:val="24"/>
-        </w:rPr>
-        <w:t xml:space="preserve">   80  git status</w:t>
-      </w:r>
-    </w:p>
-    <w:p>
-      <w:pPr>
-        <w:spacing w:beforeLines="0" w:afterLines="0"/>
-        <w:jc w:val="left"/>
-        <w:rPr>
-          <w:rFonts w:hint="default" w:ascii="Lucida Console" w:hAnsi="Lucida Console" w:eastAsia="Lucida Console"/>
-          <w:color w:val="auto"/>
-          <w:sz w:val="18"/>
-          <w:szCs w:val="24"/>
-        </w:rPr>
-      </w:pPr>
-      <w:r>
-        <w:rPr>
-          <w:rFonts w:hint="default" w:ascii="Lucida Console" w:hAnsi="Lucida Console" w:eastAsia="Lucida Console"/>
-          <w:color w:val="auto"/>
-          <w:sz w:val="18"/>
-          <w:szCs w:val="24"/>
-        </w:rPr>
-        <w:t xml:space="preserve">   81  history</w:t>
-      </w:r>
-    </w:p>
-    <w:p>
-      <w:pPr>
-        <w:spacing w:beforeLines="0" w:afterLines="0"/>
-        <w:jc w:val="left"/>
-        <w:rPr>
-          <w:rFonts w:hint="default" w:ascii="Lucida Console" w:hAnsi="Lucida Console" w:eastAsia="Lucida Console"/>
-          <w:color w:val="auto"/>
-          <w:sz w:val="18"/>
-          <w:szCs w:val="24"/>
-        </w:rPr>
-      </w:pPr>
-    </w:p>
-    <w:p>
-      <w:pPr>
-        <w:spacing w:beforeLines="0" w:afterLines="0"/>
-        <w:jc w:val="left"/>
-        <w:rPr>
-          <w:rFonts w:hint="default" w:ascii="Lucida Console" w:hAnsi="Lucida Console" w:eastAsia="Lucida Console"/>
-          <w:color w:val="auto"/>
-          <w:sz w:val="18"/>
-          <w:szCs w:val="24"/>
-        </w:rPr>
-      </w:pPr>
-    </w:p>
-    <w:p>
-      <w:pPr>
-        <w:spacing w:beforeLines="0" w:afterLines="0"/>
-        <w:jc w:val="left"/>
-        <w:rPr>
-          <w:rFonts w:hint="default" w:ascii="Lucida Console" w:hAnsi="Lucida Console" w:eastAsia="Lucida Console"/>
-          <w:color w:val="auto"/>
-          <w:sz w:val="18"/>
-          <w:szCs w:val="24"/>
-          <w:lang w:val="en-US"/>
         </w:rPr>
       </w:pPr>
     </w:p>

</xml_diff>

<commit_message>
Added text ->How to add feature1 to master branch -> in Git Command file
</commit_message>
<xml_diff>
--- a/Git Command.docx
+++ b/Git Command.docx
@@ -3650,6 +3650,181 @@
         </w:rPr>
         <w:t xml:space="preserve">  118  git status</w:t>
       </w:r>
+    </w:p>
+    <w:p>
+      <w:pPr>
+        <w:spacing w:beforeLines="0" w:afterLines="0"/>
+        <w:jc w:val="left"/>
+        <w:rPr>
+          <w:rFonts w:hint="default" w:ascii="Lucida Console" w:hAnsi="Lucida Console" w:eastAsia="Lucida Console"/>
+          <w:color w:val="auto"/>
+          <w:sz w:val="18"/>
+          <w:szCs w:val="24"/>
+        </w:rPr>
+      </w:pPr>
+    </w:p>
+    <w:p>
+      <w:pPr>
+        <w:spacing w:beforeLines="0" w:afterLines="0"/>
+        <w:jc w:val="left"/>
+        <w:rPr>
+          <w:rFonts w:hint="default" w:ascii="Lucida Console" w:hAnsi="Lucida Console" w:eastAsia="Lucida Console"/>
+          <w:color w:val="auto"/>
+          <w:sz w:val="18"/>
+          <w:szCs w:val="24"/>
+        </w:rPr>
+      </w:pPr>
+    </w:p>
+    <w:p>
+      <w:pPr>
+        <w:spacing w:beforeLines="0" w:afterLines="0"/>
+        <w:jc w:val="left"/>
+        <w:rPr>
+          <w:rFonts w:hint="default" w:ascii="Lucida Console" w:hAnsi="Lucida Console" w:eastAsia="Lucida Console"/>
+          <w:color w:val="auto"/>
+          <w:sz w:val="18"/>
+          <w:szCs w:val="24"/>
+        </w:rPr>
+      </w:pPr>
+    </w:p>
+    <w:p>
+      <w:pPr>
+        <w:spacing w:beforeLines="0" w:afterLines="0"/>
+        <w:jc w:val="left"/>
+        <w:rPr>
+          <w:rFonts w:hint="default" w:ascii="Lucida Console" w:hAnsi="Lucida Console" w:eastAsia="Lucida Console"/>
+          <w:color w:val="auto"/>
+          <w:sz w:val="18"/>
+          <w:szCs w:val="24"/>
+          <w:lang w:val="en-US"/>
+        </w:rPr>
+      </w:pPr>
+      <w:r>
+        <w:rPr>
+          <w:rFonts w:hint="default" w:ascii="Lucida Console" w:hAnsi="Lucida Console" w:eastAsia="Lucida Console"/>
+          <w:color w:val="auto"/>
+          <w:sz w:val="22"/>
+          <w:szCs w:val="22"/>
+          <w:u w:val="single"/>
+          <w:lang w:val="en-US"/>
+        </w:rPr>
+        <w:t>How to merge Feature1 to master</w:t>
+      </w:r>
+      <w:r>
+        <w:rPr>
+          <w:rFonts w:hint="default" w:ascii="Lucida Console" w:hAnsi="Lucida Console" w:eastAsia="Lucida Console"/>
+          <w:color w:val="auto"/>
+          <w:sz w:val="18"/>
+          <w:szCs w:val="24"/>
+          <w:lang w:val="en-US"/>
+        </w:rPr>
+        <w:t xml:space="preserve">    </w:t>
+      </w:r>
+    </w:p>
+    <w:p>
+      <w:pPr>
+        <w:spacing w:beforeLines="0" w:afterLines="0"/>
+        <w:jc w:val="left"/>
+        <w:rPr>
+          <w:rFonts w:hint="default" w:ascii="Lucida Console" w:hAnsi="Lucida Console" w:eastAsia="Lucida Console"/>
+          <w:color w:val="auto"/>
+          <w:sz w:val="18"/>
+          <w:szCs w:val="24"/>
+          <w:lang w:val="en-US"/>
+        </w:rPr>
+      </w:pPr>
+      <w:r>
+        <w:rPr>
+          <w:rFonts w:hint="default" w:ascii="Lucida Console" w:hAnsi="Lucida Console" w:eastAsia="Lucida Console"/>
+          <w:color w:val="auto"/>
+          <w:sz w:val="18"/>
+          <w:szCs w:val="24"/>
+          <w:lang w:val="en-US"/>
+        </w:rPr>
+        <w:t xml:space="preserve">                   </w:t>
+      </w:r>
+    </w:p>
+    <w:p>
+      <w:pPr>
+        <w:spacing w:beforeLines="0" w:afterLines="0"/>
+        <w:jc w:val="left"/>
+        <w:rPr>
+          <w:rFonts w:hint="default" w:ascii="Lucida Console" w:hAnsi="Lucida Console" w:eastAsia="Lucida Console"/>
+          <w:color w:val="auto"/>
+          <w:sz w:val="18"/>
+          <w:szCs w:val="24"/>
+          <w:lang w:val="en-US"/>
+        </w:rPr>
+      </w:pPr>
+      <w:r>
+        <w:rPr>
+          <w:rFonts w:hint="default" w:ascii="Lucida Console" w:hAnsi="Lucida Console" w:eastAsia="Lucida Console"/>
+          <w:color w:val="auto"/>
+          <w:sz w:val="18"/>
+          <w:szCs w:val="24"/>
+        </w:rPr>
+        <w:t xml:space="preserve">  11</w:t>
+      </w:r>
+      <w:r>
+        <w:rPr>
+          <w:rFonts w:hint="default" w:ascii="Lucida Console" w:hAnsi="Lucida Console" w:eastAsia="Lucida Console"/>
+          <w:color w:val="auto"/>
+          <w:sz w:val="18"/>
+          <w:szCs w:val="24"/>
+          <w:lang w:val="en-US"/>
+        </w:rPr>
+        <w:t>9</w:t>
+      </w:r>
+      <w:r>
+        <w:rPr>
+          <w:rFonts w:hint="default" w:ascii="Lucida Console" w:hAnsi="Lucida Console" w:eastAsia="Lucida Console"/>
+          <w:color w:val="auto"/>
+          <w:sz w:val="18"/>
+          <w:szCs w:val="24"/>
+        </w:rPr>
+        <w:t xml:space="preserve">  git checkout </w:t>
+      </w:r>
+      <w:r>
+        <w:rPr>
+          <w:rFonts w:hint="default" w:ascii="Lucida Console" w:hAnsi="Lucida Console" w:eastAsia="Lucida Console"/>
+          <w:color w:val="auto"/>
+          <w:sz w:val="18"/>
+          <w:szCs w:val="24"/>
+          <w:lang w:val="en-US"/>
+        </w:rPr>
+        <w:t>‘</w:t>
+      </w:r>
+      <w:r>
+        <w:rPr>
+          <w:rFonts w:hint="default" w:ascii="Lucida Console" w:hAnsi="Lucida Console" w:eastAsia="Lucida Console"/>
+          <w:color w:val="auto"/>
+          <w:sz w:val="18"/>
+          <w:szCs w:val="24"/>
+        </w:rPr>
+        <w:t>master</w:t>
+      </w:r>
+      <w:r>
+        <w:rPr>
+          <w:rFonts w:hint="default" w:ascii="Lucida Console" w:hAnsi="Lucida Console" w:eastAsia="Lucida Console"/>
+          <w:color w:val="auto"/>
+          <w:sz w:val="18"/>
+          <w:szCs w:val="24"/>
+          <w:lang w:val="en-US"/>
+        </w:rPr>
+        <w:t>’</w:t>
+      </w:r>
+    </w:p>
+    <w:p>
+      <w:pPr>
+        <w:spacing w:beforeLines="0" w:afterLines="0"/>
+        <w:jc w:val="left"/>
+        <w:rPr>
+          <w:rFonts w:hint="default" w:ascii="Lucida Console" w:hAnsi="Lucida Console" w:eastAsia="Lucida Console"/>
+          <w:color w:val="auto"/>
+          <w:sz w:val="18"/>
+          <w:szCs w:val="24"/>
+        </w:rPr>
+      </w:pPr>
       <w:bookmarkStart w:id="0" w:name="_GoBack"/>
       <w:bookmarkEnd w:id="0"/>
     </w:p>

</xml_diff>

<commit_message>
Git padh liya baas sve krr raha hu
</commit_message>
<xml_diff>
--- a/Git Command.docx
+++ b/Git Command.docx
@@ -3792,27 +3792,427 @@
           <w:szCs w:val="24"/>
           <w:lang w:val="en-US"/>
         </w:rPr>
-        <w:t>‘</w:t>
-      </w:r>
-      <w:r>
-        <w:rPr>
-          <w:rFonts w:hint="default" w:ascii="Lucida Console" w:hAnsi="Lucida Console" w:eastAsia="Lucida Console"/>
-          <w:color w:val="auto"/>
-          <w:sz w:val="18"/>
-          <w:szCs w:val="24"/>
-        </w:rPr>
-        <w:t>master</w:t>
-      </w:r>
-      <w:r>
-        <w:rPr>
-          <w:rFonts w:hint="default" w:ascii="Lucida Console" w:hAnsi="Lucida Console" w:eastAsia="Lucida Console"/>
-          <w:color w:val="auto"/>
-          <w:sz w:val="18"/>
-          <w:szCs w:val="24"/>
-          <w:lang w:val="en-US"/>
-        </w:rPr>
-        <w:t>’</w:t>
-      </w:r>
+        <w:t>‘feature1’</w:t>
+      </w:r>
+    </w:p>
+    <w:p>
+      <w:pPr>
+        <w:spacing w:beforeLines="0" w:afterLines="0"/>
+        <w:jc w:val="left"/>
+        <w:rPr>
+          <w:rFonts w:hint="default" w:ascii="Lucida Console" w:hAnsi="Lucida Console" w:eastAsia="Lucida Console"/>
+          <w:color w:val="auto"/>
+          <w:sz w:val="18"/>
+          <w:szCs w:val="24"/>
+          <w:lang w:val="en-US"/>
+        </w:rPr>
+      </w:pPr>
+    </w:p>
+    <w:p>
+      <w:pPr>
+        <w:spacing w:beforeLines="0" w:afterLines="0"/>
+        <w:ind w:left="2970" w:hanging="2970" w:hangingChars="1650"/>
+        <w:jc w:val="left"/>
+        <w:rPr>
+          <w:rFonts w:hint="default" w:ascii="Lucida Console" w:hAnsi="Lucida Console" w:eastAsia="Lucida Console"/>
+          <w:color w:val="auto"/>
+          <w:sz w:val="18"/>
+          <w:szCs w:val="24"/>
+          <w:lang w:val="en-US"/>
+        </w:rPr>
+      </w:pPr>
+      <w:r>
+        <w:rPr>
+          <w:rFonts w:hint="default" w:ascii="Lucida Console" w:hAnsi="Lucida Console" w:eastAsia="Lucida Console"/>
+          <w:color w:val="auto"/>
+          <w:sz w:val="18"/>
+          <w:szCs w:val="24"/>
+          <w:lang w:val="en-US"/>
+        </w:rPr>
+        <w:t xml:space="preserve">  120  git log -p -2     //Akhri k 2 commit bata dega (feature branch ka kyuki feature banch main h</w:t>
+      </w:r>
+    </w:p>
+    <w:p>
+      <w:pPr>
+        <w:spacing w:beforeLines="0" w:afterLines="0"/>
+        <w:ind w:left="2970" w:hanging="2970" w:hangingChars="1650"/>
+        <w:jc w:val="left"/>
+        <w:rPr>
+          <w:rFonts w:hint="default" w:ascii="Lucida Console" w:hAnsi="Lucida Console" w:eastAsia="Lucida Console"/>
+          <w:color w:val="auto"/>
+          <w:sz w:val="18"/>
+          <w:szCs w:val="24"/>
+          <w:lang w:val="en-US"/>
+        </w:rPr>
+      </w:pPr>
+    </w:p>
+    <w:p>
+      <w:pPr>
+        <w:spacing w:beforeLines="0" w:afterLines="0"/>
+        <w:ind w:left="2970" w:hanging="2970" w:hangingChars="1650"/>
+        <w:jc w:val="left"/>
+        <w:rPr>
+          <w:rFonts w:hint="default" w:ascii="Lucida Console" w:hAnsi="Lucida Console" w:eastAsia="Lucida Console"/>
+          <w:color w:val="auto"/>
+          <w:sz w:val="18"/>
+          <w:szCs w:val="24"/>
+          <w:lang w:val="en-US"/>
+        </w:rPr>
+      </w:pPr>
+      <w:r>
+        <w:rPr>
+          <w:rFonts w:hint="default" w:ascii="Lucida Console" w:hAnsi="Lucida Console" w:eastAsia="Lucida Console"/>
+          <w:color w:val="auto"/>
+          <w:sz w:val="18"/>
+          <w:szCs w:val="24"/>
+          <w:lang w:val="en-US"/>
+        </w:rPr>
+        <w:t xml:space="preserve">  121  git </w:t>
+      </w:r>
+      <w:r>
+        <w:rPr>
+          <w:rFonts w:hint="default" w:ascii="Lucida Console" w:hAnsi="Lucida Console" w:eastAsia="Lucida Console"/>
+          <w:color w:val="auto"/>
+          <w:sz w:val="18"/>
+          <w:szCs w:val="24"/>
+          <w:u w:val="single"/>
+          <w:lang w:val="en-US"/>
+        </w:rPr>
+        <w:t>merge</w:t>
+      </w:r>
+      <w:r>
+        <w:rPr>
+          <w:rFonts w:hint="default" w:ascii="Lucida Console" w:hAnsi="Lucida Console" w:eastAsia="Lucida Console"/>
+          <w:color w:val="auto"/>
+          <w:sz w:val="18"/>
+          <w:szCs w:val="24"/>
+          <w:lang w:val="en-US"/>
+        </w:rPr>
+        <w:t xml:space="preserve"> feature1  //aab feature1 ko master branch mn merge krr dega</w:t>
+      </w:r>
+    </w:p>
+    <w:p>
+      <w:pPr>
+        <w:spacing w:beforeLines="0" w:afterLines="0"/>
+        <w:jc w:val="left"/>
+        <w:rPr>
+          <w:rFonts w:hint="default" w:ascii="Lucida Console" w:hAnsi="Lucida Console" w:eastAsia="Lucida Console"/>
+          <w:color w:val="auto"/>
+          <w:sz w:val="18"/>
+          <w:szCs w:val="24"/>
+          <w:lang w:val="en-US"/>
+        </w:rPr>
+      </w:pPr>
+      <w:r>
+        <w:rPr>
+          <w:rFonts w:hint="default" w:ascii="Lucida Console" w:hAnsi="Lucida Console" w:eastAsia="Lucida Console"/>
+          <w:color w:val="auto"/>
+          <w:sz w:val="18"/>
+          <w:szCs w:val="24"/>
+          <w:lang w:val="en-US"/>
+        </w:rPr>
+        <w:t xml:space="preserve">                |</w:t>
+      </w:r>
+    </w:p>
+    <w:p>
+      <w:pPr>
+        <w:spacing w:beforeLines="0" w:afterLines="0"/>
+        <w:jc w:val="left"/>
+        <w:rPr>
+          <w:rFonts w:hint="default" w:ascii="Lucida Console" w:hAnsi="Lucida Console" w:eastAsia="Lucida Console"/>
+          <w:color w:val="auto"/>
+          <w:sz w:val="18"/>
+          <w:szCs w:val="24"/>
+          <w:lang w:val="en-US"/>
+        </w:rPr>
+      </w:pPr>
+      <w:r>
+        <w:rPr>
+          <w:rFonts w:hint="default" w:ascii="Lucida Console" w:hAnsi="Lucida Console" w:eastAsia="Lucida Console"/>
+          <w:color w:val="auto"/>
+          <w:sz w:val="18"/>
+          <w:szCs w:val="24"/>
+          <w:lang w:val="en-US"/>
+        </w:rPr>
+        <w:t xml:space="preserve">                | </w:t>
+      </w:r>
+    </w:p>
+    <w:p>
+      <w:pPr>
+        <w:spacing w:beforeLines="0" w:afterLines="0"/>
+        <w:jc w:val="left"/>
+        <w:rPr>
+          <w:rFonts w:hint="default" w:ascii="Lucida Console" w:hAnsi="Lucida Console" w:eastAsia="Lucida Console"/>
+          <w:color w:val="auto"/>
+          <w:sz w:val="18"/>
+          <w:szCs w:val="24"/>
+          <w:lang w:val="en-US"/>
+        </w:rPr>
+      </w:pPr>
+      <w:r>
+        <w:rPr>
+          <w:rFonts w:hint="default" w:ascii="Lucida Console" w:hAnsi="Lucida Console" w:eastAsia="Lucida Console"/>
+          <w:color w:val="auto"/>
+          <w:sz w:val="18"/>
+          <w:szCs w:val="24"/>
+          <w:lang w:val="en-US"/>
+        </w:rPr>
+        <w:t xml:space="preserve">              error</w:t>
+      </w:r>
+    </w:p>
+    <w:p>
+      <w:pPr>
+        <w:spacing w:beforeLines="0" w:afterLines="0"/>
+        <w:jc w:val="left"/>
+        <w:rPr>
+          <w:rFonts w:hint="default" w:ascii="Lucida Console" w:hAnsi="Lucida Console" w:eastAsia="Lucida Console"/>
+          <w:color w:val="auto"/>
+          <w:sz w:val="18"/>
+          <w:szCs w:val="24"/>
+          <w:lang w:val="en-US"/>
+        </w:rPr>
+      </w:pPr>
+      <w:r>
+        <w:rPr>
+          <w:rFonts w:hint="default" w:ascii="Lucida Console" w:hAnsi="Lucida Console" w:eastAsia="Lucida Console"/>
+          <w:color w:val="auto"/>
+          <w:sz w:val="18"/>
+          <w:szCs w:val="24"/>
+          <w:lang w:val="en-US"/>
+        </w:rPr>
+        <w:t xml:space="preserve">                |</w:t>
+      </w:r>
+    </w:p>
+    <w:p>
+      <w:pPr>
+        <w:spacing w:beforeLines="0" w:afterLines="0"/>
+        <w:jc w:val="left"/>
+        <w:rPr>
+          <w:rFonts w:hint="default" w:ascii="Lucida Console" w:hAnsi="Lucida Console" w:eastAsia="Lucida Console"/>
+          <w:color w:val="auto"/>
+          <w:sz w:val="18"/>
+          <w:szCs w:val="24"/>
+          <w:lang w:val="en-US"/>
+        </w:rPr>
+      </w:pPr>
+      <w:r>
+        <w:rPr>
+          <w:rFonts w:hint="default" w:ascii="Lucida Console" w:hAnsi="Lucida Console" w:eastAsia="Lucida Console"/>
+          <w:color w:val="auto"/>
+          <w:sz w:val="18"/>
+          <w:szCs w:val="24"/>
+          <w:lang w:val="en-US"/>
+        </w:rPr>
+        <w:t xml:space="preserve">       git reset --hard feature1</w:t>
+      </w:r>
+    </w:p>
+    <w:p>
+      <w:pPr>
+        <w:spacing w:beforeLines="0" w:afterLines="0"/>
+        <w:jc w:val="left"/>
+        <w:rPr>
+          <w:rFonts w:hint="default" w:ascii="Lucida Console" w:hAnsi="Lucida Console" w:eastAsia="Lucida Console"/>
+          <w:color w:val="auto"/>
+          <w:sz w:val="18"/>
+          <w:szCs w:val="24"/>
+          <w:lang w:val="en-US"/>
+        </w:rPr>
+      </w:pPr>
+      <w:r>
+        <w:rPr>
+          <w:rFonts w:hint="default" w:ascii="Lucida Console" w:hAnsi="Lucida Console" w:eastAsia="Lucida Console"/>
+          <w:color w:val="auto"/>
+          <w:sz w:val="18"/>
+          <w:szCs w:val="24"/>
+          <w:lang w:val="en-US"/>
+        </w:rPr>
+        <w:t xml:space="preserve">                          // </w:t>
+      </w:r>
+      <w:r>
+        <w:rPr>
+          <w:rFonts w:hint="default" w:ascii="Lucida Console" w:hAnsi="Lucida Console" w:eastAsia="Lucida Console"/>
+          <w:b/>
+          <w:bCs/>
+          <w:color w:val="auto"/>
+          <w:sz w:val="18"/>
+          <w:szCs w:val="24"/>
+          <w:lang w:val="en-US"/>
+        </w:rPr>
+        <w:t>From Stackoverflow</w:t>
+      </w:r>
+      <w:r>
+        <w:rPr>
+          <w:rFonts w:hint="default" w:ascii="Lucida Console" w:hAnsi="Lucida Console" w:eastAsia="Lucida Console"/>
+          <w:color w:val="auto"/>
+          <w:sz w:val="18"/>
+          <w:szCs w:val="24"/>
+          <w:lang w:val="en-US"/>
+        </w:rPr>
+        <w:t xml:space="preserve">  </w:t>
+      </w:r>
+    </w:p>
+    <w:p>
+      <w:pPr>
+        <w:spacing w:beforeLines="0" w:afterLines="0"/>
+        <w:jc w:val="left"/>
+        <w:rPr>
+          <w:rFonts w:hint="default" w:ascii="Lucida Console" w:hAnsi="Lucida Console" w:eastAsia="Lucida Console"/>
+          <w:color w:val="auto"/>
+          <w:sz w:val="18"/>
+          <w:szCs w:val="24"/>
+          <w:lang w:val="en-US"/>
+        </w:rPr>
+      </w:pPr>
+      <w:r>
+        <w:rPr>
+          <w:rFonts w:hint="default" w:ascii="Lucida Console" w:hAnsi="Lucida Console" w:eastAsia="Lucida Console"/>
+          <w:color w:val="auto"/>
+          <w:sz w:val="18"/>
+          <w:szCs w:val="24"/>
+          <w:lang w:val="en-US"/>
+        </w:rPr>
+        <w:t xml:space="preserve">                          // A-B-C-D (master branch)</w:t>
+      </w:r>
+    </w:p>
+    <w:p>
+      <w:pPr>
+        <w:spacing w:beforeLines="0" w:afterLines="0"/>
+        <w:jc w:val="left"/>
+        <w:rPr>
+          <w:rFonts w:hint="default" w:ascii="Lucida Console" w:hAnsi="Lucida Console" w:eastAsia="Lucida Console"/>
+          <w:color w:val="auto"/>
+          <w:sz w:val="18"/>
+          <w:szCs w:val="24"/>
+          <w:lang w:val="en-US"/>
+        </w:rPr>
+      </w:pPr>
+      <w:r>
+        <w:rPr>
+          <w:rFonts w:hint="default" w:ascii="Lucida Console" w:hAnsi="Lucida Console" w:eastAsia="Lucida Console"/>
+          <w:color w:val="auto"/>
+          <w:sz w:val="18"/>
+          <w:szCs w:val="24"/>
+          <w:lang w:val="en-US"/>
+        </w:rPr>
+        <w:t xml:space="preserve">                          // A-B-C-D</w:t>
+      </w:r>
+    </w:p>
+    <w:p>
+      <w:pPr>
+        <w:spacing w:beforeLines="0" w:afterLines="0"/>
+        <w:ind w:firstLine="3870" w:firstLineChars="2150"/>
+        <w:jc w:val="left"/>
+        <w:rPr>
+          <w:rFonts w:hint="default" w:ascii="Lucida Console" w:hAnsi="Lucida Console" w:eastAsia="Lucida Console"/>
+          <w:color w:val="auto"/>
+          <w:sz w:val="18"/>
+          <w:szCs w:val="24"/>
+          <w:lang w:val="en-US"/>
+        </w:rPr>
+      </w:pPr>
+      <w:r>
+        <w:rPr>
+          <w:rFonts w:hint="default" w:ascii="Lucida Console" w:hAnsi="Lucida Console" w:eastAsia="Lucida Console"/>
+          <w:color w:val="auto"/>
+          <w:sz w:val="18"/>
+          <w:szCs w:val="24"/>
+          <w:lang w:val="en-US"/>
+        </w:rPr>
+        <w:t xml:space="preserve">\ </w:t>
+      </w:r>
+    </w:p>
+    <w:p>
+      <w:pPr>
+        <w:numPr>
+          <w:ilvl w:val="0"/>
+          <w:numId w:val="1"/>
+        </w:numPr>
+        <w:spacing w:beforeLines="0" w:afterLines="0"/>
+        <w:ind w:firstLine="3960" w:firstLineChars="2200"/>
+        <w:jc w:val="left"/>
+        <w:rPr>
+          <w:rFonts w:hint="default" w:ascii="Lucida Console" w:hAnsi="Lucida Console" w:eastAsia="Lucida Console"/>
+          <w:color w:val="auto"/>
+          <w:sz w:val="18"/>
+          <w:szCs w:val="24"/>
+          <w:lang w:val="en-US"/>
+        </w:rPr>
+      </w:pPr>
+      <w:r>
+        <w:rPr>
+          <w:rFonts w:hint="default" w:ascii="Lucida Console" w:hAnsi="Lucida Console" w:eastAsia="Lucida Console"/>
+          <w:color w:val="auto"/>
+          <w:sz w:val="18"/>
+          <w:szCs w:val="24"/>
+          <w:lang w:val="en-US"/>
+        </w:rPr>
+        <w:t>F-G-H (feature1 branch)</w:t>
+      </w:r>
+    </w:p>
+    <w:p>
+      <w:pPr>
+        <w:numPr>
+          <w:numId w:val="0"/>
+        </w:numPr>
+        <w:spacing w:beforeLines="0" w:afterLines="0"/>
+        <w:jc w:val="left"/>
+        <w:rPr>
+          <w:rFonts w:hint="default" w:ascii="Lucida Console" w:hAnsi="Lucida Console" w:eastAsia="Lucida Console"/>
+          <w:color w:val="auto"/>
+          <w:sz w:val="18"/>
+          <w:szCs w:val="24"/>
+          <w:lang w:val="en-US"/>
+        </w:rPr>
+      </w:pPr>
+    </w:p>
+    <w:p>
+      <w:pPr>
+        <w:spacing w:beforeLines="0" w:afterLines="0"/>
+        <w:jc w:val="left"/>
+        <w:rPr>
+          <w:rFonts w:hint="default" w:ascii="Lucida Console" w:hAnsi="Lucida Console" w:eastAsia="Lucida Console"/>
+          <w:color w:val="auto"/>
+          <w:sz w:val="18"/>
+          <w:szCs w:val="24"/>
+          <w:lang w:val="en-US"/>
+        </w:rPr>
+      </w:pPr>
+      <w:r>
+        <w:rPr>
+          <w:rFonts w:hint="default" w:ascii="Lucida Console" w:hAnsi="Lucida Console" w:eastAsia="Lucida Console"/>
+          <w:color w:val="auto"/>
+          <w:sz w:val="18"/>
+          <w:szCs w:val="24"/>
+          <w:lang w:val="en-US"/>
+        </w:rPr>
+        <w:t xml:space="preserve">                          // A-B-C-D-E-F-G-H (after git reset --hard feature1)</w:t>
+      </w:r>
+    </w:p>
+    <w:p>
+      <w:pPr>
+        <w:spacing w:beforeLines="0" w:afterLines="0"/>
+        <w:jc w:val="left"/>
+        <w:rPr>
+          <w:rFonts w:hint="default" w:ascii="Lucida Console" w:hAnsi="Lucida Console" w:eastAsia="Lucida Console"/>
+          <w:color w:val="auto"/>
+          <w:sz w:val="18"/>
+          <w:szCs w:val="24"/>
+          <w:lang w:val="en-US"/>
+        </w:rPr>
+      </w:pPr>
+    </w:p>
+    <w:p>
+      <w:pPr>
+        <w:spacing w:beforeLines="0" w:afterLines="0"/>
+        <w:jc w:val="left"/>
+        <w:rPr>
+          <w:rFonts w:hint="default" w:ascii="Lucida Console" w:hAnsi="Lucida Console" w:eastAsia="Lucida Console"/>
+          <w:color w:val="auto"/>
+          <w:sz w:val="18"/>
+          <w:szCs w:val="24"/>
+          <w:lang w:val="en-US"/>
+        </w:rPr>
+      </w:pPr>
     </w:p>
     <w:p>
       <w:pPr>
@@ -3941,6 +4341,26 @@
     </w:sectPr>
   </w:body>
 </w:document>
+</file>
+
+<file path=word/numbering.xml><?xml version="1.0" encoding="utf-8"?>
+<w:numbering xmlns:wpc="http://schemas.microsoft.com/office/word/2010/wordprocessingCanvas" xmlns:mc="http://schemas.openxmlformats.org/markup-compatibility/2006" xmlns:o="urn:schemas-microsoft-com:office:office" xmlns:r="http://schemas.openxmlformats.org/officeDocument/2006/relationships" xmlns:m="http://schemas.openxmlformats.org/officeDocument/2006/math" xmlns:v="urn:schemas-microsoft-com:vml" xmlns:wp14="http://schemas.microsoft.com/office/word/2010/wordprocessingDrawing" xmlns:wp="http://schemas.openxmlformats.org/drawingml/2006/wordprocessingDrawing" xmlns:w10="urn:schemas-microsoft-com:office:word" xmlns:w="http://schemas.openxmlformats.org/wordprocessingml/2006/main" xmlns:w14="http://schemas.microsoft.com/office/word/2010/wordml" xmlns:wpg="http://schemas.microsoft.com/office/word/2010/wordprocessingGroup" xmlns:wpi="http://schemas.microsoft.com/office/word/2010/wordprocessingInk" xmlns:wne="http://schemas.microsoft.com/office/word/2006/wordml" xmlns:wps="http://schemas.microsoft.com/office/word/2010/wordprocessingShape" xmlns:wpsCustomData="http://www.wps.cn/officeDocument/2013/wpsCustomData" mc:Ignorable="w14 wp14">
+  <w:abstractNum w:abstractNumId="0">
+    <w:nsid w:val="7C014217"/>
+    <w:multiLevelType w:val="singleLevel"/>
+    <w:tmpl w:val="7C014217"/>
+    <w:lvl w:ilvl="0" w:tentative="0">
+      <w:start w:val="5"/>
+      <w:numFmt w:val="upperLetter"/>
+      <w:suff w:val="nothing"/>
+      <w:lvlText w:val="%1-"/>
+      <w:lvlJc w:val="left"/>
+    </w:lvl>
+  </w:abstractNum>
+  <w:num w:numId="1">
+    <w:abstractNumId w:val="0"/>
+  </w:num>
+</w:numbering>
 </file>
 
 <file path=word/styles.xml><?xml version="1.0" encoding="utf-8"?>

</xml_diff>

<commit_message>
NOTES -how to deploy react application
</commit_message>
<xml_diff>
--- a/Git Command.docx
+++ b/Git Command.docx
@@ -3663,622 +3663,6 @@
         </w:rPr>
       </w:pPr>
     </w:p>
-    <w:p>
-      <w:pPr>
-        <w:spacing w:beforeLines="0" w:afterLines="0"/>
-        <w:jc w:val="left"/>
-        <w:rPr>
-          <w:rFonts w:hint="default" w:ascii="Lucida Console" w:hAnsi="Lucida Console" w:eastAsia="Lucida Console"/>
-          <w:color w:val="auto"/>
-          <w:sz w:val="18"/>
-          <w:szCs w:val="24"/>
-        </w:rPr>
-      </w:pPr>
-    </w:p>
-    <w:p>
-      <w:pPr>
-        <w:spacing w:beforeLines="0" w:afterLines="0"/>
-        <w:jc w:val="left"/>
-        <w:rPr>
-          <w:rFonts w:hint="default" w:ascii="Lucida Console" w:hAnsi="Lucida Console" w:eastAsia="Lucida Console"/>
-          <w:color w:val="auto"/>
-          <w:sz w:val="18"/>
-          <w:szCs w:val="24"/>
-        </w:rPr>
-      </w:pPr>
-    </w:p>
-    <w:p>
-      <w:pPr>
-        <w:spacing w:beforeLines="0" w:afterLines="0"/>
-        <w:jc w:val="left"/>
-        <w:rPr>
-          <w:rFonts w:hint="default" w:ascii="Lucida Console" w:hAnsi="Lucida Console" w:eastAsia="Lucida Console"/>
-          <w:color w:val="auto"/>
-          <w:sz w:val="18"/>
-          <w:szCs w:val="24"/>
-          <w:lang w:val="en-US"/>
-        </w:rPr>
-      </w:pPr>
-      <w:r>
-        <w:rPr>
-          <w:rFonts w:hint="default" w:ascii="Lucida Console" w:hAnsi="Lucida Console" w:eastAsia="Lucida Console"/>
-          <w:color w:val="auto"/>
-          <w:sz w:val="22"/>
-          <w:szCs w:val="22"/>
-          <w:u w:val="single"/>
-          <w:lang w:val="en-US"/>
-        </w:rPr>
-        <w:t>How to merge Feature1 to master</w:t>
-      </w:r>
-      <w:r>
-        <w:rPr>
-          <w:rFonts w:hint="default" w:ascii="Lucida Console" w:hAnsi="Lucida Console" w:eastAsia="Lucida Console"/>
-          <w:color w:val="auto"/>
-          <w:sz w:val="18"/>
-          <w:szCs w:val="24"/>
-          <w:lang w:val="en-US"/>
-        </w:rPr>
-        <w:t xml:space="preserve">    </w:t>
-      </w:r>
-    </w:p>
-    <w:p>
-      <w:pPr>
-        <w:spacing w:beforeLines="0" w:afterLines="0"/>
-        <w:jc w:val="left"/>
-        <w:rPr>
-          <w:rFonts w:hint="default" w:ascii="Lucida Console" w:hAnsi="Lucida Console" w:eastAsia="Lucida Console"/>
-          <w:color w:val="auto"/>
-          <w:sz w:val="18"/>
-          <w:szCs w:val="24"/>
-          <w:lang w:val="en-US"/>
-        </w:rPr>
-      </w:pPr>
-      <w:r>
-        <w:rPr>
-          <w:rFonts w:hint="default" w:ascii="Lucida Console" w:hAnsi="Lucida Console" w:eastAsia="Lucida Console"/>
-          <w:color w:val="auto"/>
-          <w:sz w:val="18"/>
-          <w:szCs w:val="24"/>
-          <w:lang w:val="en-US"/>
-        </w:rPr>
-        <w:t xml:space="preserve">                   </w:t>
-      </w:r>
-    </w:p>
-    <w:p>
-      <w:pPr>
-        <w:spacing w:beforeLines="0" w:afterLines="0"/>
-        <w:jc w:val="left"/>
-        <w:rPr>
-          <w:rFonts w:hint="default" w:ascii="Lucida Console" w:hAnsi="Lucida Console" w:eastAsia="Lucida Console"/>
-          <w:color w:val="auto"/>
-          <w:sz w:val="18"/>
-          <w:szCs w:val="24"/>
-          <w:lang w:val="en-US"/>
-        </w:rPr>
-      </w:pPr>
-      <w:r>
-        <w:rPr>
-          <w:rFonts w:hint="default" w:ascii="Lucida Console" w:hAnsi="Lucida Console" w:eastAsia="Lucida Console"/>
-          <w:color w:val="auto"/>
-          <w:sz w:val="18"/>
-          <w:szCs w:val="24"/>
-        </w:rPr>
-        <w:t xml:space="preserve">  11</w:t>
-      </w:r>
-      <w:r>
-        <w:rPr>
-          <w:rFonts w:hint="default" w:ascii="Lucida Console" w:hAnsi="Lucida Console" w:eastAsia="Lucida Console"/>
-          <w:color w:val="auto"/>
-          <w:sz w:val="18"/>
-          <w:szCs w:val="24"/>
-          <w:lang w:val="en-US"/>
-        </w:rPr>
-        <w:t>9</w:t>
-      </w:r>
-      <w:r>
-        <w:rPr>
-          <w:rFonts w:hint="default" w:ascii="Lucida Console" w:hAnsi="Lucida Console" w:eastAsia="Lucida Console"/>
-          <w:color w:val="auto"/>
-          <w:sz w:val="18"/>
-          <w:szCs w:val="24"/>
-        </w:rPr>
-        <w:t xml:space="preserve">  git checkout </w:t>
-      </w:r>
-      <w:r>
-        <w:rPr>
-          <w:rFonts w:hint="default" w:ascii="Lucida Console" w:hAnsi="Lucida Console" w:eastAsia="Lucida Console"/>
-          <w:color w:val="auto"/>
-          <w:sz w:val="18"/>
-          <w:szCs w:val="24"/>
-          <w:lang w:val="en-US"/>
-        </w:rPr>
-        <w:t>‘feature1’</w:t>
-      </w:r>
-    </w:p>
-    <w:p>
-      <w:pPr>
-        <w:spacing w:beforeLines="0" w:afterLines="0"/>
-        <w:jc w:val="left"/>
-        <w:rPr>
-          <w:rFonts w:hint="default" w:ascii="Lucida Console" w:hAnsi="Lucida Console" w:eastAsia="Lucida Console"/>
-          <w:color w:val="auto"/>
-          <w:sz w:val="18"/>
-          <w:szCs w:val="24"/>
-          <w:lang w:val="en-US"/>
-        </w:rPr>
-      </w:pPr>
-    </w:p>
-    <w:p>
-      <w:pPr>
-        <w:spacing w:beforeLines="0" w:afterLines="0"/>
-        <w:ind w:left="2970" w:hanging="2970" w:hangingChars="1650"/>
-        <w:jc w:val="left"/>
-        <w:rPr>
-          <w:rFonts w:hint="default" w:ascii="Lucida Console" w:hAnsi="Lucida Console" w:eastAsia="Lucida Console"/>
-          <w:color w:val="auto"/>
-          <w:sz w:val="18"/>
-          <w:szCs w:val="24"/>
-          <w:lang w:val="en-US"/>
-        </w:rPr>
-      </w:pPr>
-      <w:r>
-        <w:rPr>
-          <w:rFonts w:hint="default" w:ascii="Lucida Console" w:hAnsi="Lucida Console" w:eastAsia="Lucida Console"/>
-          <w:color w:val="auto"/>
-          <w:sz w:val="18"/>
-          <w:szCs w:val="24"/>
-          <w:lang w:val="en-US"/>
-        </w:rPr>
-        <w:t xml:space="preserve">  120  git log -p -2     //Akhri k 2 commit bata dega (feature branch ka kyuki feature banch main h</w:t>
-      </w:r>
-    </w:p>
-    <w:p>
-      <w:pPr>
-        <w:spacing w:beforeLines="0" w:afterLines="0"/>
-        <w:ind w:left="2970" w:hanging="2970" w:hangingChars="1650"/>
-        <w:jc w:val="left"/>
-        <w:rPr>
-          <w:rFonts w:hint="default" w:ascii="Lucida Console" w:hAnsi="Lucida Console" w:eastAsia="Lucida Console"/>
-          <w:color w:val="auto"/>
-          <w:sz w:val="18"/>
-          <w:szCs w:val="24"/>
-          <w:lang w:val="en-US"/>
-        </w:rPr>
-      </w:pPr>
-    </w:p>
-    <w:p>
-      <w:pPr>
-        <w:spacing w:beforeLines="0" w:afterLines="0"/>
-        <w:ind w:left="2970" w:hanging="2970" w:hangingChars="1650"/>
-        <w:jc w:val="left"/>
-        <w:rPr>
-          <w:rFonts w:hint="default" w:ascii="Lucida Console" w:hAnsi="Lucida Console" w:eastAsia="Lucida Console"/>
-          <w:color w:val="auto"/>
-          <w:sz w:val="18"/>
-          <w:szCs w:val="24"/>
-          <w:lang w:val="en-US"/>
-        </w:rPr>
-      </w:pPr>
-      <w:r>
-        <w:rPr>
-          <w:rFonts w:hint="default" w:ascii="Lucida Console" w:hAnsi="Lucida Console" w:eastAsia="Lucida Console"/>
-          <w:color w:val="auto"/>
-          <w:sz w:val="18"/>
-          <w:szCs w:val="24"/>
-          <w:lang w:val="en-US"/>
-        </w:rPr>
-        <w:t xml:space="preserve">  121  git </w:t>
-      </w:r>
-      <w:r>
-        <w:rPr>
-          <w:rFonts w:hint="default" w:ascii="Lucida Console" w:hAnsi="Lucida Console" w:eastAsia="Lucida Console"/>
-          <w:color w:val="auto"/>
-          <w:sz w:val="18"/>
-          <w:szCs w:val="24"/>
-          <w:u w:val="single"/>
-          <w:lang w:val="en-US"/>
-        </w:rPr>
-        <w:t>merge</w:t>
-      </w:r>
-      <w:r>
-        <w:rPr>
-          <w:rFonts w:hint="default" w:ascii="Lucida Console" w:hAnsi="Lucida Console" w:eastAsia="Lucida Console"/>
-          <w:color w:val="auto"/>
-          <w:sz w:val="18"/>
-          <w:szCs w:val="24"/>
-          <w:lang w:val="en-US"/>
-        </w:rPr>
-        <w:t xml:space="preserve"> feature1  //aab feature1 ko master branch mn merge krr dega</w:t>
-      </w:r>
-    </w:p>
-    <w:p>
-      <w:pPr>
-        <w:spacing w:beforeLines="0" w:afterLines="0"/>
-        <w:jc w:val="left"/>
-        <w:rPr>
-          <w:rFonts w:hint="default" w:ascii="Lucida Console" w:hAnsi="Lucida Console" w:eastAsia="Lucida Console"/>
-          <w:color w:val="auto"/>
-          <w:sz w:val="18"/>
-          <w:szCs w:val="24"/>
-          <w:lang w:val="en-US"/>
-        </w:rPr>
-      </w:pPr>
-      <w:r>
-        <w:rPr>
-          <w:rFonts w:hint="default" w:ascii="Lucida Console" w:hAnsi="Lucida Console" w:eastAsia="Lucida Console"/>
-          <w:color w:val="auto"/>
-          <w:sz w:val="18"/>
-          <w:szCs w:val="24"/>
-          <w:lang w:val="en-US"/>
-        </w:rPr>
-        <w:t xml:space="preserve">                |</w:t>
-      </w:r>
-    </w:p>
-    <w:p>
-      <w:pPr>
-        <w:spacing w:beforeLines="0" w:afterLines="0"/>
-        <w:jc w:val="left"/>
-        <w:rPr>
-          <w:rFonts w:hint="default" w:ascii="Lucida Console" w:hAnsi="Lucida Console" w:eastAsia="Lucida Console"/>
-          <w:color w:val="auto"/>
-          <w:sz w:val="18"/>
-          <w:szCs w:val="24"/>
-          <w:lang w:val="en-US"/>
-        </w:rPr>
-      </w:pPr>
-      <w:r>
-        <w:rPr>
-          <w:rFonts w:hint="default" w:ascii="Lucida Console" w:hAnsi="Lucida Console" w:eastAsia="Lucida Console"/>
-          <w:color w:val="auto"/>
-          <w:sz w:val="18"/>
-          <w:szCs w:val="24"/>
-          <w:lang w:val="en-US"/>
-        </w:rPr>
-        <w:t xml:space="preserve">                | </w:t>
-      </w:r>
-    </w:p>
-    <w:p>
-      <w:pPr>
-        <w:spacing w:beforeLines="0" w:afterLines="0"/>
-        <w:jc w:val="left"/>
-        <w:rPr>
-          <w:rFonts w:hint="default" w:ascii="Lucida Console" w:hAnsi="Lucida Console" w:eastAsia="Lucida Console"/>
-          <w:color w:val="auto"/>
-          <w:sz w:val="18"/>
-          <w:szCs w:val="24"/>
-          <w:lang w:val="en-US"/>
-        </w:rPr>
-      </w:pPr>
-      <w:r>
-        <w:rPr>
-          <w:rFonts w:hint="default" w:ascii="Lucida Console" w:hAnsi="Lucida Console" w:eastAsia="Lucida Console"/>
-          <w:color w:val="auto"/>
-          <w:sz w:val="18"/>
-          <w:szCs w:val="24"/>
-          <w:lang w:val="en-US"/>
-        </w:rPr>
-        <w:t xml:space="preserve">              error</w:t>
-      </w:r>
-    </w:p>
-    <w:p>
-      <w:pPr>
-        <w:spacing w:beforeLines="0" w:afterLines="0"/>
-        <w:jc w:val="left"/>
-        <w:rPr>
-          <w:rFonts w:hint="default" w:ascii="Lucida Console" w:hAnsi="Lucida Console" w:eastAsia="Lucida Console"/>
-          <w:color w:val="auto"/>
-          <w:sz w:val="18"/>
-          <w:szCs w:val="24"/>
-          <w:lang w:val="en-US"/>
-        </w:rPr>
-      </w:pPr>
-      <w:r>
-        <w:rPr>
-          <w:rFonts w:hint="default" w:ascii="Lucida Console" w:hAnsi="Lucida Console" w:eastAsia="Lucida Console"/>
-          <w:color w:val="auto"/>
-          <w:sz w:val="18"/>
-          <w:szCs w:val="24"/>
-          <w:lang w:val="en-US"/>
-        </w:rPr>
-        <w:t xml:space="preserve">                |</w:t>
-      </w:r>
-    </w:p>
-    <w:p>
-      <w:pPr>
-        <w:spacing w:beforeLines="0" w:afterLines="0"/>
-        <w:jc w:val="left"/>
-        <w:rPr>
-          <w:rFonts w:hint="default" w:ascii="Lucida Console" w:hAnsi="Lucida Console" w:eastAsia="Lucida Console"/>
-          <w:color w:val="auto"/>
-          <w:sz w:val="18"/>
-          <w:szCs w:val="24"/>
-          <w:lang w:val="en-US"/>
-        </w:rPr>
-      </w:pPr>
-      <w:r>
-        <w:rPr>
-          <w:rFonts w:hint="default" w:ascii="Lucida Console" w:hAnsi="Lucida Console" w:eastAsia="Lucida Console"/>
-          <w:color w:val="auto"/>
-          <w:sz w:val="18"/>
-          <w:szCs w:val="24"/>
-          <w:lang w:val="en-US"/>
-        </w:rPr>
-        <w:t xml:space="preserve">       git reset --hard feature1</w:t>
-      </w:r>
-    </w:p>
-    <w:p>
-      <w:pPr>
-        <w:spacing w:beforeLines="0" w:afterLines="0"/>
-        <w:jc w:val="left"/>
-        <w:rPr>
-          <w:rFonts w:hint="default" w:ascii="Lucida Console" w:hAnsi="Lucida Console" w:eastAsia="Lucida Console"/>
-          <w:color w:val="auto"/>
-          <w:sz w:val="18"/>
-          <w:szCs w:val="24"/>
-          <w:lang w:val="en-US"/>
-        </w:rPr>
-      </w:pPr>
-      <w:r>
-        <w:rPr>
-          <w:rFonts w:hint="default" w:ascii="Lucida Console" w:hAnsi="Lucida Console" w:eastAsia="Lucida Console"/>
-          <w:color w:val="auto"/>
-          <w:sz w:val="18"/>
-          <w:szCs w:val="24"/>
-          <w:lang w:val="en-US"/>
-        </w:rPr>
-        <w:t xml:space="preserve">                          // </w:t>
-      </w:r>
-      <w:r>
-        <w:rPr>
-          <w:rFonts w:hint="default" w:ascii="Lucida Console" w:hAnsi="Lucida Console" w:eastAsia="Lucida Console"/>
-          <w:b/>
-          <w:bCs/>
-          <w:color w:val="auto"/>
-          <w:sz w:val="18"/>
-          <w:szCs w:val="24"/>
-          <w:lang w:val="en-US"/>
-        </w:rPr>
-        <w:t>From Stackoverflow</w:t>
-      </w:r>
-      <w:r>
-        <w:rPr>
-          <w:rFonts w:hint="default" w:ascii="Lucida Console" w:hAnsi="Lucida Console" w:eastAsia="Lucida Console"/>
-          <w:color w:val="auto"/>
-          <w:sz w:val="18"/>
-          <w:szCs w:val="24"/>
-          <w:lang w:val="en-US"/>
-        </w:rPr>
-        <w:t xml:space="preserve">  </w:t>
-      </w:r>
-    </w:p>
-    <w:p>
-      <w:pPr>
-        <w:spacing w:beforeLines="0" w:afterLines="0"/>
-        <w:jc w:val="left"/>
-        <w:rPr>
-          <w:rFonts w:hint="default" w:ascii="Lucida Console" w:hAnsi="Lucida Console" w:eastAsia="Lucida Console"/>
-          <w:color w:val="auto"/>
-          <w:sz w:val="18"/>
-          <w:szCs w:val="24"/>
-          <w:lang w:val="en-US"/>
-        </w:rPr>
-      </w:pPr>
-      <w:r>
-        <w:rPr>
-          <w:rFonts w:hint="default" w:ascii="Lucida Console" w:hAnsi="Lucida Console" w:eastAsia="Lucida Console"/>
-          <w:color w:val="auto"/>
-          <w:sz w:val="18"/>
-          <w:szCs w:val="24"/>
-          <w:lang w:val="en-US"/>
-        </w:rPr>
-        <w:t xml:space="preserve">                          // A-B-C-D (master branch)</w:t>
-      </w:r>
-    </w:p>
-    <w:p>
-      <w:pPr>
-        <w:spacing w:beforeLines="0" w:afterLines="0"/>
-        <w:jc w:val="left"/>
-        <w:rPr>
-          <w:rFonts w:hint="default" w:ascii="Lucida Console" w:hAnsi="Lucida Console" w:eastAsia="Lucida Console"/>
-          <w:color w:val="auto"/>
-          <w:sz w:val="18"/>
-          <w:szCs w:val="24"/>
-          <w:lang w:val="en-US"/>
-        </w:rPr>
-      </w:pPr>
-      <w:r>
-        <w:rPr>
-          <w:rFonts w:hint="default" w:ascii="Lucida Console" w:hAnsi="Lucida Console" w:eastAsia="Lucida Console"/>
-          <w:color w:val="auto"/>
-          <w:sz w:val="18"/>
-          <w:szCs w:val="24"/>
-          <w:lang w:val="en-US"/>
-        </w:rPr>
-        <w:t xml:space="preserve">                          // A-B-C-D</w:t>
-      </w:r>
-    </w:p>
-    <w:p>
-      <w:pPr>
-        <w:spacing w:beforeLines="0" w:afterLines="0"/>
-        <w:ind w:firstLine="3870" w:firstLineChars="2150"/>
-        <w:jc w:val="left"/>
-        <w:rPr>
-          <w:rFonts w:hint="default" w:ascii="Lucida Console" w:hAnsi="Lucida Console" w:eastAsia="Lucida Console"/>
-          <w:color w:val="auto"/>
-          <w:sz w:val="18"/>
-          <w:szCs w:val="24"/>
-          <w:lang w:val="en-US"/>
-        </w:rPr>
-      </w:pPr>
-      <w:r>
-        <w:rPr>
-          <w:rFonts w:hint="default" w:ascii="Lucida Console" w:hAnsi="Lucida Console" w:eastAsia="Lucida Console"/>
-          <w:color w:val="auto"/>
-          <w:sz w:val="18"/>
-          <w:szCs w:val="24"/>
-          <w:lang w:val="en-US"/>
-        </w:rPr>
-        <w:t xml:space="preserve">\ </w:t>
-      </w:r>
-    </w:p>
-    <w:p>
-      <w:pPr>
-        <w:numPr>
-          <w:ilvl w:val="0"/>
-          <w:numId w:val="1"/>
-        </w:numPr>
-        <w:spacing w:beforeLines="0" w:afterLines="0"/>
-        <w:ind w:firstLine="3960" w:firstLineChars="2200"/>
-        <w:jc w:val="left"/>
-        <w:rPr>
-          <w:rFonts w:hint="default" w:ascii="Lucida Console" w:hAnsi="Lucida Console" w:eastAsia="Lucida Console"/>
-          <w:color w:val="auto"/>
-          <w:sz w:val="18"/>
-          <w:szCs w:val="24"/>
-          <w:lang w:val="en-US"/>
-        </w:rPr>
-      </w:pPr>
-      <w:r>
-        <w:rPr>
-          <w:rFonts w:hint="default" w:ascii="Lucida Console" w:hAnsi="Lucida Console" w:eastAsia="Lucida Console"/>
-          <w:color w:val="auto"/>
-          <w:sz w:val="18"/>
-          <w:szCs w:val="24"/>
-          <w:lang w:val="en-US"/>
-        </w:rPr>
-        <w:t>F-G-H (feature1 branch)</w:t>
-      </w:r>
-    </w:p>
-    <w:p>
-      <w:pPr>
-        <w:numPr>
-          <w:numId w:val="0"/>
-        </w:numPr>
-        <w:spacing w:beforeLines="0" w:afterLines="0"/>
-        <w:jc w:val="left"/>
-        <w:rPr>
-          <w:rFonts w:hint="default" w:ascii="Lucida Console" w:hAnsi="Lucida Console" w:eastAsia="Lucida Console"/>
-          <w:color w:val="auto"/>
-          <w:sz w:val="18"/>
-          <w:szCs w:val="24"/>
-          <w:lang w:val="en-US"/>
-        </w:rPr>
-      </w:pPr>
-    </w:p>
-    <w:p>
-      <w:pPr>
-        <w:spacing w:beforeLines="0" w:afterLines="0"/>
-        <w:jc w:val="left"/>
-        <w:rPr>
-          <w:rFonts w:hint="default" w:ascii="Lucida Console" w:hAnsi="Lucida Console" w:eastAsia="Lucida Console"/>
-          <w:color w:val="auto"/>
-          <w:sz w:val="18"/>
-          <w:szCs w:val="24"/>
-          <w:lang w:val="en-US"/>
-        </w:rPr>
-      </w:pPr>
-      <w:r>
-        <w:rPr>
-          <w:rFonts w:hint="default" w:ascii="Lucida Console" w:hAnsi="Lucida Console" w:eastAsia="Lucida Console"/>
-          <w:color w:val="auto"/>
-          <w:sz w:val="18"/>
-          <w:szCs w:val="24"/>
-          <w:lang w:val="en-US"/>
-        </w:rPr>
-        <w:t xml:space="preserve">                          // A-B-C-D-E-F-G-H (after git reset --hard feature1)</w:t>
-      </w:r>
-    </w:p>
-    <w:p>
-      <w:pPr>
-        <w:spacing w:beforeLines="0" w:afterLines="0"/>
-        <w:jc w:val="left"/>
-        <w:rPr>
-          <w:rFonts w:hint="default" w:ascii="Lucida Console" w:hAnsi="Lucida Console" w:eastAsia="Lucida Console"/>
-          <w:color w:val="auto"/>
-          <w:sz w:val="18"/>
-          <w:szCs w:val="24"/>
-          <w:lang w:val="en-US"/>
-        </w:rPr>
-      </w:pPr>
-    </w:p>
-    <w:p>
-      <w:pPr>
-        <w:spacing w:beforeLines="0" w:afterLines="0"/>
-        <w:jc w:val="left"/>
-        <w:rPr>
-          <w:rFonts w:hint="default" w:ascii="Lucida Console" w:hAnsi="Lucida Console" w:eastAsia="Lucida Console"/>
-          <w:color w:val="auto"/>
-          <w:sz w:val="18"/>
-          <w:szCs w:val="24"/>
-          <w:lang w:val="en-US"/>
-        </w:rPr>
-      </w:pPr>
-    </w:p>
-    <w:p>
-      <w:pPr>
-        <w:spacing w:beforeLines="0" w:afterLines="0"/>
-        <w:jc w:val="left"/>
-        <w:rPr>
-          <w:rFonts w:hint="default" w:ascii="Lucida Console" w:hAnsi="Lucida Console" w:eastAsia="Lucida Console"/>
-          <w:color w:val="auto"/>
-          <w:sz w:val="18"/>
-          <w:szCs w:val="24"/>
-        </w:rPr>
-      </w:pPr>
-      <w:bookmarkStart w:id="0" w:name="_GoBack"/>
-      <w:bookmarkEnd w:id="0"/>
-    </w:p>
-    <w:p>
-      <w:pPr>
-        <w:spacing w:beforeLines="0" w:afterLines="0"/>
-        <w:jc w:val="left"/>
-        <w:rPr>
-          <w:rFonts w:hint="default" w:ascii="Lucida Console" w:hAnsi="Lucida Console" w:eastAsia="Lucida Console"/>
-          <w:color w:val="auto"/>
-          <w:sz w:val="18"/>
-          <w:szCs w:val="24"/>
-        </w:rPr>
-      </w:pPr>
-    </w:p>
-    <w:p>
-      <w:pPr>
-        <w:spacing w:beforeLines="0" w:afterLines="0"/>
-        <w:jc w:val="left"/>
-        <w:rPr>
-          <w:rFonts w:hint="default" w:ascii="Lucida Console" w:hAnsi="Lucida Console" w:eastAsia="Lucida Console"/>
-          <w:color w:val="auto"/>
-          <w:sz w:val="18"/>
-          <w:szCs w:val="24"/>
-        </w:rPr>
-      </w:pPr>
-    </w:p>
-    <w:p>
-      <w:pPr>
-        <w:spacing w:beforeLines="0" w:afterLines="0"/>
-        <w:jc w:val="left"/>
-        <w:rPr>
-          <w:rFonts w:hint="default" w:ascii="Lucida Console" w:hAnsi="Lucida Console" w:eastAsia="Lucida Console"/>
-          <w:color w:val="auto"/>
-          <w:sz w:val="18"/>
-          <w:szCs w:val="24"/>
-        </w:rPr>
-      </w:pPr>
-    </w:p>
-    <w:p/>
-    <w:p/>
-    <w:p/>
-    <w:p/>
-    <w:p/>
-    <w:p/>
-    <w:p/>
-    <w:p/>
-    <w:p/>
-    <w:p/>
-    <w:p/>
-    <w:p/>
-    <w:p/>
-    <w:p/>
-    <w:p/>
     <w:p/>
     <w:p/>
     <w:p>
@@ -4332,6 +3716,1972 @@
         </w:drawing>
       </w:r>
     </w:p>
+    <w:p>
+      <w:pPr>
+        <w:rPr>
+          <w:rFonts w:hint="default"/>
+          <w:lang w:val="en-US"/>
+        </w:rPr>
+      </w:pPr>
+    </w:p>
+    <w:p>
+      <w:pPr>
+        <w:rPr>
+          <w:rFonts w:hint="default"/>
+          <w:lang w:val="en-US"/>
+        </w:rPr>
+      </w:pPr>
+    </w:p>
+    <w:p>
+      <w:pPr>
+        <w:spacing w:beforeLines="0" w:afterLines="0"/>
+        <w:jc w:val="left"/>
+        <w:rPr>
+          <w:rFonts w:hint="default" w:ascii="Lucida Console" w:hAnsi="Lucida Console" w:eastAsia="Lucida Console"/>
+          <w:color w:val="auto"/>
+          <w:sz w:val="22"/>
+          <w:szCs w:val="22"/>
+          <w:u w:val="single"/>
+          <w:lang w:val="en-US"/>
+        </w:rPr>
+      </w:pPr>
+    </w:p>
+    <w:p>
+      <w:pPr>
+        <w:spacing w:beforeLines="0" w:afterLines="0"/>
+        <w:jc w:val="left"/>
+        <w:rPr>
+          <w:rFonts w:hint="default" w:ascii="Lucida Console" w:hAnsi="Lucida Console" w:eastAsia="Lucida Console"/>
+          <w:color w:val="auto"/>
+          <w:sz w:val="22"/>
+          <w:szCs w:val="22"/>
+          <w:u w:val="single"/>
+          <w:lang w:val="en-US"/>
+        </w:rPr>
+      </w:pPr>
+    </w:p>
+    <w:p>
+      <w:pPr>
+        <w:spacing w:beforeLines="0" w:afterLines="0"/>
+        <w:jc w:val="left"/>
+        <w:rPr>
+          <w:rFonts w:hint="default" w:ascii="Lucida Console" w:hAnsi="Lucida Console" w:eastAsia="Lucida Console"/>
+          <w:color w:val="auto"/>
+          <w:sz w:val="22"/>
+          <w:szCs w:val="22"/>
+          <w:u w:val="single"/>
+          <w:lang w:val="en-US"/>
+        </w:rPr>
+      </w:pPr>
+    </w:p>
+    <w:p>
+      <w:pPr>
+        <w:spacing w:beforeLines="0" w:afterLines="0"/>
+        <w:jc w:val="left"/>
+        <w:rPr>
+          <w:rFonts w:hint="default" w:ascii="Lucida Console" w:hAnsi="Lucida Console" w:eastAsia="Lucida Console"/>
+          <w:color w:val="auto"/>
+          <w:sz w:val="22"/>
+          <w:szCs w:val="22"/>
+          <w:u w:val="single"/>
+          <w:lang w:val="en-US"/>
+        </w:rPr>
+      </w:pPr>
+    </w:p>
+    <w:p>
+      <w:pPr>
+        <w:spacing w:beforeLines="0" w:afterLines="0"/>
+        <w:jc w:val="left"/>
+        <w:rPr>
+          <w:rFonts w:hint="default" w:ascii="Lucida Console" w:hAnsi="Lucida Console" w:eastAsia="Lucida Console"/>
+          <w:color w:val="auto"/>
+          <w:sz w:val="22"/>
+          <w:szCs w:val="22"/>
+          <w:u w:val="single"/>
+          <w:lang w:val="en-US"/>
+        </w:rPr>
+      </w:pPr>
+    </w:p>
+    <w:p>
+      <w:pPr>
+        <w:spacing w:beforeLines="0" w:afterLines="0"/>
+        <w:jc w:val="left"/>
+        <w:rPr>
+          <w:rFonts w:hint="default" w:ascii="Lucida Console" w:hAnsi="Lucida Console" w:eastAsia="Lucida Console"/>
+          <w:color w:val="auto"/>
+          <w:sz w:val="22"/>
+          <w:szCs w:val="22"/>
+          <w:u w:val="single"/>
+          <w:lang w:val="en-US"/>
+        </w:rPr>
+      </w:pPr>
+    </w:p>
+    <w:p>
+      <w:pPr>
+        <w:spacing w:beforeLines="0" w:afterLines="0"/>
+        <w:jc w:val="left"/>
+        <w:rPr>
+          <w:rFonts w:hint="default" w:ascii="Lucida Console" w:hAnsi="Lucida Console" w:eastAsia="Lucida Console"/>
+          <w:color w:val="auto"/>
+          <w:sz w:val="22"/>
+          <w:szCs w:val="22"/>
+          <w:u w:val="single"/>
+          <w:lang w:val="en-US"/>
+        </w:rPr>
+      </w:pPr>
+    </w:p>
+    <w:p>
+      <w:pPr>
+        <w:spacing w:beforeLines="0" w:afterLines="0"/>
+        <w:jc w:val="left"/>
+        <w:rPr>
+          <w:rFonts w:hint="default" w:ascii="Lucida Console" w:hAnsi="Lucida Console" w:eastAsia="Lucida Console"/>
+          <w:color w:val="auto"/>
+          <w:sz w:val="18"/>
+          <w:szCs w:val="24"/>
+          <w:lang w:val="en-US"/>
+        </w:rPr>
+      </w:pPr>
+      <w:r>
+        <w:rPr>
+          <w:rFonts w:hint="default" w:ascii="Lucida Console" w:hAnsi="Lucida Console" w:eastAsia="Lucida Console"/>
+          <w:color w:val="auto"/>
+          <w:sz w:val="22"/>
+          <w:szCs w:val="22"/>
+          <w:u w:val="single"/>
+          <w:lang w:val="en-US"/>
+        </w:rPr>
+        <w:t>How to merge Feature1 to master</w:t>
+      </w:r>
+      <w:r>
+        <w:rPr>
+          <w:rFonts w:hint="default" w:ascii="Lucida Console" w:hAnsi="Lucida Console" w:eastAsia="Lucida Console"/>
+          <w:color w:val="auto"/>
+          <w:sz w:val="18"/>
+          <w:szCs w:val="24"/>
+          <w:lang w:val="en-US"/>
+        </w:rPr>
+        <w:t xml:space="preserve">    </w:t>
+      </w:r>
+    </w:p>
+    <w:p>
+      <w:pPr>
+        <w:spacing w:beforeLines="0" w:afterLines="0"/>
+        <w:jc w:val="left"/>
+        <w:rPr>
+          <w:rFonts w:hint="default" w:ascii="Lucida Console" w:hAnsi="Lucida Console" w:eastAsia="Lucida Console"/>
+          <w:color w:val="auto"/>
+          <w:sz w:val="18"/>
+          <w:szCs w:val="24"/>
+          <w:lang w:val="en-US"/>
+        </w:rPr>
+      </w:pPr>
+      <w:r>
+        <w:rPr>
+          <w:rFonts w:hint="default" w:ascii="Lucida Console" w:hAnsi="Lucida Console" w:eastAsia="Lucida Console"/>
+          <w:color w:val="auto"/>
+          <w:sz w:val="18"/>
+          <w:szCs w:val="24"/>
+          <w:lang w:val="en-US"/>
+        </w:rPr>
+        <w:t xml:space="preserve">                   </w:t>
+      </w:r>
+    </w:p>
+    <w:p>
+      <w:pPr>
+        <w:spacing w:beforeLines="0" w:afterLines="0"/>
+        <w:jc w:val="left"/>
+        <w:rPr>
+          <w:rFonts w:hint="default" w:ascii="Lucida Console" w:hAnsi="Lucida Console" w:eastAsia="Lucida Console"/>
+          <w:color w:val="auto"/>
+          <w:sz w:val="18"/>
+          <w:szCs w:val="24"/>
+          <w:lang w:val="en-US"/>
+        </w:rPr>
+      </w:pPr>
+      <w:r>
+        <w:rPr>
+          <w:rFonts w:hint="default" w:ascii="Lucida Console" w:hAnsi="Lucida Console" w:eastAsia="Lucida Console"/>
+          <w:color w:val="auto"/>
+          <w:sz w:val="18"/>
+          <w:szCs w:val="24"/>
+        </w:rPr>
+        <w:t xml:space="preserve">  11</w:t>
+      </w:r>
+      <w:r>
+        <w:rPr>
+          <w:rFonts w:hint="default" w:ascii="Lucida Console" w:hAnsi="Lucida Console" w:eastAsia="Lucida Console"/>
+          <w:color w:val="auto"/>
+          <w:sz w:val="18"/>
+          <w:szCs w:val="24"/>
+          <w:lang w:val="en-US"/>
+        </w:rPr>
+        <w:t>9</w:t>
+      </w:r>
+      <w:r>
+        <w:rPr>
+          <w:rFonts w:hint="default" w:ascii="Lucida Console" w:hAnsi="Lucida Console" w:eastAsia="Lucida Console"/>
+          <w:color w:val="auto"/>
+          <w:sz w:val="18"/>
+          <w:szCs w:val="24"/>
+        </w:rPr>
+        <w:t xml:space="preserve">  git checkout </w:t>
+      </w:r>
+      <w:r>
+        <w:rPr>
+          <w:rFonts w:hint="default" w:ascii="Lucida Console" w:hAnsi="Lucida Console" w:eastAsia="Lucida Console"/>
+          <w:color w:val="auto"/>
+          <w:sz w:val="18"/>
+          <w:szCs w:val="24"/>
+          <w:lang w:val="en-US"/>
+        </w:rPr>
+        <w:t>‘feature1’</w:t>
+      </w:r>
+    </w:p>
+    <w:p>
+      <w:pPr>
+        <w:spacing w:beforeLines="0" w:afterLines="0"/>
+        <w:jc w:val="left"/>
+        <w:rPr>
+          <w:rFonts w:hint="default" w:ascii="Lucida Console" w:hAnsi="Lucida Console" w:eastAsia="Lucida Console"/>
+          <w:color w:val="auto"/>
+          <w:sz w:val="18"/>
+          <w:szCs w:val="24"/>
+          <w:lang w:val="en-US"/>
+        </w:rPr>
+      </w:pPr>
+    </w:p>
+    <w:p>
+      <w:pPr>
+        <w:spacing w:beforeLines="0" w:afterLines="0"/>
+        <w:ind w:left="2970" w:hanging="2970" w:hangingChars="1650"/>
+        <w:jc w:val="left"/>
+        <w:rPr>
+          <w:rFonts w:hint="default" w:ascii="Lucida Console" w:hAnsi="Lucida Console" w:eastAsia="Lucida Console"/>
+          <w:color w:val="auto"/>
+          <w:sz w:val="18"/>
+          <w:szCs w:val="24"/>
+          <w:lang w:val="en-US"/>
+        </w:rPr>
+      </w:pPr>
+      <w:r>
+        <w:rPr>
+          <w:rFonts w:hint="default" w:ascii="Lucida Console" w:hAnsi="Lucida Console" w:eastAsia="Lucida Console"/>
+          <w:color w:val="auto"/>
+          <w:sz w:val="18"/>
+          <w:szCs w:val="24"/>
+          <w:lang w:val="en-US"/>
+        </w:rPr>
+        <w:t xml:space="preserve">  120  git log -p -2     //Akhri k 2 commit bata dega (feature branch ka kyuki feature banch main h</w:t>
+      </w:r>
+    </w:p>
+    <w:p>
+      <w:pPr>
+        <w:spacing w:beforeLines="0" w:afterLines="0"/>
+        <w:ind w:left="2970" w:hanging="2970" w:hangingChars="1650"/>
+        <w:jc w:val="left"/>
+        <w:rPr>
+          <w:rFonts w:hint="default" w:ascii="Lucida Console" w:hAnsi="Lucida Console" w:eastAsia="Lucida Console"/>
+          <w:color w:val="auto"/>
+          <w:sz w:val="18"/>
+          <w:szCs w:val="24"/>
+          <w:lang w:val="en-US"/>
+        </w:rPr>
+      </w:pPr>
+    </w:p>
+    <w:p>
+      <w:pPr>
+        <w:spacing w:beforeLines="0" w:afterLines="0"/>
+        <w:ind w:left="2970" w:hanging="2970" w:hangingChars="1650"/>
+        <w:jc w:val="left"/>
+        <w:rPr>
+          <w:rFonts w:hint="default" w:ascii="Lucida Console" w:hAnsi="Lucida Console" w:eastAsia="Lucida Console"/>
+          <w:color w:val="auto"/>
+          <w:sz w:val="18"/>
+          <w:szCs w:val="24"/>
+          <w:lang w:val="en-US"/>
+        </w:rPr>
+      </w:pPr>
+      <w:r>
+        <w:rPr>
+          <w:rFonts w:hint="default" w:ascii="Lucida Console" w:hAnsi="Lucida Console" w:eastAsia="Lucida Console"/>
+          <w:color w:val="auto"/>
+          <w:sz w:val="18"/>
+          <w:szCs w:val="24"/>
+          <w:lang w:val="en-US"/>
+        </w:rPr>
+        <w:t xml:space="preserve">  121  git </w:t>
+      </w:r>
+      <w:r>
+        <w:rPr>
+          <w:rFonts w:hint="default" w:ascii="Lucida Console" w:hAnsi="Lucida Console" w:eastAsia="Lucida Console"/>
+          <w:color w:val="auto"/>
+          <w:sz w:val="18"/>
+          <w:szCs w:val="24"/>
+          <w:u w:val="single"/>
+          <w:lang w:val="en-US"/>
+        </w:rPr>
+        <w:t>merge</w:t>
+      </w:r>
+      <w:r>
+        <w:rPr>
+          <w:rFonts w:hint="default" w:ascii="Lucida Console" w:hAnsi="Lucida Console" w:eastAsia="Lucida Console"/>
+          <w:color w:val="auto"/>
+          <w:sz w:val="18"/>
+          <w:szCs w:val="24"/>
+          <w:lang w:val="en-US"/>
+        </w:rPr>
+        <w:t xml:space="preserve"> feature1  //aab feature1 ko master branch mn merge krr dega</w:t>
+      </w:r>
+    </w:p>
+    <w:p>
+      <w:pPr>
+        <w:spacing w:beforeLines="0" w:afterLines="0"/>
+        <w:jc w:val="left"/>
+        <w:rPr>
+          <w:rFonts w:hint="default" w:ascii="Lucida Console" w:hAnsi="Lucida Console" w:eastAsia="Lucida Console"/>
+          <w:color w:val="auto"/>
+          <w:sz w:val="18"/>
+          <w:szCs w:val="24"/>
+          <w:lang w:val="en-US"/>
+        </w:rPr>
+      </w:pPr>
+      <w:r>
+        <w:rPr>
+          <w:rFonts w:hint="default" w:ascii="Lucida Console" w:hAnsi="Lucida Console" w:eastAsia="Lucida Console"/>
+          <w:color w:val="auto"/>
+          <w:sz w:val="18"/>
+          <w:szCs w:val="24"/>
+          <w:lang w:val="en-US"/>
+        </w:rPr>
+        <w:t xml:space="preserve">                |</w:t>
+      </w:r>
+    </w:p>
+    <w:p>
+      <w:pPr>
+        <w:spacing w:beforeLines="0" w:afterLines="0"/>
+        <w:jc w:val="left"/>
+        <w:rPr>
+          <w:rFonts w:hint="default" w:ascii="Lucida Console" w:hAnsi="Lucida Console" w:eastAsia="Lucida Console"/>
+          <w:color w:val="auto"/>
+          <w:sz w:val="18"/>
+          <w:szCs w:val="24"/>
+          <w:lang w:val="en-US"/>
+        </w:rPr>
+      </w:pPr>
+      <w:r>
+        <w:rPr>
+          <w:rFonts w:hint="default" w:ascii="Lucida Console" w:hAnsi="Lucida Console" w:eastAsia="Lucida Console"/>
+          <w:color w:val="auto"/>
+          <w:sz w:val="18"/>
+          <w:szCs w:val="24"/>
+          <w:lang w:val="en-US"/>
+        </w:rPr>
+        <w:t xml:space="preserve">                | </w:t>
+      </w:r>
+    </w:p>
+    <w:p>
+      <w:pPr>
+        <w:spacing w:beforeLines="0" w:afterLines="0"/>
+        <w:jc w:val="left"/>
+        <w:rPr>
+          <w:rFonts w:hint="default" w:ascii="Lucida Console" w:hAnsi="Lucida Console" w:eastAsia="Lucida Console"/>
+          <w:color w:val="auto"/>
+          <w:sz w:val="18"/>
+          <w:szCs w:val="24"/>
+          <w:lang w:val="en-US"/>
+        </w:rPr>
+      </w:pPr>
+      <w:r>
+        <w:rPr>
+          <w:rFonts w:hint="default" w:ascii="Lucida Console" w:hAnsi="Lucida Console" w:eastAsia="Lucida Console"/>
+          <w:color w:val="auto"/>
+          <w:sz w:val="18"/>
+          <w:szCs w:val="24"/>
+          <w:lang w:val="en-US"/>
+        </w:rPr>
+        <w:t xml:space="preserve">              error</w:t>
+      </w:r>
+    </w:p>
+    <w:p>
+      <w:pPr>
+        <w:spacing w:beforeLines="0" w:afterLines="0"/>
+        <w:jc w:val="left"/>
+        <w:rPr>
+          <w:rFonts w:hint="default" w:ascii="Lucida Console" w:hAnsi="Lucida Console" w:eastAsia="Lucida Console"/>
+          <w:color w:val="auto"/>
+          <w:sz w:val="18"/>
+          <w:szCs w:val="24"/>
+          <w:lang w:val="en-US"/>
+        </w:rPr>
+      </w:pPr>
+      <w:r>
+        <w:rPr>
+          <w:rFonts w:hint="default" w:ascii="Lucida Console" w:hAnsi="Lucida Console" w:eastAsia="Lucida Console"/>
+          <w:color w:val="auto"/>
+          <w:sz w:val="18"/>
+          <w:szCs w:val="24"/>
+          <w:lang w:val="en-US"/>
+        </w:rPr>
+        <w:t xml:space="preserve">                |</w:t>
+      </w:r>
+    </w:p>
+    <w:p>
+      <w:pPr>
+        <w:spacing w:beforeLines="0" w:afterLines="0"/>
+        <w:jc w:val="left"/>
+        <w:rPr>
+          <w:rFonts w:hint="default" w:ascii="Lucida Console" w:hAnsi="Lucida Console" w:eastAsia="Lucida Console"/>
+          <w:color w:val="auto"/>
+          <w:sz w:val="18"/>
+          <w:szCs w:val="24"/>
+          <w:lang w:val="en-US"/>
+        </w:rPr>
+      </w:pPr>
+      <w:r>
+        <w:rPr>
+          <w:rFonts w:hint="default" w:ascii="Lucida Console" w:hAnsi="Lucida Console" w:eastAsia="Lucida Console"/>
+          <w:color w:val="auto"/>
+          <w:sz w:val="18"/>
+          <w:szCs w:val="24"/>
+          <w:lang w:val="en-US"/>
+        </w:rPr>
+        <w:t xml:space="preserve">       git reset --hard feature1</w:t>
+      </w:r>
+    </w:p>
+    <w:p>
+      <w:pPr>
+        <w:spacing w:beforeLines="0" w:afterLines="0"/>
+        <w:jc w:val="left"/>
+        <w:rPr>
+          <w:rFonts w:hint="default" w:ascii="Lucida Console" w:hAnsi="Lucida Console" w:eastAsia="Lucida Console"/>
+          <w:color w:val="auto"/>
+          <w:sz w:val="18"/>
+          <w:szCs w:val="24"/>
+          <w:lang w:val="en-US"/>
+        </w:rPr>
+      </w:pPr>
+      <w:r>
+        <w:rPr>
+          <w:rFonts w:hint="default" w:ascii="Lucida Console" w:hAnsi="Lucida Console" w:eastAsia="Lucida Console"/>
+          <w:color w:val="auto"/>
+          <w:sz w:val="18"/>
+          <w:szCs w:val="24"/>
+          <w:lang w:val="en-US"/>
+        </w:rPr>
+        <w:t xml:space="preserve">                          // </w:t>
+      </w:r>
+      <w:r>
+        <w:rPr>
+          <w:rFonts w:hint="default" w:ascii="Lucida Console" w:hAnsi="Lucida Console" w:eastAsia="Lucida Console"/>
+          <w:b/>
+          <w:bCs/>
+          <w:color w:val="auto"/>
+          <w:sz w:val="18"/>
+          <w:szCs w:val="24"/>
+          <w:lang w:val="en-US"/>
+        </w:rPr>
+        <w:t>From Stackoverflow</w:t>
+      </w:r>
+      <w:r>
+        <w:rPr>
+          <w:rFonts w:hint="default" w:ascii="Lucida Console" w:hAnsi="Lucida Console" w:eastAsia="Lucida Console"/>
+          <w:color w:val="auto"/>
+          <w:sz w:val="18"/>
+          <w:szCs w:val="24"/>
+          <w:lang w:val="en-US"/>
+        </w:rPr>
+        <w:t xml:space="preserve">  </w:t>
+      </w:r>
+    </w:p>
+    <w:p>
+      <w:pPr>
+        <w:spacing w:beforeLines="0" w:afterLines="0"/>
+        <w:jc w:val="left"/>
+        <w:rPr>
+          <w:rFonts w:hint="default" w:ascii="Lucida Console" w:hAnsi="Lucida Console" w:eastAsia="Lucida Console"/>
+          <w:color w:val="auto"/>
+          <w:sz w:val="18"/>
+          <w:szCs w:val="24"/>
+          <w:lang w:val="en-US"/>
+        </w:rPr>
+      </w:pPr>
+      <w:r>
+        <w:rPr>
+          <w:rFonts w:hint="default" w:ascii="Lucida Console" w:hAnsi="Lucida Console" w:eastAsia="Lucida Console"/>
+          <w:color w:val="auto"/>
+          <w:sz w:val="18"/>
+          <w:szCs w:val="24"/>
+          <w:lang w:val="en-US"/>
+        </w:rPr>
+        <w:t xml:space="preserve">                          // A-B-C-D (master branch)</w:t>
+      </w:r>
+    </w:p>
+    <w:p>
+      <w:pPr>
+        <w:spacing w:beforeLines="0" w:afterLines="0"/>
+        <w:jc w:val="left"/>
+        <w:rPr>
+          <w:rFonts w:hint="default" w:ascii="Lucida Console" w:hAnsi="Lucida Console" w:eastAsia="Lucida Console"/>
+          <w:color w:val="auto"/>
+          <w:sz w:val="18"/>
+          <w:szCs w:val="24"/>
+          <w:lang w:val="en-US"/>
+        </w:rPr>
+      </w:pPr>
+      <w:r>
+        <w:rPr>
+          <w:rFonts w:hint="default" w:ascii="Lucida Console" w:hAnsi="Lucida Console" w:eastAsia="Lucida Console"/>
+          <w:color w:val="auto"/>
+          <w:sz w:val="18"/>
+          <w:szCs w:val="24"/>
+          <w:lang w:val="en-US"/>
+        </w:rPr>
+        <w:t xml:space="preserve">                          // A-B-C-D</w:t>
+      </w:r>
+    </w:p>
+    <w:p>
+      <w:pPr>
+        <w:spacing w:beforeLines="0" w:afterLines="0"/>
+        <w:ind w:firstLine="3870" w:firstLineChars="2150"/>
+        <w:jc w:val="left"/>
+        <w:rPr>
+          <w:rFonts w:hint="default" w:ascii="Lucida Console" w:hAnsi="Lucida Console" w:eastAsia="Lucida Console"/>
+          <w:color w:val="auto"/>
+          <w:sz w:val="18"/>
+          <w:szCs w:val="24"/>
+          <w:lang w:val="en-US"/>
+        </w:rPr>
+      </w:pPr>
+      <w:r>
+        <w:rPr>
+          <w:rFonts w:hint="default" w:ascii="Lucida Console" w:hAnsi="Lucida Console" w:eastAsia="Lucida Console"/>
+          <w:color w:val="auto"/>
+          <w:sz w:val="18"/>
+          <w:szCs w:val="24"/>
+          <w:lang w:val="en-US"/>
+        </w:rPr>
+        <w:t xml:space="preserve">\ </w:t>
+      </w:r>
+    </w:p>
+    <w:p>
+      <w:pPr>
+        <w:numPr>
+          <w:ilvl w:val="0"/>
+          <w:numId w:val="1"/>
+        </w:numPr>
+        <w:spacing w:beforeLines="0" w:afterLines="0"/>
+        <w:ind w:firstLine="3960" w:firstLineChars="2200"/>
+        <w:jc w:val="left"/>
+        <w:rPr>
+          <w:rFonts w:hint="default" w:ascii="Lucida Console" w:hAnsi="Lucida Console" w:eastAsia="Lucida Console"/>
+          <w:color w:val="auto"/>
+          <w:sz w:val="18"/>
+          <w:szCs w:val="24"/>
+          <w:lang w:val="en-US"/>
+        </w:rPr>
+      </w:pPr>
+      <w:r>
+        <w:rPr>
+          <w:rFonts w:hint="default" w:ascii="Lucida Console" w:hAnsi="Lucida Console" w:eastAsia="Lucida Console"/>
+          <w:color w:val="auto"/>
+          <w:sz w:val="18"/>
+          <w:szCs w:val="24"/>
+          <w:lang w:val="en-US"/>
+        </w:rPr>
+        <w:t>F-G-H (feature1 branch)</w:t>
+      </w:r>
+    </w:p>
+    <w:p>
+      <w:pPr>
+        <w:numPr>
+          <w:ilvl w:val="0"/>
+          <w:numId w:val="0"/>
+        </w:numPr>
+        <w:spacing w:beforeLines="0" w:afterLines="0"/>
+        <w:jc w:val="left"/>
+        <w:rPr>
+          <w:rFonts w:hint="default" w:ascii="Lucida Console" w:hAnsi="Lucida Console" w:eastAsia="Lucida Console"/>
+          <w:color w:val="auto"/>
+          <w:sz w:val="18"/>
+          <w:szCs w:val="24"/>
+          <w:lang w:val="en-US"/>
+        </w:rPr>
+      </w:pPr>
+    </w:p>
+    <w:p>
+      <w:pPr>
+        <w:spacing w:beforeLines="0" w:afterLines="0"/>
+        <w:jc w:val="left"/>
+        <w:rPr>
+          <w:rFonts w:hint="default" w:ascii="Lucida Console" w:hAnsi="Lucida Console" w:eastAsia="Lucida Console"/>
+          <w:color w:val="auto"/>
+          <w:sz w:val="18"/>
+          <w:szCs w:val="24"/>
+        </w:rPr>
+      </w:pPr>
+      <w:r>
+        <w:rPr>
+          <w:rFonts w:hint="default" w:ascii="Lucida Console" w:hAnsi="Lucida Console" w:eastAsia="Lucida Console"/>
+          <w:color w:val="auto"/>
+          <w:sz w:val="18"/>
+          <w:szCs w:val="24"/>
+          <w:lang w:val="en-US"/>
+        </w:rPr>
+        <w:t xml:space="preserve">                          // A-B-C-D-E-F-G-H (after git reset --hard feature1)</w:t>
+      </w:r>
+    </w:p>
+    <w:p>
+      <w:pPr>
+        <w:rPr>
+          <w:rFonts w:hint="default"/>
+          <w:lang w:val="en-US"/>
+        </w:rPr>
+      </w:pPr>
+    </w:p>
+    <w:p>
+      <w:pPr>
+        <w:rPr>
+          <w:rFonts w:hint="default"/>
+          <w:lang w:val="en-US"/>
+        </w:rPr>
+      </w:pPr>
+    </w:p>
+    <w:p>
+      <w:pPr>
+        <w:rPr>
+          <w:rFonts w:hint="default"/>
+          <w:lang w:val="en-US"/>
+        </w:rPr>
+      </w:pPr>
+    </w:p>
+    <w:p>
+      <w:pPr>
+        <w:rPr>
+          <w:rFonts w:hint="default"/>
+          <w:lang w:val="en-US"/>
+        </w:rPr>
+      </w:pPr>
+    </w:p>
+    <w:p>
+      <w:pPr>
+        <w:rPr>
+          <w:rFonts w:hint="default"/>
+          <w:lang w:val="en-US"/>
+        </w:rPr>
+      </w:pPr>
+    </w:p>
+    <w:p>
+      <w:pPr>
+        <w:rPr>
+          <w:rFonts w:hint="default" w:ascii="Lucida Console" w:hAnsi="Lucida Console" w:eastAsia="Lucida Console"/>
+          <w:color w:val="auto"/>
+          <w:sz w:val="22"/>
+          <w:szCs w:val="22"/>
+          <w:u w:val="single"/>
+          <w:lang w:val="en-US"/>
+        </w:rPr>
+      </w:pPr>
+      <w:r>
+        <w:rPr>
+          <w:rFonts w:hint="default" w:ascii="Lucida Console" w:hAnsi="Lucida Console" w:eastAsia="Lucida Console"/>
+          <w:color w:val="auto"/>
+          <w:sz w:val="22"/>
+          <w:szCs w:val="22"/>
+          <w:u w:val="single"/>
+          <w:lang w:val="en-US"/>
+        </w:rPr>
+        <w:t>How to Setup GitHub remote repository</w:t>
+      </w:r>
+    </w:p>
+    <w:p>
+      <w:pPr>
+        <w:rPr>
+          <w:rFonts w:hint="default" w:ascii="Lucida Console" w:hAnsi="Lucida Console" w:eastAsia="Lucida Console"/>
+          <w:color w:val="auto"/>
+          <w:sz w:val="22"/>
+          <w:szCs w:val="22"/>
+          <w:u w:val="single"/>
+          <w:lang w:val="en-US"/>
+        </w:rPr>
+      </w:pPr>
+    </w:p>
+    <w:p>
+      <w:pPr>
+        <w:rPr>
+          <w:rFonts w:hint="default" w:ascii="Lucida Console" w:hAnsi="Lucida Console" w:eastAsia="Lucida Console"/>
+          <w:color w:val="auto"/>
+          <w:sz w:val="18"/>
+          <w:szCs w:val="24"/>
+          <w:lang w:val="en-US"/>
+        </w:rPr>
+      </w:pPr>
+      <w:r>
+        <w:rPr>
+          <w:rFonts w:hint="default" w:ascii="Lucida Console" w:hAnsi="Lucida Console" w:eastAsia="Lucida Console"/>
+          <w:color w:val="auto"/>
+          <w:sz w:val="18"/>
+          <w:szCs w:val="24"/>
+          <w:lang w:val="en-US"/>
+        </w:rPr>
+        <w:t xml:space="preserve">$ git remote add origin </w:t>
+      </w:r>
+      <w:r>
+        <w:rPr>
+          <w:rFonts w:hint="default" w:ascii="Lucida Console" w:hAnsi="Lucida Console" w:eastAsia="Lucida Console"/>
+          <w:color w:val="auto"/>
+          <w:sz w:val="18"/>
+          <w:szCs w:val="24"/>
+          <w:lang w:val="en-US"/>
+        </w:rPr>
+        <w:fldChar w:fldCharType="begin"/>
+      </w:r>
+      <w:r>
+        <w:rPr>
+          <w:rFonts w:hint="default" w:ascii="Lucida Console" w:hAnsi="Lucida Console" w:eastAsia="Lucida Console"/>
+          <w:color w:val="auto"/>
+          <w:sz w:val="18"/>
+          <w:szCs w:val="24"/>
+          <w:lang w:val="en-US"/>
+        </w:rPr>
+        <w:instrText xml:space="preserve"> HYPERLINK "https://github.com/SauravKumar1822/Git_in1video.git" </w:instrText>
+      </w:r>
+      <w:r>
+        <w:rPr>
+          <w:rFonts w:hint="default" w:ascii="Lucida Console" w:hAnsi="Lucida Console" w:eastAsia="Lucida Console"/>
+          <w:color w:val="auto"/>
+          <w:sz w:val="18"/>
+          <w:szCs w:val="24"/>
+          <w:lang w:val="en-US"/>
+        </w:rPr>
+        <w:fldChar w:fldCharType="separate"/>
+      </w:r>
+      <w:r>
+        <w:rPr>
+          <w:rStyle w:val="6"/>
+          <w:rFonts w:hint="default" w:ascii="Lucida Console" w:hAnsi="Lucida Console" w:eastAsia="Lucida Console"/>
+          <w:sz w:val="18"/>
+          <w:szCs w:val="24"/>
+          <w:lang w:val="en-US"/>
+        </w:rPr>
+        <w:t>https://github.com/SauravKumar1822/Git_in1video.git</w:t>
+      </w:r>
+      <w:r>
+        <w:rPr>
+          <w:rFonts w:hint="default" w:ascii="Lucida Console" w:hAnsi="Lucida Console" w:eastAsia="Lucida Console"/>
+          <w:color w:val="auto"/>
+          <w:sz w:val="18"/>
+          <w:szCs w:val="24"/>
+          <w:lang w:val="en-US"/>
+        </w:rPr>
+        <w:fldChar w:fldCharType="end"/>
+      </w:r>
+    </w:p>
+    <w:p>
+      <w:pPr>
+        <w:rPr>
+          <w:rFonts w:hint="default" w:ascii="Lucida Console" w:hAnsi="Lucida Console" w:eastAsia="Lucida Console"/>
+          <w:color w:val="auto"/>
+          <w:sz w:val="18"/>
+          <w:szCs w:val="24"/>
+          <w:lang w:val="en-US"/>
+        </w:rPr>
+      </w:pPr>
+      <w:r>
+        <w:rPr>
+          <w:rFonts w:hint="default" w:ascii="Lucida Console" w:hAnsi="Lucida Console" w:eastAsia="Lucida Console"/>
+          <w:color w:val="auto"/>
+          <w:sz w:val="18"/>
+          <w:szCs w:val="24"/>
+          <w:lang w:val="en-US"/>
+        </w:rPr>
+        <w:t xml:space="preserve">                         // iss Url ka short name Origin ho jayega</w:t>
+      </w:r>
+    </w:p>
+    <w:p>
+      <w:pPr>
+        <w:rPr>
+          <w:rFonts w:hint="default" w:ascii="Lucida Console" w:hAnsi="Lucida Console" w:eastAsia="Lucida Console"/>
+          <w:color w:val="auto"/>
+          <w:sz w:val="18"/>
+          <w:szCs w:val="24"/>
+          <w:lang w:val="en-US"/>
+        </w:rPr>
+      </w:pPr>
+    </w:p>
+    <w:p>
+      <w:pPr>
+        <w:rPr>
+          <w:rFonts w:hint="default" w:ascii="Lucida Console" w:hAnsi="Lucida Console" w:eastAsia="Lucida Console"/>
+          <w:color w:val="auto"/>
+          <w:sz w:val="18"/>
+          <w:szCs w:val="24"/>
+          <w:lang w:val="en-US"/>
+        </w:rPr>
+      </w:pPr>
+      <w:r>
+        <w:rPr>
+          <w:rFonts w:hint="default" w:ascii="Lucida Console" w:hAnsi="Lucida Console" w:eastAsia="Lucida Console"/>
+          <w:color w:val="auto"/>
+          <w:sz w:val="18"/>
+          <w:szCs w:val="24"/>
+          <w:lang w:val="en-US"/>
+        </w:rPr>
+        <w:t>$ git remote           // origin</w:t>
+      </w:r>
+    </w:p>
+    <w:p>
+      <w:pPr>
+        <w:rPr>
+          <w:rFonts w:hint="default" w:ascii="Lucida Console" w:hAnsi="Lucida Console" w:eastAsia="Lucida Console"/>
+          <w:color w:val="auto"/>
+          <w:sz w:val="18"/>
+          <w:szCs w:val="24"/>
+          <w:lang w:val="en-US"/>
+        </w:rPr>
+      </w:pPr>
+    </w:p>
+    <w:p>
+      <w:pPr>
+        <w:rPr>
+          <w:rFonts w:hint="default" w:ascii="Lucida Console" w:hAnsi="Lucida Console" w:eastAsia="Lucida Console"/>
+          <w:color w:val="auto"/>
+          <w:sz w:val="18"/>
+          <w:szCs w:val="24"/>
+          <w:lang w:val="en-US"/>
+        </w:rPr>
+      </w:pPr>
+      <w:r>
+        <w:rPr>
+          <w:rFonts w:hint="default" w:ascii="Lucida Console" w:hAnsi="Lucida Console" w:eastAsia="Lucida Console"/>
+          <w:color w:val="auto"/>
+          <w:sz w:val="18"/>
+          <w:szCs w:val="24"/>
+          <w:lang w:val="en-US"/>
+        </w:rPr>
+        <w:t>$ git remote -v        // complete url batayega</w:t>
+      </w:r>
+    </w:p>
+    <w:p>
+      <w:pPr>
+        <w:rPr>
+          <w:rFonts w:hint="default" w:ascii="Lucida Console" w:hAnsi="Lucida Console" w:eastAsia="Lucida Console"/>
+          <w:color w:val="auto"/>
+          <w:sz w:val="18"/>
+          <w:szCs w:val="24"/>
+          <w:lang w:val="en-US"/>
+        </w:rPr>
+      </w:pPr>
+    </w:p>
+    <w:p>
+      <w:pPr>
+        <w:rPr>
+          <w:rFonts w:hint="default" w:ascii="Lucida Console" w:hAnsi="Lucida Console" w:eastAsia="Lucida Console"/>
+          <w:color w:val="auto"/>
+          <w:sz w:val="18"/>
+          <w:szCs w:val="24"/>
+          <w:lang w:val="en-US"/>
+        </w:rPr>
+      </w:pPr>
+      <w:r>
+        <w:rPr>
+          <w:rFonts w:hint="default" w:ascii="Lucida Console" w:hAnsi="Lucida Console" w:eastAsia="Lucida Console"/>
+          <w:color w:val="auto"/>
+          <w:sz w:val="18"/>
+          <w:szCs w:val="24"/>
+          <w:lang w:val="en-US"/>
+        </w:rPr>
+        <w:t>$ git push -u origin master  // code push krr dega</w:t>
+      </w:r>
+    </w:p>
+    <w:p>
+      <w:pPr>
+        <w:rPr>
+          <w:rFonts w:hint="default" w:ascii="Lucida Console" w:hAnsi="Lucida Console" w:eastAsia="Lucida Console"/>
+          <w:color w:val="auto"/>
+          <w:sz w:val="18"/>
+          <w:szCs w:val="24"/>
+          <w:lang w:val="en-US"/>
+        </w:rPr>
+      </w:pPr>
+    </w:p>
+    <w:p>
+      <w:pPr>
+        <w:rPr>
+          <w:rFonts w:hint="default" w:ascii="Lucida Console" w:hAnsi="Lucida Console" w:eastAsia="Lucida Console"/>
+          <w:color w:val="auto"/>
+          <w:sz w:val="18"/>
+          <w:szCs w:val="24"/>
+          <w:lang w:val="en-US"/>
+        </w:rPr>
+      </w:pPr>
+      <w:r>
+        <w:rPr>
+          <w:rFonts w:hint="default" w:ascii="Lucida Console" w:hAnsi="Lucida Console" w:eastAsia="Lucida Console"/>
+          <w:color w:val="auto"/>
+          <w:sz w:val="18"/>
+          <w:szCs w:val="24"/>
+          <w:lang w:val="en-US"/>
+        </w:rPr>
+        <w:t xml:space="preserve">  </w:t>
+      </w:r>
+    </w:p>
+    <w:p>
+      <w:pPr>
+        <w:rPr>
+          <w:rFonts w:hint="default" w:ascii="Lucida Console" w:hAnsi="Lucida Console" w:eastAsia="Lucida Console"/>
+          <w:color w:val="auto"/>
+          <w:sz w:val="18"/>
+          <w:szCs w:val="24"/>
+          <w:lang w:val="en-US"/>
+        </w:rPr>
+      </w:pPr>
+    </w:p>
+    <w:p>
+      <w:pPr>
+        <w:rPr>
+          <w:rFonts w:hint="default" w:ascii="Lucida Console" w:hAnsi="Lucida Console" w:eastAsia="Lucida Console"/>
+          <w:color w:val="auto"/>
+          <w:sz w:val="18"/>
+          <w:szCs w:val="24"/>
+          <w:lang w:val="en-US"/>
+        </w:rPr>
+      </w:pPr>
+    </w:p>
+    <w:p>
+      <w:pPr>
+        <w:rPr>
+          <w:rFonts w:hint="default" w:ascii="Lucida Console" w:hAnsi="Lucida Console" w:eastAsia="Lucida Console"/>
+          <w:color w:val="auto"/>
+          <w:sz w:val="18"/>
+          <w:szCs w:val="24"/>
+          <w:lang w:val="en-US"/>
+        </w:rPr>
+      </w:pPr>
+      <w:r>
+        <w:rPr>
+          <w:rFonts w:hint="default" w:ascii="Lucida Console" w:hAnsi="Lucida Console" w:eastAsia="Lucida Console"/>
+          <w:color w:val="auto"/>
+          <w:sz w:val="18"/>
+          <w:szCs w:val="24"/>
+          <w:lang w:val="en-US"/>
+        </w:rPr>
+        <w:t xml:space="preserve">  // Dusre device prr kaise GitHub remote repository ka asccess lenge</w:t>
+      </w:r>
+    </w:p>
+    <w:p>
+      <w:pPr>
+        <w:rPr>
+          <w:rFonts w:hint="default" w:ascii="Lucida Console" w:hAnsi="Lucida Console" w:eastAsia="Lucida Console"/>
+          <w:color w:val="auto"/>
+          <w:sz w:val="18"/>
+          <w:szCs w:val="24"/>
+          <w:lang w:val="en-US"/>
+        </w:rPr>
+      </w:pPr>
+    </w:p>
+    <w:p>
+      <w:pPr>
+        <w:rPr>
+          <w:rFonts w:hint="default" w:ascii="Lucida Console" w:hAnsi="Lucida Console" w:eastAsia="Lucida Console"/>
+          <w:color w:val="auto"/>
+          <w:sz w:val="18"/>
+          <w:szCs w:val="24"/>
+          <w:lang w:val="en-US"/>
+        </w:rPr>
+      </w:pPr>
+      <w:r>
+        <w:rPr>
+          <w:rFonts w:hint="default" w:ascii="Lucida Console" w:hAnsi="Lucida Console" w:eastAsia="Lucida Console"/>
+          <w:color w:val="auto"/>
+          <w:sz w:val="18"/>
+          <w:szCs w:val="24"/>
+          <w:lang w:val="en-US"/>
+        </w:rPr>
+        <w:t xml:space="preserve">$ ssh-keygen -t rsa -b 4096 -c </w:t>
+      </w:r>
+      <w:r>
+        <w:rPr>
+          <w:rFonts w:hint="default" w:ascii="Lucida Console" w:hAnsi="Lucida Console" w:eastAsia="Lucida Console"/>
+          <w:color w:val="auto"/>
+          <w:sz w:val="18"/>
+          <w:szCs w:val="24"/>
+          <w:lang w:val="en-US"/>
+        </w:rPr>
+        <w:fldChar w:fldCharType="begin"/>
+      </w:r>
+      <w:r>
+        <w:rPr>
+          <w:rFonts w:hint="default" w:ascii="Lucida Console" w:hAnsi="Lucida Console" w:eastAsia="Lucida Console"/>
+          <w:color w:val="auto"/>
+          <w:sz w:val="18"/>
+          <w:szCs w:val="24"/>
+          <w:lang w:val="en-US"/>
+        </w:rPr>
+        <w:instrText xml:space="preserve"> HYPERLINK "mailto:\“201210040@nitdelhi.ac.in\”" </w:instrText>
+      </w:r>
+      <w:r>
+        <w:rPr>
+          <w:rFonts w:hint="default" w:ascii="Lucida Console" w:hAnsi="Lucida Console" w:eastAsia="Lucida Console"/>
+          <w:color w:val="auto"/>
+          <w:sz w:val="18"/>
+          <w:szCs w:val="24"/>
+          <w:lang w:val="en-US"/>
+        </w:rPr>
+        <w:fldChar w:fldCharType="separate"/>
+      </w:r>
+      <w:r>
+        <w:rPr>
+          <w:rStyle w:val="6"/>
+          <w:rFonts w:hint="default" w:ascii="Lucida Console" w:hAnsi="Lucida Console" w:eastAsia="Lucida Console"/>
+          <w:sz w:val="18"/>
+          <w:szCs w:val="24"/>
+          <w:lang w:val="en-US"/>
+        </w:rPr>
+        <w:t>“201210040@nitdelhi.ac.in”</w:t>
+      </w:r>
+      <w:r>
+        <w:rPr>
+          <w:rFonts w:hint="default" w:ascii="Lucida Console" w:hAnsi="Lucida Console" w:eastAsia="Lucida Console"/>
+          <w:color w:val="auto"/>
+          <w:sz w:val="18"/>
+          <w:szCs w:val="24"/>
+          <w:lang w:val="en-US"/>
+        </w:rPr>
+        <w:fldChar w:fldCharType="end"/>
+      </w:r>
+    </w:p>
+    <w:p>
+      <w:pPr>
+        <w:rPr>
+          <w:rFonts w:hint="default" w:ascii="Lucida Console" w:hAnsi="Lucida Console" w:eastAsia="Lucida Console"/>
+          <w:color w:val="auto"/>
+          <w:sz w:val="18"/>
+          <w:szCs w:val="24"/>
+          <w:lang w:val="en-US"/>
+        </w:rPr>
+      </w:pPr>
+    </w:p>
+    <w:p>
+      <w:pPr>
+        <w:rPr>
+          <w:rFonts w:hint="default" w:ascii="Lucida Console" w:hAnsi="Lucida Console" w:eastAsia="Lucida Console"/>
+          <w:color w:val="auto"/>
+          <w:sz w:val="18"/>
+          <w:szCs w:val="24"/>
+          <w:lang w:val="en-US"/>
+        </w:rPr>
+      </w:pPr>
+      <w:r>
+        <w:rPr>
+          <w:rFonts w:hint="default" w:ascii="Lucida Console" w:hAnsi="Lucida Console" w:eastAsia="Lucida Console"/>
+          <w:color w:val="auto"/>
+          <w:sz w:val="18"/>
+          <w:szCs w:val="24"/>
+          <w:lang w:val="en-US"/>
+        </w:rPr>
+        <w:t>$ eval $(ssh-agent-s)    // isse pid (process-id) mil jayegi</w:t>
+      </w:r>
+    </w:p>
+    <w:p>
+      <w:pPr>
+        <w:rPr>
+          <w:rFonts w:hint="default" w:ascii="Lucida Console" w:hAnsi="Lucida Console" w:eastAsia="Lucida Console"/>
+          <w:color w:val="auto"/>
+          <w:sz w:val="18"/>
+          <w:szCs w:val="24"/>
+          <w:lang w:val="en-US"/>
+        </w:rPr>
+      </w:pPr>
+    </w:p>
+    <w:p>
+      <w:pPr>
+        <w:rPr>
+          <w:rFonts w:hint="default" w:ascii="Lucida Console" w:hAnsi="Lucida Console" w:eastAsia="Lucida Console"/>
+          <w:color w:val="auto"/>
+          <w:sz w:val="18"/>
+          <w:szCs w:val="24"/>
+          <w:lang w:val="en-US"/>
+        </w:rPr>
+      </w:pPr>
+      <w:r>
+        <w:rPr>
+          <w:rFonts w:hint="default" w:ascii="Lucida Console" w:hAnsi="Lucida Console" w:eastAsia="Lucida Console"/>
+          <w:color w:val="auto"/>
+          <w:sz w:val="18"/>
+          <w:szCs w:val="24"/>
+          <w:lang w:val="en-US"/>
+        </w:rPr>
+        <w:t>$ ssh-add ~/.ssh/id_rsa</w:t>
+      </w:r>
+    </w:p>
+    <w:p>
+      <w:pPr>
+        <w:rPr>
+          <w:rFonts w:hint="default" w:ascii="Lucida Console" w:hAnsi="Lucida Console" w:eastAsia="Lucida Console"/>
+          <w:color w:val="auto"/>
+          <w:sz w:val="18"/>
+          <w:szCs w:val="24"/>
+          <w:lang w:val="en-US"/>
+        </w:rPr>
+      </w:pPr>
+    </w:p>
+    <w:p>
+      <w:pPr>
+        <w:ind w:left="3150" w:hanging="3150" w:hangingChars="1750"/>
+        <w:rPr>
+          <w:rFonts w:hint="default" w:ascii="Lucida Console" w:hAnsi="Lucida Console" w:eastAsia="Lucida Console"/>
+          <w:color w:val="auto"/>
+          <w:sz w:val="18"/>
+          <w:szCs w:val="24"/>
+          <w:lang w:val="en-US"/>
+        </w:rPr>
+      </w:pPr>
+      <w:r>
+        <w:rPr>
+          <w:rFonts w:hint="default" w:ascii="Lucida Console" w:hAnsi="Lucida Console" w:eastAsia="Lucida Console"/>
+          <w:color w:val="auto"/>
+          <w:sz w:val="18"/>
+          <w:szCs w:val="24"/>
+          <w:lang w:val="en-US"/>
+        </w:rPr>
+        <w:t>$ ssh ~/.ssh/id_rsa.pub  // Iske Key ko copy paste krr le GitHub brouser prr copy paste krna h</w:t>
+      </w:r>
+    </w:p>
+    <w:p>
+      <w:pPr>
+        <w:ind w:left="3150" w:hanging="3150" w:hangingChars="1750"/>
+        <w:rPr>
+          <w:rFonts w:hint="default" w:ascii="Lucida Console" w:hAnsi="Lucida Console" w:eastAsia="Lucida Console"/>
+          <w:color w:val="auto"/>
+          <w:sz w:val="18"/>
+          <w:szCs w:val="24"/>
+          <w:lang w:val="en-US"/>
+        </w:rPr>
+      </w:pPr>
+    </w:p>
+    <w:p>
+      <w:pPr>
+        <w:ind w:left="3150" w:hanging="3150" w:hangingChars="1750"/>
+        <w:rPr>
+          <w:rFonts w:hint="default" w:ascii="Lucida Console" w:hAnsi="Lucida Console" w:eastAsia="Lucida Console"/>
+          <w:color w:val="auto"/>
+          <w:sz w:val="18"/>
+          <w:szCs w:val="24"/>
+          <w:lang w:val="en-US"/>
+        </w:rPr>
+      </w:pPr>
+      <w:r>
+        <w:rPr>
+          <w:rFonts w:hint="default" w:ascii="Lucida Console" w:hAnsi="Lucida Console" w:eastAsia="Lucida Console"/>
+          <w:color w:val="auto"/>
+          <w:sz w:val="18"/>
+          <w:szCs w:val="24"/>
+          <w:lang w:val="en-US"/>
+        </w:rPr>
+        <w:t xml:space="preserve">$ git remote set-url origin </w:t>
+      </w:r>
+      <w:r>
+        <w:rPr>
+          <w:rFonts w:hint="default" w:ascii="Lucida Console" w:hAnsi="Lucida Console" w:eastAsia="Lucida Console"/>
+          <w:color w:val="auto"/>
+          <w:sz w:val="18"/>
+          <w:szCs w:val="24"/>
+          <w:lang w:val="en-US"/>
+        </w:rPr>
+        <w:fldChar w:fldCharType="begin"/>
+      </w:r>
+      <w:r>
+        <w:rPr>
+          <w:rFonts w:hint="default" w:ascii="Lucida Console" w:hAnsi="Lucida Console" w:eastAsia="Lucida Console"/>
+          <w:color w:val="auto"/>
+          <w:sz w:val="18"/>
+          <w:szCs w:val="24"/>
+          <w:lang w:val="en-US"/>
+        </w:rPr>
+        <w:instrText xml:space="preserve"> HYPERLINK "mailto:git@github/URL.com" </w:instrText>
+      </w:r>
+      <w:r>
+        <w:rPr>
+          <w:rFonts w:hint="default" w:ascii="Lucida Console" w:hAnsi="Lucida Console" w:eastAsia="Lucida Console"/>
+          <w:color w:val="auto"/>
+          <w:sz w:val="18"/>
+          <w:szCs w:val="24"/>
+          <w:lang w:val="en-US"/>
+        </w:rPr>
+        <w:fldChar w:fldCharType="separate"/>
+      </w:r>
+      <w:r>
+        <w:rPr>
+          <w:rStyle w:val="6"/>
+          <w:rFonts w:hint="default" w:ascii="Lucida Console" w:hAnsi="Lucida Console" w:eastAsia="Lucida Console"/>
+          <w:sz w:val="18"/>
+          <w:szCs w:val="24"/>
+          <w:lang w:val="en-US"/>
+        </w:rPr>
+        <w:t>git@github/</w:t>
+      </w:r>
+      <w:r>
+        <w:rPr>
+          <w:rStyle w:val="6"/>
+          <w:rFonts w:hint="default" w:ascii="Lucida Console" w:hAnsi="Lucida Console" w:eastAsia="Lucida Console"/>
+          <w:i/>
+          <w:iCs/>
+          <w:sz w:val="18"/>
+          <w:szCs w:val="24"/>
+          <w:lang w:val="en-US"/>
+        </w:rPr>
+        <w:t>URL</w:t>
+      </w:r>
+      <w:r>
+        <w:rPr>
+          <w:rStyle w:val="6"/>
+          <w:rFonts w:hint="default" w:ascii="Lucida Console" w:hAnsi="Lucida Console" w:eastAsia="Lucida Console"/>
+          <w:sz w:val="18"/>
+          <w:szCs w:val="24"/>
+          <w:lang w:val="en-US"/>
+        </w:rPr>
+        <w:t>.com</w:t>
+      </w:r>
+      <w:r>
+        <w:rPr>
+          <w:rFonts w:hint="default" w:ascii="Lucida Console" w:hAnsi="Lucida Console" w:eastAsia="Lucida Console"/>
+          <w:color w:val="auto"/>
+          <w:sz w:val="18"/>
+          <w:szCs w:val="24"/>
+          <w:lang w:val="en-US"/>
+        </w:rPr>
+        <w:fldChar w:fldCharType="end"/>
+      </w:r>
+      <w:r>
+        <w:rPr>
+          <w:rFonts w:hint="default" w:ascii="Lucida Console" w:hAnsi="Lucida Console" w:eastAsia="Lucida Console"/>
+          <w:color w:val="auto"/>
+          <w:sz w:val="18"/>
+          <w:szCs w:val="24"/>
+          <w:lang w:val="en-US"/>
+        </w:rPr>
+        <w:t xml:space="preserve">  //pull request daal sakte hain</w:t>
+      </w:r>
+    </w:p>
+    <w:p>
+      <w:pPr>
+        <w:ind w:left="3150" w:hanging="3150" w:hangingChars="1750"/>
+        <w:rPr>
+          <w:rFonts w:hint="default" w:ascii="Lucida Console" w:hAnsi="Lucida Console" w:eastAsia="Lucida Console"/>
+          <w:color w:val="auto"/>
+          <w:sz w:val="18"/>
+          <w:szCs w:val="24"/>
+          <w:lang w:val="en-US"/>
+        </w:rPr>
+      </w:pPr>
+    </w:p>
+    <w:p>
+      <w:pPr>
+        <w:rPr>
+          <w:rFonts w:hint="default" w:ascii="Lucida Console" w:hAnsi="Lucida Console" w:eastAsia="Lucida Console"/>
+          <w:color w:val="auto"/>
+          <w:sz w:val="18"/>
+          <w:szCs w:val="24"/>
+          <w:lang w:val="en-US"/>
+        </w:rPr>
+      </w:pPr>
+      <w:r>
+        <w:rPr>
+          <w:rFonts w:hint="default" w:ascii="Lucida Console" w:hAnsi="Lucida Console" w:eastAsia="Lucida Console"/>
+          <w:color w:val="auto"/>
+          <w:sz w:val="18"/>
+          <w:szCs w:val="24"/>
+          <w:lang w:val="en-US"/>
+        </w:rPr>
+        <w:t xml:space="preserve">$ git push -u origin master  // code push krr dega </w:t>
+      </w:r>
+    </w:p>
+    <w:p>
+      <w:pPr>
+        <w:rPr>
+          <w:rFonts w:hint="default" w:ascii="Lucida Console" w:hAnsi="Lucida Console" w:eastAsia="Lucida Console"/>
+          <w:color w:val="auto"/>
+          <w:sz w:val="18"/>
+          <w:szCs w:val="24"/>
+          <w:lang w:val="en-US"/>
+        </w:rPr>
+      </w:pPr>
+    </w:p>
+    <w:p>
+      <w:pPr>
+        <w:rPr>
+          <w:rFonts w:hint="default" w:ascii="Lucida Console" w:hAnsi="Lucida Console" w:eastAsia="Lucida Console"/>
+          <w:color w:val="auto"/>
+          <w:sz w:val="18"/>
+          <w:szCs w:val="24"/>
+          <w:lang w:val="en-US"/>
+        </w:rPr>
+      </w:pPr>
+    </w:p>
+    <w:p>
+      <w:pPr>
+        <w:rPr>
+          <w:rFonts w:hint="default" w:ascii="Lucida Console" w:hAnsi="Lucida Console" w:eastAsia="Lucida Console"/>
+          <w:color w:val="auto"/>
+          <w:sz w:val="18"/>
+          <w:szCs w:val="24"/>
+          <w:lang w:val="en-US"/>
+        </w:rPr>
+      </w:pPr>
+    </w:p>
+    <w:p>
+      <w:pPr>
+        <w:rPr>
+          <w:rFonts w:hint="default" w:ascii="Lucida Console" w:hAnsi="Lucida Console" w:eastAsia="Lucida Console"/>
+          <w:color w:val="auto"/>
+          <w:sz w:val="22"/>
+          <w:szCs w:val="22"/>
+          <w:u w:val="single"/>
+          <w:lang w:val="en-US"/>
+        </w:rPr>
+      </w:pPr>
+      <w:r>
+        <w:rPr>
+          <w:rFonts w:hint="default" w:ascii="Lucida Console" w:hAnsi="Lucida Console" w:eastAsia="Lucida Console"/>
+          <w:color w:val="auto"/>
+          <w:sz w:val="22"/>
+          <w:szCs w:val="22"/>
+          <w:u w:val="single"/>
+          <w:lang w:val="en-US"/>
+        </w:rPr>
+        <w:t>How to Create Team Colloboration</w:t>
+      </w:r>
+    </w:p>
+    <w:p>
+      <w:pPr>
+        <w:rPr>
+          <w:rFonts w:hint="default" w:ascii="Lucida Console" w:hAnsi="Lucida Console" w:eastAsia="Lucida Console"/>
+          <w:color w:val="auto"/>
+          <w:sz w:val="18"/>
+          <w:szCs w:val="24"/>
+          <w:lang w:val="en-US"/>
+        </w:rPr>
+      </w:pPr>
+    </w:p>
+    <w:p>
+      <w:pPr>
+        <w:ind w:left="3150" w:hanging="3150" w:hangingChars="1750"/>
+        <w:rPr>
+          <w:rFonts w:hint="default" w:ascii="Lucida Console" w:hAnsi="Lucida Console" w:eastAsia="Lucida Console"/>
+          <w:color w:val="auto"/>
+          <w:sz w:val="18"/>
+          <w:szCs w:val="24"/>
+          <w:lang w:val="en-US"/>
+        </w:rPr>
+      </w:pPr>
+      <w:r>
+        <w:rPr>
+          <w:rFonts w:hint="default" w:ascii="Lucida Console" w:hAnsi="Lucida Console" w:eastAsia="Lucida Console"/>
+          <w:color w:val="auto"/>
+          <w:sz w:val="18"/>
+          <w:szCs w:val="24"/>
+          <w:lang w:val="en-US"/>
+        </w:rPr>
+        <w:t xml:space="preserve">YouTube Link :: </w:t>
+      </w:r>
+      <w:r>
+        <w:rPr>
+          <w:rFonts w:hint="default" w:ascii="Lucida Console" w:hAnsi="Lucida Console" w:eastAsia="Lucida Console"/>
+          <w:color w:val="auto"/>
+          <w:sz w:val="18"/>
+          <w:szCs w:val="24"/>
+          <w:lang w:val="en-US"/>
+        </w:rPr>
+        <w:fldChar w:fldCharType="begin"/>
+      </w:r>
+      <w:r>
+        <w:rPr>
+          <w:rFonts w:hint="default" w:ascii="Lucida Console" w:hAnsi="Lucida Console" w:eastAsia="Lucida Console"/>
+          <w:color w:val="auto"/>
+          <w:sz w:val="18"/>
+          <w:szCs w:val="24"/>
+          <w:lang w:val="en-US"/>
+        </w:rPr>
+        <w:instrText xml:space="preserve"> HYPERLINK "https://youtu.be/fI-2k_XqXLg" </w:instrText>
+      </w:r>
+      <w:r>
+        <w:rPr>
+          <w:rFonts w:hint="default" w:ascii="Lucida Console" w:hAnsi="Lucida Console" w:eastAsia="Lucida Console"/>
+          <w:color w:val="auto"/>
+          <w:sz w:val="18"/>
+          <w:szCs w:val="24"/>
+          <w:lang w:val="en-US"/>
+        </w:rPr>
+        <w:fldChar w:fldCharType="separate"/>
+      </w:r>
+      <w:r>
+        <w:rPr>
+          <w:rStyle w:val="6"/>
+          <w:rFonts w:hint="default" w:ascii="Lucida Console" w:hAnsi="Lucida Console" w:eastAsia="Lucida Console"/>
+          <w:sz w:val="18"/>
+          <w:szCs w:val="24"/>
+          <w:lang w:val="en-US"/>
+        </w:rPr>
+        <w:t>https://youtu.be/fI-2k_XqXLg</w:t>
+      </w:r>
+      <w:r>
+        <w:rPr>
+          <w:rFonts w:hint="default" w:ascii="Lucida Console" w:hAnsi="Lucida Console" w:eastAsia="Lucida Console"/>
+          <w:color w:val="auto"/>
+          <w:sz w:val="18"/>
+          <w:szCs w:val="24"/>
+          <w:lang w:val="en-US"/>
+        </w:rPr>
+        <w:fldChar w:fldCharType="end"/>
+      </w:r>
+      <w:r>
+        <w:rPr>
+          <w:rFonts w:hint="default" w:ascii="Lucida Console" w:hAnsi="Lucida Console" w:eastAsia="Lucida Console"/>
+          <w:color w:val="auto"/>
+          <w:sz w:val="18"/>
+          <w:szCs w:val="24"/>
+          <w:lang w:val="en-US"/>
+        </w:rPr>
+        <w:t xml:space="preserve"> </w:t>
+      </w:r>
+    </w:p>
+    <w:p>
+      <w:pPr>
+        <w:ind w:left="3150" w:hanging="3150" w:hangingChars="1750"/>
+        <w:rPr>
+          <w:rFonts w:hint="default" w:ascii="Lucida Console" w:hAnsi="Lucida Console" w:eastAsia="Lucida Console"/>
+          <w:color w:val="auto"/>
+          <w:sz w:val="18"/>
+          <w:szCs w:val="24"/>
+          <w:lang w:val="en-US"/>
+        </w:rPr>
+      </w:pPr>
+    </w:p>
+    <w:p>
+      <w:pPr>
+        <w:ind w:left="3150" w:hanging="3150" w:hangingChars="1750"/>
+        <w:rPr>
+          <w:rFonts w:hint="default" w:ascii="Lucida Console" w:hAnsi="Lucida Console" w:eastAsia="Lucida Console"/>
+          <w:color w:val="auto"/>
+          <w:sz w:val="18"/>
+          <w:szCs w:val="24"/>
+          <w:lang w:val="en-US"/>
+        </w:rPr>
+      </w:pPr>
+    </w:p>
+    <w:p>
+      <w:pPr>
+        <w:ind w:left="3150" w:hanging="3150" w:hangingChars="1750"/>
+        <w:rPr>
+          <w:rFonts w:hint="default" w:ascii="Lucida Console" w:hAnsi="Lucida Console" w:eastAsia="Lucida Console"/>
+          <w:color w:val="auto"/>
+          <w:sz w:val="18"/>
+          <w:szCs w:val="24"/>
+          <w:lang w:val="en-US"/>
+        </w:rPr>
+      </w:pPr>
+    </w:p>
+    <w:p>
+      <w:pPr>
+        <w:ind w:left="3150" w:hanging="3150" w:hangingChars="1750"/>
+        <w:rPr>
+          <w:rFonts w:hint="default" w:ascii="Lucida Console" w:hAnsi="Lucida Console" w:eastAsia="Lucida Console"/>
+          <w:color w:val="auto"/>
+          <w:sz w:val="18"/>
+          <w:szCs w:val="24"/>
+          <w:u w:val="single"/>
+          <w:lang w:val="en-US"/>
+        </w:rPr>
+      </w:pPr>
+    </w:p>
+    <w:p>
+      <w:pPr>
+        <w:ind w:left="3150" w:hanging="3152" w:hangingChars="1750"/>
+        <w:rPr>
+          <w:rFonts w:hint="default" w:ascii="Lucida Console" w:hAnsi="Lucida Console" w:eastAsia="Lucida Console"/>
+          <w:b/>
+          <w:bCs/>
+          <w:color w:val="auto"/>
+          <w:sz w:val="18"/>
+          <w:szCs w:val="24"/>
+          <w:u w:val="single"/>
+          <w:lang w:val="en-US"/>
+        </w:rPr>
+      </w:pPr>
+      <w:r>
+        <w:rPr>
+          <w:rFonts w:hint="default" w:ascii="Lucida Console" w:hAnsi="Lucida Console" w:eastAsia="Lucida Console"/>
+          <w:b/>
+          <w:bCs/>
+          <w:color w:val="auto"/>
+          <w:sz w:val="18"/>
+          <w:szCs w:val="24"/>
+          <w:u w:val="single"/>
+          <w:lang w:val="en-US"/>
+        </w:rPr>
+        <w:t>REFERENCES</w:t>
+      </w:r>
+    </w:p>
+    <w:p>
+      <w:pPr>
+        <w:ind w:left="3150" w:hanging="3152" w:hangingChars="1750"/>
+        <w:rPr>
+          <w:rFonts w:hint="default" w:ascii="Lucida Console" w:hAnsi="Lucida Console" w:eastAsia="Lucida Console"/>
+          <w:b/>
+          <w:bCs/>
+          <w:color w:val="auto"/>
+          <w:sz w:val="18"/>
+          <w:szCs w:val="24"/>
+          <w:u w:val="single"/>
+          <w:lang w:val="en-US"/>
+        </w:rPr>
+      </w:pPr>
+    </w:p>
+    <w:p>
+      <w:pPr>
+        <w:ind w:left="3150" w:hanging="3150" w:hangingChars="1750"/>
+        <w:rPr>
+          <w:rFonts w:hint="default" w:ascii="Lucida Console" w:hAnsi="Lucida Console" w:eastAsia="Lucida Console"/>
+          <w:b w:val="0"/>
+          <w:bCs w:val="0"/>
+          <w:color w:val="auto"/>
+          <w:sz w:val="18"/>
+          <w:szCs w:val="24"/>
+          <w:u w:val="single"/>
+          <w:lang w:val="en-US"/>
+        </w:rPr>
+      </w:pPr>
+      <w:r>
+        <w:rPr>
+          <w:rFonts w:hint="default" w:ascii="Lucida Console" w:hAnsi="Lucida Console" w:eastAsia="Lucida Console"/>
+          <w:b w:val="0"/>
+          <w:bCs w:val="0"/>
+          <w:color w:val="auto"/>
+          <w:sz w:val="18"/>
+          <w:szCs w:val="24"/>
+          <w:u w:val="single"/>
+          <w:lang w:val="en-US"/>
+        </w:rPr>
+        <w:fldChar w:fldCharType="begin"/>
+      </w:r>
+      <w:r>
+        <w:rPr>
+          <w:rFonts w:hint="default" w:ascii="Lucida Console" w:hAnsi="Lucida Console" w:eastAsia="Lucida Console"/>
+          <w:b w:val="0"/>
+          <w:bCs w:val="0"/>
+          <w:color w:val="auto"/>
+          <w:sz w:val="18"/>
+          <w:szCs w:val="24"/>
+          <w:u w:val="single"/>
+          <w:lang w:val="en-US"/>
+        </w:rPr>
+        <w:instrText xml:space="preserve"> HYPERLINK "https://kevinkotze.github.io/github-tut/exploring-history.html" </w:instrText>
+      </w:r>
+      <w:r>
+        <w:rPr>
+          <w:rFonts w:hint="default" w:ascii="Lucida Console" w:hAnsi="Lucida Console" w:eastAsia="Lucida Console"/>
+          <w:b w:val="0"/>
+          <w:bCs w:val="0"/>
+          <w:color w:val="auto"/>
+          <w:sz w:val="18"/>
+          <w:szCs w:val="24"/>
+          <w:u w:val="single"/>
+          <w:lang w:val="en-US"/>
+        </w:rPr>
+        <w:fldChar w:fldCharType="separate"/>
+      </w:r>
+      <w:r>
+        <w:rPr>
+          <w:rStyle w:val="6"/>
+          <w:rFonts w:hint="default" w:ascii="Lucida Console" w:hAnsi="Lucida Console" w:eastAsia="Lucida Console"/>
+          <w:b w:val="0"/>
+          <w:bCs w:val="0"/>
+          <w:sz w:val="18"/>
+          <w:szCs w:val="24"/>
+          <w:lang w:val="en-US"/>
+        </w:rPr>
+        <w:t>https://kevinkotze.github.io/github-tut/exploring-history.html</w:t>
+      </w:r>
+      <w:r>
+        <w:rPr>
+          <w:rFonts w:hint="default" w:ascii="Lucida Console" w:hAnsi="Lucida Console" w:eastAsia="Lucida Console"/>
+          <w:b w:val="0"/>
+          <w:bCs w:val="0"/>
+          <w:color w:val="auto"/>
+          <w:sz w:val="18"/>
+          <w:szCs w:val="24"/>
+          <w:u w:val="single"/>
+          <w:lang w:val="en-US"/>
+        </w:rPr>
+        <w:fldChar w:fldCharType="end"/>
+      </w:r>
+    </w:p>
+    <w:p>
+      <w:pPr>
+        <w:ind w:left="3150" w:hanging="3150" w:hangingChars="1750"/>
+        <w:rPr>
+          <w:rFonts w:hint="default" w:ascii="Lucida Console" w:hAnsi="Lucida Console" w:eastAsia="Lucida Console"/>
+          <w:b w:val="0"/>
+          <w:bCs w:val="0"/>
+          <w:color w:val="auto"/>
+          <w:sz w:val="18"/>
+          <w:szCs w:val="24"/>
+          <w:u w:val="single"/>
+          <w:lang w:val="en-US"/>
+        </w:rPr>
+      </w:pPr>
+    </w:p>
+    <w:p>
+      <w:pPr>
+        <w:ind w:left="3150" w:hanging="3150" w:hangingChars="1750"/>
+        <w:rPr>
+          <w:rFonts w:hint="default" w:ascii="Lucida Console" w:hAnsi="Lucida Console" w:eastAsia="Lucida Console"/>
+          <w:b w:val="0"/>
+          <w:bCs w:val="0"/>
+          <w:color w:val="auto"/>
+          <w:sz w:val="18"/>
+          <w:szCs w:val="24"/>
+          <w:u w:val="single"/>
+          <w:lang w:val="en-US"/>
+        </w:rPr>
+      </w:pPr>
+    </w:p>
+    <w:p>
+      <w:pPr>
+        <w:ind w:left="3150" w:hanging="3150" w:hangingChars="1750"/>
+        <w:rPr>
+          <w:rFonts w:hint="default" w:ascii="Lucida Console" w:hAnsi="Lucida Console" w:eastAsia="Lucida Console"/>
+          <w:b w:val="0"/>
+          <w:bCs w:val="0"/>
+          <w:color w:val="auto"/>
+          <w:sz w:val="18"/>
+          <w:szCs w:val="24"/>
+          <w:u w:val="single"/>
+          <w:lang w:val="en-US"/>
+        </w:rPr>
+      </w:pPr>
+    </w:p>
+    <w:p>
+      <w:pPr>
+        <w:ind w:left="3150" w:hanging="3150" w:hangingChars="1750"/>
+        <w:rPr>
+          <w:rFonts w:hint="default" w:ascii="Lucida Console" w:hAnsi="Lucida Console" w:eastAsia="Lucida Console"/>
+          <w:b w:val="0"/>
+          <w:bCs w:val="0"/>
+          <w:color w:val="auto"/>
+          <w:sz w:val="18"/>
+          <w:szCs w:val="24"/>
+          <w:u w:val="none"/>
+          <w:lang w:val="en-US"/>
+        </w:rPr>
+      </w:pPr>
+      <w:r>
+        <w:rPr>
+          <w:rFonts w:hint="default" w:ascii="Lucida Console" w:hAnsi="Lucida Console" w:eastAsia="Lucida Console"/>
+          <w:b w:val="0"/>
+          <w:bCs w:val="0"/>
+          <w:color w:val="auto"/>
+          <w:sz w:val="18"/>
+          <w:szCs w:val="24"/>
+          <w:u w:val="none"/>
+          <w:lang w:val="en-US"/>
+        </w:rPr>
+        <w:t>Git clone --single-branch -b Branch_Name Github_Repository_Link</w:t>
+      </w:r>
+    </w:p>
+    <w:p>
+      <w:pPr>
+        <w:ind w:left="3150" w:hanging="3150" w:hangingChars="1750"/>
+        <w:rPr>
+          <w:rFonts w:hint="default" w:ascii="Lucida Console" w:hAnsi="Lucida Console" w:eastAsia="Lucida Console"/>
+          <w:b w:val="0"/>
+          <w:bCs w:val="0"/>
+          <w:color w:val="auto"/>
+          <w:sz w:val="18"/>
+          <w:szCs w:val="24"/>
+          <w:u w:val="none"/>
+          <w:lang w:val="en-US"/>
+        </w:rPr>
+      </w:pPr>
+    </w:p>
+    <w:p>
+      <w:pPr>
+        <w:ind w:left="3150" w:hanging="3150" w:hangingChars="1750"/>
+        <w:rPr>
+          <w:rFonts w:hint="default" w:ascii="Lucida Console" w:hAnsi="Lucida Console" w:eastAsia="Lucida Console"/>
+          <w:b w:val="0"/>
+          <w:bCs w:val="0"/>
+          <w:color w:val="auto"/>
+          <w:sz w:val="18"/>
+          <w:szCs w:val="24"/>
+          <w:u w:val="none"/>
+          <w:lang w:val="en-US"/>
+        </w:rPr>
+      </w:pPr>
+    </w:p>
+    <w:p>
+      <w:pPr>
+        <w:ind w:left="3150" w:hanging="3150" w:hangingChars="1750"/>
+        <w:rPr>
+          <w:rFonts w:hint="default" w:ascii="Lucida Console" w:hAnsi="Lucida Console" w:eastAsia="Lucida Console"/>
+          <w:b w:val="0"/>
+          <w:bCs w:val="0"/>
+          <w:color w:val="auto"/>
+          <w:sz w:val="18"/>
+          <w:szCs w:val="24"/>
+          <w:u w:val="none"/>
+          <w:lang w:val="en-US"/>
+        </w:rPr>
+      </w:pPr>
+      <w:r>
+        <w:rPr>
+          <w:rFonts w:hint="default" w:ascii="Lucida Console" w:hAnsi="Lucida Console" w:eastAsia="Lucida Console"/>
+          <w:b w:val="0"/>
+          <w:bCs w:val="0"/>
+          <w:color w:val="auto"/>
+          <w:sz w:val="18"/>
+          <w:szCs w:val="24"/>
+          <w:u w:val="none"/>
+          <w:lang w:val="en-US"/>
+        </w:rPr>
+        <w:t>Git pull = git fetch + git merge</w:t>
+      </w:r>
+    </w:p>
+    <w:p>
+      <w:pPr>
+        <w:rPr>
+          <w:rFonts w:hint="default" w:ascii="Lucida Console" w:hAnsi="Lucida Console" w:eastAsia="Lucida Console"/>
+          <w:b w:val="0"/>
+          <w:bCs w:val="0"/>
+          <w:color w:val="auto"/>
+          <w:sz w:val="18"/>
+          <w:szCs w:val="24"/>
+          <w:u w:val="none"/>
+          <w:lang w:val="en-US"/>
+        </w:rPr>
+      </w:pPr>
+    </w:p>
+    <w:p>
+      <w:pPr>
+        <w:ind w:left="3150" w:hanging="3150" w:hangingChars="1750"/>
+        <w:rPr>
+          <w:rFonts w:hint="default" w:ascii="Lucida Console" w:hAnsi="Lucida Console" w:eastAsia="Lucida Console"/>
+          <w:b w:val="0"/>
+          <w:bCs w:val="0"/>
+          <w:color w:val="auto"/>
+          <w:sz w:val="18"/>
+          <w:szCs w:val="24"/>
+          <w:u w:val="none"/>
+          <w:lang w:val="en-US"/>
+        </w:rPr>
+      </w:pPr>
+    </w:p>
+    <w:p>
+      <w:pPr>
+        <w:ind w:left="3150" w:hanging="3150" w:hangingChars="1750"/>
+        <w:rPr>
+          <w:rFonts w:hint="default" w:ascii="Lucida Console" w:hAnsi="Lucida Console" w:eastAsia="Lucida Console"/>
+          <w:b w:val="0"/>
+          <w:bCs w:val="0"/>
+          <w:color w:val="auto"/>
+          <w:sz w:val="18"/>
+          <w:szCs w:val="24"/>
+          <w:u w:val="none"/>
+          <w:lang w:val="en-US"/>
+        </w:rPr>
+      </w:pPr>
+      <w:r>
+        <w:rPr>
+          <w:rFonts w:hint="default" w:ascii="Lucida Console" w:hAnsi="Lucida Console" w:eastAsia="Lucida Console"/>
+          <w:b w:val="0"/>
+          <w:bCs w:val="0"/>
+          <w:color w:val="auto"/>
+          <w:sz w:val="18"/>
+          <w:szCs w:val="24"/>
+          <w:u w:val="none"/>
+          <w:lang w:val="en-US"/>
+        </w:rPr>
+        <w:t>git pull origin BranchName --allow-unrelated -histories</w:t>
+      </w:r>
+    </w:p>
+    <w:p>
+      <w:pPr>
+        <w:ind w:left="3150" w:hanging="3150" w:hangingChars="1750"/>
+        <w:rPr>
+          <w:rFonts w:hint="default" w:ascii="Lucida Console" w:hAnsi="Lucida Console" w:eastAsia="Lucida Console"/>
+          <w:b w:val="0"/>
+          <w:bCs w:val="0"/>
+          <w:color w:val="auto"/>
+          <w:sz w:val="18"/>
+          <w:szCs w:val="24"/>
+          <w:u w:val="none"/>
+          <w:lang w:val="en-US"/>
+        </w:rPr>
+      </w:pPr>
+    </w:p>
+    <w:p>
+      <w:pPr>
+        <w:ind w:left="3150" w:hanging="3150" w:hangingChars="1750"/>
+        <w:rPr>
+          <w:rFonts w:hint="default" w:ascii="Lucida Console" w:hAnsi="Lucida Console" w:eastAsia="Lucida Console"/>
+          <w:b w:val="0"/>
+          <w:bCs w:val="0"/>
+          <w:color w:val="auto"/>
+          <w:sz w:val="18"/>
+          <w:szCs w:val="24"/>
+          <w:u w:val="none"/>
+          <w:lang w:val="en-US"/>
+        </w:rPr>
+      </w:pPr>
+      <w:bookmarkStart w:id="0" w:name="_GoBack"/>
+      <w:bookmarkEnd w:id="0"/>
+    </w:p>
+    <w:p>
+      <w:pPr>
+        <w:ind w:left="3150" w:hanging="3150" w:hangingChars="1750"/>
+        <w:rPr>
+          <w:rFonts w:hint="default" w:ascii="Lucida Console" w:hAnsi="Lucida Console" w:eastAsia="Lucida Console"/>
+          <w:b w:val="0"/>
+          <w:bCs w:val="0"/>
+          <w:color w:val="auto"/>
+          <w:sz w:val="18"/>
+          <w:szCs w:val="24"/>
+          <w:u w:val="single"/>
+          <w:lang w:val="en-US"/>
+        </w:rPr>
+      </w:pPr>
+    </w:p>
+    <w:p>
+      <w:pPr>
+        <w:ind w:left="3150" w:hanging="3150" w:hangingChars="1750"/>
+        <w:rPr>
+          <w:rFonts w:hint="default" w:ascii="Lucida Console" w:hAnsi="Lucida Console" w:eastAsia="Lucida Console"/>
+          <w:b w:val="0"/>
+          <w:bCs w:val="0"/>
+          <w:color w:val="auto"/>
+          <w:sz w:val="18"/>
+          <w:szCs w:val="24"/>
+          <w:u w:val="single"/>
+          <w:lang w:val="en-US"/>
+        </w:rPr>
+      </w:pPr>
+    </w:p>
+    <w:p>
+      <w:pPr>
+        <w:ind w:left="3150" w:hanging="3150" w:hangingChars="1750"/>
+        <w:rPr>
+          <w:rFonts w:hint="default" w:ascii="Lucida Console" w:hAnsi="Lucida Console" w:eastAsia="Lucida Console"/>
+          <w:b w:val="0"/>
+          <w:bCs w:val="0"/>
+          <w:color w:val="auto"/>
+          <w:sz w:val="18"/>
+          <w:szCs w:val="24"/>
+          <w:u w:val="single"/>
+          <w:lang w:val="en-US"/>
+        </w:rPr>
+      </w:pPr>
+    </w:p>
+    <w:p>
+      <w:pPr>
+        <w:ind w:left="3150" w:hanging="3150" w:hangingChars="1750"/>
+        <w:rPr>
+          <w:rFonts w:hint="default" w:ascii="Lucida Console" w:hAnsi="Lucida Console" w:eastAsia="Lucida Console"/>
+          <w:b w:val="0"/>
+          <w:bCs w:val="0"/>
+          <w:color w:val="auto"/>
+          <w:sz w:val="18"/>
+          <w:szCs w:val="24"/>
+          <w:u w:val="single"/>
+          <w:lang w:val="en-US"/>
+        </w:rPr>
+      </w:pPr>
+      <w:r>
+        <w:rPr>
+          <w:rFonts w:hint="default" w:ascii="Lucida Console" w:hAnsi="Lucida Console" w:eastAsia="Lucida Console"/>
+          <w:b w:val="0"/>
+          <w:bCs w:val="0"/>
+          <w:color w:val="auto"/>
+          <w:sz w:val="18"/>
+          <w:szCs w:val="24"/>
+          <w:u w:val="single"/>
+          <w:lang w:val="en-US"/>
+        </w:rPr>
+        <w:drawing>
+          <wp:inline distT="0" distB="0" distL="114300" distR="114300">
+            <wp:extent cx="5339080" cy="8229600"/>
+            <wp:effectExtent l="0" t="0" r="13970" b="0"/>
+            <wp:docPr id="2" name="Picture 2" descr="Img"/>
+            <wp:cNvGraphicFramePr>
+              <a:graphicFrameLocks xmlns:a="http://schemas.openxmlformats.org/drawingml/2006/main" noChangeAspect="1"/>
+            </wp:cNvGraphicFramePr>
+            <a:graphic xmlns:a="http://schemas.openxmlformats.org/drawingml/2006/main">
+              <a:graphicData uri="http://schemas.openxmlformats.org/drawingml/2006/picture">
+                <pic:pic xmlns:pic="http://schemas.openxmlformats.org/drawingml/2006/picture">
+                  <pic:nvPicPr>
+                    <pic:cNvPr id="2" name="Picture 2" descr="Img"/>
+                    <pic:cNvPicPr>
+                      <a:picLocks noChangeAspect="1"/>
+                    </pic:cNvPicPr>
+                  </pic:nvPicPr>
+                  <pic:blipFill>
+                    <a:blip r:embed="rId5"/>
+                    <a:stretch>
+                      <a:fillRect/>
+                    </a:stretch>
+                  </pic:blipFill>
+                  <pic:spPr>
+                    <a:xfrm>
+                      <a:off x="0" y="0"/>
+                      <a:ext cx="5339080" cy="8229600"/>
+                    </a:xfrm>
+                    <a:prstGeom prst="rect">
+                      <a:avLst/>
+                    </a:prstGeom>
+                  </pic:spPr>
+                </pic:pic>
+              </a:graphicData>
+            </a:graphic>
+          </wp:inline>
+        </w:drawing>
+      </w:r>
+    </w:p>
+    <w:p>
+      <w:pPr>
+        <w:ind w:left="3150" w:hanging="3150" w:hangingChars="1750"/>
+        <w:rPr>
+          <w:rFonts w:hint="default" w:ascii="Lucida Console" w:hAnsi="Lucida Console" w:eastAsia="Lucida Console"/>
+          <w:color w:val="auto"/>
+          <w:sz w:val="18"/>
+          <w:szCs w:val="24"/>
+          <w:lang w:val="en-US"/>
+        </w:rPr>
+      </w:pPr>
+    </w:p>
+    <w:p>
+      <w:pPr>
+        <w:rPr>
+          <w:rFonts w:hint="default" w:ascii="Lucida Console" w:hAnsi="Lucida Console" w:eastAsia="Lucida Console"/>
+          <w:color w:val="auto"/>
+          <w:sz w:val="22"/>
+          <w:szCs w:val="22"/>
+          <w:u w:val="single"/>
+          <w:lang w:val="en-US"/>
+        </w:rPr>
+      </w:pPr>
+    </w:p>
+    <w:p>
+      <w:pPr>
+        <w:rPr>
+          <w:rFonts w:hint="default" w:ascii="Lucida Console" w:hAnsi="Lucida Console" w:eastAsia="Lucida Console"/>
+          <w:color w:val="auto"/>
+          <w:sz w:val="22"/>
+          <w:szCs w:val="22"/>
+          <w:u w:val="single"/>
+          <w:lang w:val="en-US"/>
+        </w:rPr>
+      </w:pPr>
+    </w:p>
     <w:sectPr>
       <w:pgSz w:w="12240" w:h="15840"/>
       <w:pgMar w:top="1440" w:right="1800" w:bottom="1440" w:left="1800" w:header="720" w:footer="720" w:gutter="0"/>
@@ -4368,13 +5718,13 @@
   <w:docDefaults>
     <w:rPrDefault>
       <w:rPr>
-        <w:rFonts w:asciiTheme="minorHAnsi" w:hAnsiTheme="minorHAnsi" w:eastAsiaTheme="minorEastAsia" w:cstheme="minorBidi"/>
+        <w:rFonts w:ascii="Times New Roman" w:hAnsi="Times New Roman" w:eastAsia="SimSun" w:cs="Times New Roman"/>
       </w:rPr>
     </w:rPrDefault>
     <w:pPrDefault/>
   </w:docDefaults>
   <w:latentStyles w:count="260" w:defQFormat="0" w:defUnhideWhenUsed="1" w:defSemiHidden="1" w:defUIPriority="99" w:defLockedState="0">
-    <w:lsdException w:unhideWhenUsed="0" w:uiPriority="0" w:semiHidden="0" w:name="Normal"/>
+    <w:lsdException w:qFormat="1" w:unhideWhenUsed="0" w:uiPriority="0" w:semiHidden="0" w:name="Normal"/>
     <w:lsdException w:qFormat="1" w:unhideWhenUsed="0" w:uiPriority="0" w:semiHidden="0" w:name="heading 1"/>
     <w:lsdException w:qFormat="1" w:uiPriority="0" w:name="heading 2"/>
     <w:lsdException w:qFormat="1" w:uiPriority="0" w:name="heading 3"/>
@@ -4625,6 +5975,7 @@
   </w:latentStyles>
   <w:style w:type="paragraph" w:default="1" w:styleId="1">
     <w:name w:val="Normal"/>
+    <w:qFormat/>
     <w:uiPriority w:val="0"/>
     <w:pPr>
       <w:jc w:val="both"/>
@@ -4653,6 +6004,57 @@
         <w:right w:w="108" w:type="dxa"/>
       </w:tblCellMar>
     </w:tblPr>
+  </w:style>
+  <w:style w:type="character" w:styleId="4">
+    <w:name w:val="HTML Code"/>
+    <w:basedOn w:val="2"/>
+    <w:uiPriority w:val="0"/>
+    <w:rPr>
+      <w:rFonts w:ascii="Courier New" w:hAnsi="Courier New" w:cs="Courier New"/>
+      <w:sz w:val="20"/>
+      <w:szCs w:val="20"/>
+    </w:rPr>
+  </w:style>
+  <w:style w:type="paragraph" w:styleId="5">
+    <w:name w:val="HTML Preformatted"/>
+    <w:uiPriority w:val="0"/>
+    <w:pPr>
+      <w:tabs>
+        <w:tab w:val="left" w:pos="916"/>
+        <w:tab w:val="left" w:pos="1832"/>
+        <w:tab w:val="left" w:pos="2748"/>
+        <w:tab w:val="left" w:pos="3664"/>
+        <w:tab w:val="left" w:pos="4580"/>
+        <w:tab w:val="left" w:pos="5496"/>
+        <w:tab w:val="left" w:pos="6412"/>
+        <w:tab w:val="left" w:pos="7328"/>
+        <w:tab w:val="left" w:pos="8244"/>
+        <w:tab w:val="left" w:pos="9160"/>
+        <w:tab w:val="left" w:pos="10076"/>
+        <w:tab w:val="left" w:pos="10992"/>
+        <w:tab w:val="left" w:pos="11908"/>
+        <w:tab w:val="left" w:pos="12824"/>
+        <w:tab w:val="left" w:pos="13740"/>
+        <w:tab w:val="left" w:pos="14656"/>
+      </w:tabs>
+      <w:jc w:val="left"/>
+    </w:pPr>
+    <w:rPr>
+      <w:rFonts w:hint="eastAsia" w:ascii="SimSun" w:hAnsi="SimSun" w:eastAsia="SimSun" w:cs="SimSun"/>
+      <w:kern w:val="0"/>
+      <w:sz w:val="24"/>
+      <w:szCs w:val="24"/>
+      <w:lang w:val="en-US" w:eastAsia="zh-CN" w:bidi="ar"/>
+    </w:rPr>
+  </w:style>
+  <w:style w:type="character" w:styleId="6">
+    <w:name w:val="Hyperlink"/>
+    <w:basedOn w:val="2"/>
+    <w:uiPriority w:val="0"/>
+    <w:rPr>
+      <w:color w:val="0000FF"/>
+      <w:u w:val="single"/>
+    </w:rPr>
   </w:style>
 </w:styles>
 </file>

</xml_diff>